<commit_message>
fix : plotting range fixed
</commit_message>
<xml_diff>
--- a/Report/Main Report.docx
+++ b/Report/Main Report.docx
@@ -137,17 +137,7 @@
           <w:rtl/>
           <w:lang w:bidi="fa-IR"/>
         </w:rPr>
-        <w:t xml:space="preserve">: </w:t>
-      </w:r>
-      <w:r>
-        <w:rPr>
-          <w:rFonts w:cs="B Titr" w:hint="cs"/>
-          <w:sz w:val="28"/>
-          <w:szCs w:val="28"/>
-          <w:rtl/>
-          <w:lang w:bidi="fa-IR"/>
-        </w:rPr>
-        <w:t>14/9/94</w:t>
+        <w:t>: 14/9/94</w:t>
       </w:r>
     </w:p>
     <w:p>
@@ -218,8 +208,6 @@
           <w:lang w:bidi="fa-IR"/>
         </w:rPr>
       </w:pPr>
-      <w:bookmarkStart w:id="0" w:name="_GoBack"/>
-      <w:bookmarkEnd w:id="0"/>
     </w:p>
     <w:p>
       <w:pPr>
@@ -381,7 +369,7 @@
         <w:bidi/>
         <w:jc w:val="center"/>
         <w:rPr>
-          <w:rFonts w:cs="B Titr" w:hint="cs"/>
+          <w:rFonts w:cs="B Titr"/>
           <w:sz w:val="32"/>
           <w:szCs w:val="32"/>
           <w:rtl/>
@@ -414,9 +402,8 @@
     <w:p>
       <w:pPr>
         <w:bidi/>
-        <w:jc w:val="center"/>
-        <w:rPr>
-          <w:rFonts w:cs="B Titr"/>
+        <w:rPr>
+          <w:rFonts w:cs="B Titr" w:hint="cs"/>
           <w:sz w:val="28"/>
           <w:szCs w:val="28"/>
           <w:rtl/>
@@ -424,8 +411,358 @@
         </w:rPr>
       </w:pPr>
     </w:p>
+    <w:p>
+      <w:pPr>
+        <w:pStyle w:val="ListParagraph"/>
+        <w:bidi/>
+        <w:rPr>
+          <w:rFonts w:cs="B Titr"/>
+          <w:sz w:val="32"/>
+          <w:szCs w:val="32"/>
+          <w:lang w:bidi="fa-IR"/>
+        </w:rPr>
+      </w:pPr>
+      <w:r>
+        <w:rPr>
+          <w:rFonts w:cs="B Titr" w:hint="cs"/>
+          <w:sz w:val="32"/>
+          <w:szCs w:val="32"/>
+          <w:rtl/>
+          <w:lang w:bidi="fa-IR"/>
+        </w:rPr>
+        <w:t>1-م</w:t>
+      </w:r>
+      <w:r>
+        <w:rPr>
+          <w:rFonts w:cs="B Titr" w:hint="cs"/>
+          <w:sz w:val="32"/>
+          <w:szCs w:val="32"/>
+          <w:rtl/>
+          <w:lang w:bidi="fa-IR"/>
+        </w:rPr>
+        <w:t>عرفی سنسور :</w:t>
+      </w:r>
+    </w:p>
+    <w:p>
+      <w:pPr>
+        <w:pStyle w:val="ListParagraph"/>
+        <w:bidi/>
+        <w:rPr>
+          <w:rFonts w:cs="B Lotus"/>
+          <w:sz w:val="32"/>
+          <w:szCs w:val="32"/>
+          <w:rtl/>
+          <w:lang w:bidi="fa-IR"/>
+        </w:rPr>
+      </w:pPr>
+      <w:r>
+        <w:rPr>
+          <w:rFonts w:cs="B Titr" w:hint="cs"/>
+          <w:sz w:val="32"/>
+          <w:szCs w:val="32"/>
+          <w:rtl/>
+          <w:lang w:bidi="fa-IR"/>
+        </w:rPr>
+        <w:tab/>
+      </w:r>
+    </w:p>
+    <w:p>
+      <w:pPr>
+        <w:pStyle w:val="ListParagraph"/>
+        <w:bidi/>
+        <w:rPr>
+          <w:rFonts w:cs="B Lotus"/>
+          <w:sz w:val="32"/>
+          <w:szCs w:val="32"/>
+          <w:rtl/>
+          <w:lang w:bidi="fa-IR"/>
+        </w:rPr>
+      </w:pPr>
+      <w:r>
+        <w:rPr>
+          <w:rFonts w:cs="B Lotus" w:hint="cs"/>
+          <w:sz w:val="32"/>
+          <w:szCs w:val="32"/>
+          <w:rtl/>
+          <w:lang w:bidi="fa-IR"/>
+        </w:rPr>
+        <w:t xml:space="preserve">در این پروژه از سنسور ضربان قبل </w:t>
+      </w:r>
+      <w:r>
+        <w:rPr>
+          <w:rFonts w:cs="B Lotus"/>
+          <w:sz w:val="32"/>
+          <w:szCs w:val="32"/>
+          <w:lang w:bidi="fa-IR"/>
+        </w:rPr>
+        <w:t xml:space="preserve">Pulse Sensor </w:t>
+      </w:r>
+      <w:r>
+        <w:rPr>
+          <w:rFonts w:cs="B Lotus" w:hint="cs"/>
+          <w:sz w:val="32"/>
+          <w:szCs w:val="32"/>
+          <w:rtl/>
+          <w:lang w:bidi="fa-IR"/>
+        </w:rPr>
+        <w:t xml:space="preserve"> که</w:t>
+      </w:r>
+      <w:r>
+        <w:rPr>
+          <w:rFonts w:cs="B Lotus" w:hint="cs"/>
+          <w:sz w:val="32"/>
+          <w:szCs w:val="32"/>
+          <w:rtl/>
+          <w:lang w:bidi="fa-IR"/>
+        </w:rPr>
+        <w:t xml:space="preserve"> عملکرد آن</w:t>
+      </w:r>
+      <w:r>
+        <w:rPr>
+          <w:rFonts w:cs="B Lotus" w:hint="cs"/>
+          <w:sz w:val="32"/>
+          <w:szCs w:val="32"/>
+          <w:rtl/>
+          <w:lang w:bidi="fa-IR"/>
+        </w:rPr>
+        <w:t xml:space="preserve"> مبتنی بر  </w:t>
+      </w:r>
+      <w:r>
+        <w:rPr>
+          <w:rFonts w:cs="B Lotus" w:hint="cs"/>
+          <w:sz w:val="32"/>
+          <w:szCs w:val="32"/>
+          <w:rtl/>
+          <w:lang w:bidi="fa-IR"/>
+        </w:rPr>
+        <w:t xml:space="preserve">روش های </w:t>
+      </w:r>
+      <w:r>
+        <w:rPr>
+          <w:rFonts w:cs="B Lotus" w:hint="cs"/>
+          <w:sz w:val="32"/>
+          <w:szCs w:val="32"/>
+          <w:rtl/>
+          <w:lang w:bidi="fa-IR"/>
+        </w:rPr>
+        <w:t xml:space="preserve"> اندازه گیری نوری است استفاده شده است. این سنسور با قیمت </w:t>
+      </w:r>
+      <w:r>
+        <w:rPr>
+          <w:rFonts w:cs="B Lotus"/>
+          <w:sz w:val="32"/>
+          <w:szCs w:val="32"/>
+          <w:lang w:bidi="fa-IR"/>
+        </w:rPr>
+        <w:t>24.99</w:t>
+      </w:r>
+      <w:r>
+        <w:rPr>
+          <w:rFonts w:cs="B Lotus" w:hint="cs"/>
+          <w:sz w:val="32"/>
+          <w:szCs w:val="32"/>
+          <w:rtl/>
+          <w:lang w:bidi="fa-IR"/>
+        </w:rPr>
+        <w:t xml:space="preserve"> دلار به همراه </w:t>
+      </w:r>
+      <w:r>
+        <w:rPr>
+          <w:rFonts w:cs="B Lotus" w:hint="cs"/>
+          <w:sz w:val="32"/>
+          <w:szCs w:val="32"/>
+          <w:rtl/>
+          <w:lang w:bidi="fa-IR"/>
+        </w:rPr>
+        <w:t>وسایل جانبی کامل در سایت رسمی آن به فروش می رسد.(</w:t>
+      </w:r>
+      <w:r>
+        <w:rPr>
+          <w:rFonts w:cs="B Lotus"/>
+          <w:sz w:val="28"/>
+          <w:szCs w:val="28"/>
+          <w:lang w:bidi="fa-IR"/>
+        </w:rPr>
+        <w:t>www.pulsesensor.com</w:t>
+      </w:r>
+      <w:r>
+        <w:rPr>
+          <w:rFonts w:cs="B Lotus" w:hint="cs"/>
+          <w:sz w:val="28"/>
+          <w:szCs w:val="28"/>
+          <w:rtl/>
+          <w:lang w:bidi="fa-IR"/>
+        </w:rPr>
+        <w:t xml:space="preserve">) </w:t>
+      </w:r>
+    </w:p>
+    <w:p>
+      <w:pPr>
+        <w:pStyle w:val="ListParagraph"/>
+        <w:bidi/>
+        <w:rPr>
+          <w:rFonts w:cs="B Lotus"/>
+          <w:sz w:val="32"/>
+          <w:szCs w:val="32"/>
+          <w:rtl/>
+          <w:lang w:bidi="fa-IR"/>
+        </w:rPr>
+      </w:pPr>
+      <w:r>
+        <w:rPr>
+          <w:rFonts w:cs="B Lotus" w:hint="cs"/>
+          <w:sz w:val="32"/>
+          <w:szCs w:val="32"/>
+          <w:rtl/>
+          <w:lang w:bidi="fa-IR"/>
+        </w:rPr>
+        <w:t>در ایران نیز می توان این سنسور را با قیمت حدود 23.000 تومان تهیه کرد. تصویر این سنسور در شکل-1 آمده است.</w:t>
+      </w:r>
+    </w:p>
+    <w:p>
+      <w:pPr>
+        <w:pStyle w:val="ListParagraph"/>
+        <w:bidi/>
+        <w:rPr>
+          <w:rFonts w:cs="B Lotus" w:hint="cs"/>
+          <w:sz w:val="32"/>
+          <w:szCs w:val="32"/>
+          <w:rtl/>
+          <w:lang w:bidi="fa-IR"/>
+        </w:rPr>
+      </w:pPr>
+    </w:p>
+    <w:p>
+      <w:pPr>
+        <w:pStyle w:val="ListParagraph"/>
+        <w:bidi/>
+        <w:jc w:val="center"/>
+        <w:rPr>
+          <w:rFonts w:cs="B Lotus" w:hint="cs"/>
+          <w:sz w:val="32"/>
+          <w:szCs w:val="32"/>
+          <w:rtl/>
+          <w:lang w:bidi="fa-IR"/>
+        </w:rPr>
+      </w:pPr>
+      <w:r>
+        <w:rPr>
+          <w:rFonts w:cs="B Lotus" w:hint="cs"/>
+          <w:noProof/>
+          <w:sz w:val="32"/>
+          <w:szCs w:val="32"/>
+          <w:rtl/>
+        </w:rPr>
+        <w:drawing>
+          <wp:inline distT="0" distB="0" distL="0" distR="0">
+            <wp:extent cx="4686300" cy="3815129"/>
+            <wp:effectExtent l="0" t="0" r="0" b="0"/>
+            <wp:docPr id="3" name="Picture 3"/>
+            <wp:cNvGraphicFramePr>
+              <a:graphicFrameLocks xmlns:a="http://schemas.openxmlformats.org/drawingml/2006/main" noChangeAspect="1"/>
+            </wp:cNvGraphicFramePr>
+            <a:graphic xmlns:a="http://schemas.openxmlformats.org/drawingml/2006/main">
+              <a:graphicData uri="http://schemas.openxmlformats.org/drawingml/2006/picture">
+                <pic:pic xmlns:pic="http://schemas.openxmlformats.org/drawingml/2006/picture">
+                  <pic:nvPicPr>
+                    <pic:cNvPr id="3" name="PulseSensorAmpedFinger-web_2_1024x1024.jpg"/>
+                    <pic:cNvPicPr/>
+                  </pic:nvPicPr>
+                  <pic:blipFill>
+                    <a:blip r:embed="rId8">
+                      <a:extLst>
+                        <a:ext uri="{28A0092B-C50C-407E-A947-70E740481C1C}">
+                          <a14:useLocalDpi xmlns:a14="http://schemas.microsoft.com/office/drawing/2010/main" val="0"/>
+                        </a:ext>
+                      </a:extLst>
+                    </a:blip>
+                    <a:stretch>
+                      <a:fillRect/>
+                    </a:stretch>
+                  </pic:blipFill>
+                  <pic:spPr>
+                    <a:xfrm>
+                      <a:off x="0" y="0"/>
+                      <a:ext cx="4687240" cy="3815894"/>
+                    </a:xfrm>
+                    <a:prstGeom prst="rect">
+                      <a:avLst/>
+                    </a:prstGeom>
+                  </pic:spPr>
+                </pic:pic>
+              </a:graphicData>
+            </a:graphic>
+          </wp:inline>
+        </w:drawing>
+      </w:r>
+    </w:p>
+    <w:p>
+      <w:pPr>
+        <w:pStyle w:val="ListParagraph"/>
+        <w:bidi/>
+        <w:rPr>
+          <w:rFonts w:cs="B Lotus"/>
+          <w:sz w:val="32"/>
+          <w:szCs w:val="32"/>
+          <w:lang w:bidi="fa-IR"/>
+        </w:rPr>
+      </w:pPr>
+    </w:p>
+    <w:p>
+      <w:pPr>
+        <w:pStyle w:val="ListParagraph"/>
+        <w:bidi/>
+        <w:jc w:val="center"/>
+        <w:rPr>
+          <w:rFonts w:cs="B Lotus"/>
+          <w:sz w:val="24"/>
+          <w:szCs w:val="24"/>
+          <w:rtl/>
+          <w:lang w:bidi="fa-IR"/>
+        </w:rPr>
+      </w:pPr>
+      <w:r>
+        <w:rPr>
+          <w:rFonts w:cs="B Lotus" w:hint="cs"/>
+          <w:sz w:val="24"/>
+          <w:szCs w:val="24"/>
+          <w:rtl/>
+          <w:lang w:bidi="fa-IR"/>
+        </w:rPr>
+        <w:t>شکل-1</w:t>
+      </w:r>
+    </w:p>
+    <w:p>
+      <w:pPr>
+        <w:pStyle w:val="ListParagraph"/>
+        <w:bidi/>
+        <w:jc w:val="center"/>
+        <w:rPr>
+          <w:rFonts w:cs="B Lotus"/>
+          <w:sz w:val="24"/>
+          <w:szCs w:val="24"/>
+          <w:rtl/>
+          <w:lang w:bidi="fa-IR"/>
+        </w:rPr>
+      </w:pPr>
+    </w:p>
+    <w:p>
+      <w:pPr>
+        <w:pStyle w:val="ListParagraph"/>
+        <w:bidi/>
+        <w:rPr>
+          <w:rFonts w:cs="B Lotus" w:hint="cs"/>
+          <w:sz w:val="24"/>
+          <w:szCs w:val="24"/>
+          <w:rtl/>
+          <w:lang w:bidi="fa-IR"/>
+        </w:rPr>
+      </w:pPr>
+      <w:bookmarkStart w:id="0" w:name="_GoBack"/>
+      <w:bookmarkEnd w:id="0"/>
+    </w:p>
     <w:sectPr>
-      <w:headerReference w:type="default" r:id="rId7"/>
+      <w:headerReference w:type="default" r:id="rId9"/>
       <w:pgSz w:w="12240" w:h="15840"/>
       <w:pgMar w:top="1440" w:right="1440" w:bottom="1440" w:left="1440" w:header="720" w:footer="720" w:gutter="0"/>
       <w:cols w:space="720"/>
@@ -624,6 +961,195 @@
     </w:r>
   </w:p>
 </w:hdr>
+</file>
+
+<file path=word/numbering.xml><?xml version="1.0" encoding="utf-8"?>
+<w:numbering xmlns:wpc="http://schemas.microsoft.com/office/word/2010/wordprocessingCanvas" xmlns:mc="http://schemas.openxmlformats.org/markup-compatibility/2006" xmlns:o="urn:schemas-microsoft-com:office:office" xmlns:r="http://schemas.openxmlformats.org/officeDocument/2006/relationships" xmlns:m="http://schemas.openxmlformats.org/officeDocument/2006/math" xmlns:v="urn:schemas-microsoft-com:vml" xmlns:wp14="http://schemas.microsoft.com/office/word/2010/wordprocessingDrawing" xmlns:wp="http://schemas.openxmlformats.org/drawingml/2006/wordprocessingDrawing" xmlns:w10="urn:schemas-microsoft-com:office:word" xmlns:w="http://schemas.openxmlformats.org/wordprocessingml/2006/main" xmlns:w14="http://schemas.microsoft.com/office/word/2010/wordml" xmlns:w15="http://schemas.microsoft.com/office/word/2012/wordml" xmlns:wpg="http://schemas.microsoft.com/office/word/2010/wordprocessingGroup" xmlns:wpi="http://schemas.microsoft.com/office/word/2010/wordprocessingInk" xmlns:wne="http://schemas.microsoft.com/office/word/2006/wordml" xmlns:wps="http://schemas.microsoft.com/office/word/2010/wordprocessingShape" mc:Ignorable="w14 w15 wp14">
+  <w:abstractNum w:abstractNumId="0">
+    <w:nsid w:val="1C884639"/>
+    <w:multiLevelType w:val="hybridMultilevel"/>
+    <w:tmpl w:val="30A2422E"/>
+    <w:lvl w:ilvl="0" w:tplc="DAEADE48">
+      <w:start w:val="1"/>
+      <w:numFmt w:val="decimal"/>
+      <w:lvlText w:val="%1-"/>
+      <w:lvlJc w:val="left"/>
+      <w:pPr>
+        <w:ind w:left="720" w:hanging="360"/>
+      </w:pPr>
+      <w:rPr>
+        <w:rFonts w:hint="default"/>
+      </w:rPr>
+    </w:lvl>
+    <w:lvl w:ilvl="1" w:tplc="04090019" w:tentative="1">
+      <w:start w:val="1"/>
+      <w:numFmt w:val="lowerLetter"/>
+      <w:lvlText w:val="%2."/>
+      <w:lvlJc w:val="left"/>
+      <w:pPr>
+        <w:ind w:left="1440" w:hanging="360"/>
+      </w:pPr>
+    </w:lvl>
+    <w:lvl w:ilvl="2" w:tplc="0409001B" w:tentative="1">
+      <w:start w:val="1"/>
+      <w:numFmt w:val="lowerRoman"/>
+      <w:lvlText w:val="%3."/>
+      <w:lvlJc w:val="right"/>
+      <w:pPr>
+        <w:ind w:left="2160" w:hanging="180"/>
+      </w:pPr>
+    </w:lvl>
+    <w:lvl w:ilvl="3" w:tplc="0409000F" w:tentative="1">
+      <w:start w:val="1"/>
+      <w:numFmt w:val="decimal"/>
+      <w:lvlText w:val="%4."/>
+      <w:lvlJc w:val="left"/>
+      <w:pPr>
+        <w:ind w:left="2880" w:hanging="360"/>
+      </w:pPr>
+    </w:lvl>
+    <w:lvl w:ilvl="4" w:tplc="04090019" w:tentative="1">
+      <w:start w:val="1"/>
+      <w:numFmt w:val="lowerLetter"/>
+      <w:lvlText w:val="%5."/>
+      <w:lvlJc w:val="left"/>
+      <w:pPr>
+        <w:ind w:left="3600" w:hanging="360"/>
+      </w:pPr>
+    </w:lvl>
+    <w:lvl w:ilvl="5" w:tplc="0409001B" w:tentative="1">
+      <w:start w:val="1"/>
+      <w:numFmt w:val="lowerRoman"/>
+      <w:lvlText w:val="%6."/>
+      <w:lvlJc w:val="right"/>
+      <w:pPr>
+        <w:ind w:left="4320" w:hanging="180"/>
+      </w:pPr>
+    </w:lvl>
+    <w:lvl w:ilvl="6" w:tplc="0409000F" w:tentative="1">
+      <w:start w:val="1"/>
+      <w:numFmt w:val="decimal"/>
+      <w:lvlText w:val="%7."/>
+      <w:lvlJc w:val="left"/>
+      <w:pPr>
+        <w:ind w:left="5040" w:hanging="360"/>
+      </w:pPr>
+    </w:lvl>
+    <w:lvl w:ilvl="7" w:tplc="04090019" w:tentative="1">
+      <w:start w:val="1"/>
+      <w:numFmt w:val="lowerLetter"/>
+      <w:lvlText w:val="%8."/>
+      <w:lvlJc w:val="left"/>
+      <w:pPr>
+        <w:ind w:left="5760" w:hanging="360"/>
+      </w:pPr>
+    </w:lvl>
+    <w:lvl w:ilvl="8" w:tplc="0409001B" w:tentative="1">
+      <w:start w:val="1"/>
+      <w:numFmt w:val="lowerRoman"/>
+      <w:lvlText w:val="%9."/>
+      <w:lvlJc w:val="right"/>
+      <w:pPr>
+        <w:ind w:left="6480" w:hanging="180"/>
+      </w:pPr>
+    </w:lvl>
+  </w:abstractNum>
+  <w:abstractNum w:abstractNumId="1">
+    <w:nsid w:val="28F57F37"/>
+    <w:multiLevelType w:val="hybridMultilevel"/>
+    <w:tmpl w:val="3D4CDD24"/>
+    <w:lvl w:ilvl="0" w:tplc="E1DC6320">
+      <w:start w:val="1"/>
+      <w:numFmt w:val="decimal"/>
+      <w:lvlText w:val="%1-"/>
+      <w:lvlJc w:val="left"/>
+      <w:pPr>
+        <w:ind w:left="720" w:hanging="360"/>
+      </w:pPr>
+      <w:rPr>
+        <w:rFonts w:hint="default"/>
+      </w:rPr>
+    </w:lvl>
+    <w:lvl w:ilvl="1" w:tplc="04090019" w:tentative="1">
+      <w:start w:val="1"/>
+      <w:numFmt w:val="lowerLetter"/>
+      <w:lvlText w:val="%2."/>
+      <w:lvlJc w:val="left"/>
+      <w:pPr>
+        <w:ind w:left="1440" w:hanging="360"/>
+      </w:pPr>
+    </w:lvl>
+    <w:lvl w:ilvl="2" w:tplc="0409001B" w:tentative="1">
+      <w:start w:val="1"/>
+      <w:numFmt w:val="lowerRoman"/>
+      <w:lvlText w:val="%3."/>
+      <w:lvlJc w:val="right"/>
+      <w:pPr>
+        <w:ind w:left="2160" w:hanging="180"/>
+      </w:pPr>
+    </w:lvl>
+    <w:lvl w:ilvl="3" w:tplc="0409000F" w:tentative="1">
+      <w:start w:val="1"/>
+      <w:numFmt w:val="decimal"/>
+      <w:lvlText w:val="%4."/>
+      <w:lvlJc w:val="left"/>
+      <w:pPr>
+        <w:ind w:left="2880" w:hanging="360"/>
+      </w:pPr>
+    </w:lvl>
+    <w:lvl w:ilvl="4" w:tplc="04090019" w:tentative="1">
+      <w:start w:val="1"/>
+      <w:numFmt w:val="lowerLetter"/>
+      <w:lvlText w:val="%5."/>
+      <w:lvlJc w:val="left"/>
+      <w:pPr>
+        <w:ind w:left="3600" w:hanging="360"/>
+      </w:pPr>
+    </w:lvl>
+    <w:lvl w:ilvl="5" w:tplc="0409001B" w:tentative="1">
+      <w:start w:val="1"/>
+      <w:numFmt w:val="lowerRoman"/>
+      <w:lvlText w:val="%6."/>
+      <w:lvlJc w:val="right"/>
+      <w:pPr>
+        <w:ind w:left="4320" w:hanging="180"/>
+      </w:pPr>
+    </w:lvl>
+    <w:lvl w:ilvl="6" w:tplc="0409000F" w:tentative="1">
+      <w:start w:val="1"/>
+      <w:numFmt w:val="decimal"/>
+      <w:lvlText w:val="%7."/>
+      <w:lvlJc w:val="left"/>
+      <w:pPr>
+        <w:ind w:left="5040" w:hanging="360"/>
+      </w:pPr>
+    </w:lvl>
+    <w:lvl w:ilvl="7" w:tplc="04090019" w:tentative="1">
+      <w:start w:val="1"/>
+      <w:numFmt w:val="lowerLetter"/>
+      <w:lvlText w:val="%8."/>
+      <w:lvlJc w:val="left"/>
+      <w:pPr>
+        <w:ind w:left="5760" w:hanging="360"/>
+      </w:pPr>
+    </w:lvl>
+    <w:lvl w:ilvl="8" w:tplc="0409001B" w:tentative="1">
+      <w:start w:val="1"/>
+      <w:numFmt w:val="lowerRoman"/>
+      <w:lvlText w:val="%9."/>
+      <w:lvlJc w:val="right"/>
+      <w:pPr>
+        <w:ind w:left="6480" w:hanging="180"/>
+      </w:pPr>
+    </w:lvl>
+  </w:abstractNum>
+  <w:num w:numId="1">
+    <w:abstractNumId w:val="0"/>
+  </w:num>
+  <w:num w:numId="2">
+    <w:abstractNumId w:val="1"/>
+  </w:num>
+</w:numbering>
 </file>
 
 <file path=word/styles.xml><?xml version="1.0" encoding="utf-8"?>
@@ -1091,6 +1617,28 @@
     <w:uiPriority w:val="99"/>
     <w:rsid w:val="00497200"/>
   </w:style>
+  <w:style w:type="paragraph" w:styleId="ListParagraph">
+    <w:name w:val="List Paragraph"/>
+    <w:basedOn w:val="Normal"/>
+    <w:uiPriority w:val="34"/>
+    <w:qFormat/>
+    <w:rsid w:val="00EE71CC"/>
+    <w:pPr>
+      <w:ind w:left="720"/>
+      <w:contextualSpacing/>
+    </w:pPr>
+  </w:style>
+  <w:style w:type="character" w:styleId="Hyperlink">
+    <w:name w:val="Hyperlink"/>
+    <w:basedOn w:val="DefaultParagraphFont"/>
+    <w:uiPriority w:val="99"/>
+    <w:unhideWhenUsed/>
+    <w:rsid w:val="00665C8E"/>
+    <w:rPr>
+      <w:color w:val="0563C1" w:themeColor="hyperlink"/>
+      <w:u w:val="single"/>
+    </w:rPr>
+  </w:style>
 </w:styles>
 </file>
 
@@ -1360,7 +1908,7 @@
 </file>
 
 <file path=customXml/itemProps1.xml><?xml version="1.0" encoding="utf-8"?>
-<ds:datastoreItem xmlns:ds="http://schemas.openxmlformats.org/officeDocument/2006/customXml" ds:itemID="{0A6B8E3D-FF89-4D68-89A4-224FADBD99F4}">
+<ds:datastoreItem xmlns:ds="http://schemas.openxmlformats.org/officeDocument/2006/customXml" ds:itemID="{612F2E21-5D96-4DBE-87CB-FE6A3E2811AD}">
   <ds:schemaRefs>
     <ds:schemaRef ds:uri="http://schemas.openxmlformats.org/officeDocument/2006/bibliography"/>
   </ds:schemaRefs>

</xml_diff>

<commit_message>
fix : new rang added to VB program
</commit_message>
<xml_diff>
--- a/Report/Main Report.docx
+++ b/Report/Main Report.docx
@@ -403,7 +403,7 @@
       <w:pPr>
         <w:bidi/>
         <w:rPr>
-          <w:rFonts w:cs="B Titr" w:hint="cs"/>
+          <w:rFonts w:cs="B Titr"/>
           <w:sz w:val="28"/>
           <w:szCs w:val="28"/>
           <w:rtl/>
@@ -624,7 +624,7 @@
         <w:pStyle w:val="ListParagraph"/>
         <w:bidi/>
         <w:rPr>
-          <w:rFonts w:cs="B Lotus" w:hint="cs"/>
+          <w:rFonts w:cs="B Lotus"/>
           <w:sz w:val="32"/>
           <w:szCs w:val="32"/>
           <w:rtl/>
@@ -638,7 +638,7 @@
         <w:bidi/>
         <w:jc w:val="center"/>
         <w:rPr>
-          <w:rFonts w:cs="B Lotus" w:hint="cs"/>
+          <w:rFonts w:cs="B Lotus"/>
           <w:sz w:val="32"/>
           <w:szCs w:val="32"/>
           <w:rtl/>
@@ -748,21 +748,2280 @@
     </w:p>
     <w:p>
       <w:pPr>
-        <w:pStyle w:val="ListParagraph"/>
-        <w:bidi/>
-        <w:rPr>
-          <w:rFonts w:cs="B Lotus" w:hint="cs"/>
+        <w:bidi/>
+        <w:rPr>
+          <w:rFonts w:cs="B Lotus"/>
+          <w:sz w:val="32"/>
+          <w:szCs w:val="32"/>
+          <w:rtl/>
+          <w:lang w:bidi="fa-IR"/>
+        </w:rPr>
+      </w:pPr>
+      <w:r>
+        <w:rPr>
+          <w:rFonts w:cs="B Lotus" w:hint="cs"/>
+          <w:sz w:val="32"/>
+          <w:szCs w:val="32"/>
+          <w:rtl/>
+          <w:lang w:bidi="fa-IR"/>
+        </w:rPr>
+        <w:t>* این سنسور دارای 3 پایه می باشد  که عبارتند از :</w:t>
+      </w:r>
+    </w:p>
+    <w:p>
+      <w:pPr>
+        <w:bidi/>
+        <w:rPr>
+          <w:rFonts w:cs="B Lotus"/>
+          <w:sz w:val="32"/>
+          <w:szCs w:val="32"/>
+          <w:lang w:bidi="fa-IR"/>
+        </w:rPr>
+      </w:pPr>
+      <w:r>
+        <w:rPr>
+          <w:rFonts w:cs="B Lotus" w:hint="cs"/>
+          <w:sz w:val="32"/>
+          <w:szCs w:val="32"/>
+          <w:rtl/>
+          <w:lang w:bidi="fa-IR"/>
+        </w:rPr>
+        <w:t xml:space="preserve">1- </w:t>
+      </w:r>
+      <w:r>
+        <w:rPr>
+          <w:rFonts w:cs="B Lotus"/>
+          <w:sz w:val="32"/>
+          <w:szCs w:val="32"/>
+          <w:lang w:bidi="fa-IR"/>
+        </w:rPr>
+        <w:t>VCC</w:t>
+      </w:r>
+      <w:r>
+        <w:rPr>
+          <w:rFonts w:cs="B Lotus" w:hint="cs"/>
+          <w:sz w:val="32"/>
+          <w:szCs w:val="32"/>
+          <w:rtl/>
+          <w:lang w:bidi="fa-IR"/>
+        </w:rPr>
+        <w:t xml:space="preserve"> 2-</w:t>
+      </w:r>
+      <w:r>
+        <w:rPr>
+          <w:rFonts w:cs="B Lotus"/>
+          <w:sz w:val="32"/>
+          <w:szCs w:val="32"/>
+          <w:lang w:bidi="fa-IR"/>
+        </w:rPr>
+        <w:t>GND</w:t>
+      </w:r>
+      <w:r>
+        <w:rPr>
+          <w:rFonts w:cs="B Lotus" w:hint="cs"/>
+          <w:sz w:val="32"/>
+          <w:szCs w:val="32"/>
+          <w:rtl/>
+          <w:lang w:bidi="fa-IR"/>
+        </w:rPr>
+        <w:t xml:space="preserve"> 3- </w:t>
+      </w:r>
+      <w:r>
+        <w:rPr>
+          <w:rFonts w:cs="B Lotus"/>
+          <w:sz w:val="32"/>
+          <w:szCs w:val="32"/>
+          <w:lang w:bidi="fa-IR"/>
+        </w:rPr>
+        <w:t>Analog out</w:t>
+      </w:r>
+    </w:p>
+    <w:p>
+      <w:pPr>
+        <w:bidi/>
+        <w:rPr>
+          <w:rFonts w:cs="B Lotus"/>
+          <w:sz w:val="32"/>
+          <w:szCs w:val="32"/>
+          <w:rtl/>
+          <w:lang w:bidi="fa-IR"/>
+        </w:rPr>
+      </w:pPr>
+      <w:r>
+        <w:rPr>
+          <w:rFonts w:cs="B Lotus" w:hint="cs"/>
+          <w:sz w:val="32"/>
+          <w:szCs w:val="32"/>
+          <w:rtl/>
+          <w:lang w:bidi="fa-IR"/>
+        </w:rPr>
+        <w:t>* ولتاژ تغذیه این سنسور 5 ولت می باشد.</w:t>
+      </w:r>
+    </w:p>
+    <w:p>
+      <w:pPr>
+        <w:bidi/>
+        <w:rPr>
+          <w:rFonts w:cs="B Lotus"/>
+          <w:sz w:val="32"/>
+          <w:szCs w:val="32"/>
+          <w:rtl/>
+          <w:lang w:bidi="fa-IR"/>
+        </w:rPr>
+      </w:pPr>
+      <w:r>
+        <w:rPr>
+          <w:rFonts w:cs="B Lotus" w:hint="cs"/>
+          <w:sz w:val="32"/>
+          <w:szCs w:val="32"/>
+          <w:rtl/>
+          <w:lang w:bidi="fa-IR"/>
+        </w:rPr>
+        <w:t xml:space="preserve">عملکرد این سنسور به این صورت است که  همزمان با روشن شدن آن یک </w:t>
+      </w:r>
+      <w:r>
+        <w:rPr>
+          <w:rFonts w:cs="B Lotus"/>
+          <w:sz w:val="32"/>
+          <w:szCs w:val="32"/>
+          <w:lang w:bidi="fa-IR"/>
+        </w:rPr>
+        <w:t>LED</w:t>
+      </w:r>
+      <w:r>
+        <w:rPr>
+          <w:rFonts w:cs="B Lotus" w:hint="cs"/>
+          <w:sz w:val="32"/>
+          <w:szCs w:val="32"/>
+          <w:rtl/>
+          <w:lang w:bidi="fa-IR"/>
+        </w:rPr>
+        <w:t xml:space="preserve"> به رنگ سبز  برروی آن روشن می شود و خروجی تقویت شده یک فتو دیود که در کنار </w:t>
+      </w:r>
+      <w:r>
+        <w:rPr>
+          <w:rFonts w:cs="B Lotus"/>
+          <w:sz w:val="32"/>
+          <w:szCs w:val="32"/>
+          <w:lang w:bidi="fa-IR"/>
+        </w:rPr>
+        <w:t>LED</w:t>
+      </w:r>
+      <w:r>
+        <w:rPr>
+          <w:rFonts w:cs="B Lotus" w:hint="cs"/>
+          <w:sz w:val="32"/>
+          <w:szCs w:val="32"/>
+          <w:rtl/>
+          <w:lang w:bidi="fa-IR"/>
+        </w:rPr>
+        <w:t xml:space="preserve"> برروی سنسور نصب شده است برروی پایه خروجی سنسور قابل دسترس است .( شکل-2)</w:t>
+      </w:r>
+    </w:p>
+    <w:p>
+      <w:pPr>
+        <w:bidi/>
+        <w:rPr>
+          <w:rFonts w:cs="B Lotus"/>
+          <w:sz w:val="32"/>
+          <w:szCs w:val="32"/>
+          <w:rtl/>
+          <w:lang w:bidi="fa-IR"/>
+        </w:rPr>
+      </w:pPr>
+      <w:r>
+        <w:rPr>
+          <w:rFonts w:cs="B Lotus" w:hint="cs"/>
+          <w:sz w:val="32"/>
+          <w:szCs w:val="32"/>
+          <w:rtl/>
+          <w:lang w:bidi="fa-IR"/>
+        </w:rPr>
+        <w:t xml:space="preserve"> همان طور که در شکل-3 دیده می شود ، با قرار گرفتن انگشت برروی سطح این سنسور ، بازتاب نور از جریان خون به عنوان معیاری از ضربان قلب در دقیقه توسط فتودیود آشکار سازی شده و به عنوان یک سیگنال آنالوگ ( 0 تا 5 ) ولت در پایه خروجی قرار می گیرد.</w:t>
+      </w:r>
+    </w:p>
+    <w:p>
+      <w:pPr>
+        <w:bidi/>
+        <w:rPr>
+          <w:rFonts w:cs="B Lotus"/>
+          <w:sz w:val="32"/>
+          <w:szCs w:val="32"/>
+          <w:rtl/>
+          <w:lang w:bidi="fa-IR"/>
+        </w:rPr>
+      </w:pPr>
+    </w:p>
+    <w:p>
+      <w:pPr>
+        <w:bidi/>
+        <w:rPr>
+          <w:rFonts w:cs="B Lotus"/>
+          <w:sz w:val="32"/>
+          <w:szCs w:val="32"/>
+          <w:rtl/>
+          <w:lang w:bidi="fa-IR"/>
+        </w:rPr>
+      </w:pPr>
+    </w:p>
+    <w:p>
+      <w:pPr>
+        <w:bidi/>
+        <w:jc w:val="center"/>
+        <w:rPr>
+          <w:rFonts w:cs="B Lotus"/>
           <w:sz w:val="24"/>
           <w:szCs w:val="24"/>
           <w:rtl/>
           <w:lang w:bidi="fa-IR"/>
         </w:rPr>
       </w:pPr>
+      <w:r>
+        <w:rPr>
+          <w:rFonts w:cs="B Lotus" w:hint="cs"/>
+          <w:noProof/>
+          <w:sz w:val="32"/>
+          <w:szCs w:val="32"/>
+          <w:rtl/>
+        </w:rPr>
+        <w:drawing>
+          <wp:inline distT="0" distB="0" distL="0" distR="0">
+            <wp:extent cx="3686175" cy="2211705"/>
+            <wp:effectExtent l="0" t="0" r="9525" b="0"/>
+            <wp:docPr id="4" name="Picture 4"/>
+            <wp:cNvGraphicFramePr>
+              <a:graphicFrameLocks xmlns:a="http://schemas.openxmlformats.org/drawingml/2006/main" noChangeAspect="1"/>
+            </wp:cNvGraphicFramePr>
+            <a:graphic xmlns:a="http://schemas.openxmlformats.org/drawingml/2006/main">
+              <a:graphicData uri="http://schemas.openxmlformats.org/drawingml/2006/picture">
+                <pic:pic xmlns:pic="http://schemas.openxmlformats.org/drawingml/2006/picture">
+                  <pic:nvPicPr>
+                    <pic:cNvPr id="4" name="Figure_02.jpg"/>
+                    <pic:cNvPicPr/>
+                  </pic:nvPicPr>
+                  <pic:blipFill>
+                    <a:blip r:embed="rId9">
+                      <a:extLst>
+                        <a:ext uri="{28A0092B-C50C-407E-A947-70E740481C1C}">
+                          <a14:useLocalDpi xmlns:a14="http://schemas.microsoft.com/office/drawing/2010/main" val="0"/>
+                        </a:ext>
+                      </a:extLst>
+                    </a:blip>
+                    <a:stretch>
+                      <a:fillRect/>
+                    </a:stretch>
+                  </pic:blipFill>
+                  <pic:spPr>
+                    <a:xfrm>
+                      <a:off x="0" y="0"/>
+                      <a:ext cx="3686175" cy="2211705"/>
+                    </a:xfrm>
+                    <a:prstGeom prst="rect">
+                      <a:avLst/>
+                    </a:prstGeom>
+                  </pic:spPr>
+                </pic:pic>
+              </a:graphicData>
+            </a:graphic>
+          </wp:inline>
+        </w:drawing>
+      </w:r>
+    </w:p>
+    <w:p>
+      <w:pPr>
+        <w:pStyle w:val="ListParagraph"/>
+        <w:bidi/>
+        <w:jc w:val="center"/>
+        <w:rPr>
+          <w:rFonts w:cs="B Lotus"/>
+          <w:sz w:val="24"/>
+          <w:szCs w:val="24"/>
+          <w:rtl/>
+          <w:lang w:bidi="fa-IR"/>
+        </w:rPr>
+      </w:pPr>
+      <w:r>
+        <w:rPr>
+          <w:rFonts w:cs="B Lotus" w:hint="cs"/>
+          <w:sz w:val="24"/>
+          <w:szCs w:val="24"/>
+          <w:rtl/>
+          <w:lang w:bidi="fa-IR"/>
+        </w:rPr>
+        <w:t>شکل-2</w:t>
+      </w:r>
+    </w:p>
+    <w:p>
+      <w:pPr>
+        <w:bidi/>
+        <w:jc w:val="center"/>
+        <w:rPr>
+          <w:rFonts w:cs="B Lotus"/>
+          <w:sz w:val="24"/>
+          <w:szCs w:val="24"/>
+          <w:rtl/>
+          <w:lang w:bidi="fa-IR"/>
+        </w:rPr>
+      </w:pPr>
+    </w:p>
+    <w:p>
+      <w:pPr>
+        <w:bidi/>
+        <w:jc w:val="center"/>
+        <w:rPr>
+          <w:rFonts w:cs="B Lotus"/>
+          <w:sz w:val="24"/>
+          <w:szCs w:val="24"/>
+          <w:rtl/>
+          <w:lang w:bidi="fa-IR"/>
+        </w:rPr>
+      </w:pPr>
+      <w:r>
+        <w:rPr>
+          <w:rFonts w:cs="B Lotus" w:hint="cs"/>
+          <w:noProof/>
+          <w:sz w:val="24"/>
+          <w:szCs w:val="24"/>
+          <w:rtl/>
+        </w:rPr>
+        <w:drawing>
+          <wp:inline distT="0" distB="0" distL="0" distR="0">
+            <wp:extent cx="5555363" cy="2486025"/>
+            <wp:effectExtent l="0" t="0" r="7620" b="0"/>
+            <wp:docPr id="5" name="Picture 5"/>
+            <wp:cNvGraphicFramePr>
+              <a:graphicFrameLocks xmlns:a="http://schemas.openxmlformats.org/drawingml/2006/main" noChangeAspect="1"/>
+            </wp:cNvGraphicFramePr>
+            <a:graphic xmlns:a="http://schemas.openxmlformats.org/drawingml/2006/main">
+              <a:graphicData uri="http://schemas.openxmlformats.org/drawingml/2006/picture">
+                <pic:pic xmlns:pic="http://schemas.openxmlformats.org/drawingml/2006/picture">
+                  <pic:nvPicPr>
+                    <pic:cNvPr id="5" name="Figure_04.jpg"/>
+                    <pic:cNvPicPr/>
+                  </pic:nvPicPr>
+                  <pic:blipFill>
+                    <a:blip r:embed="rId10">
+                      <a:extLst>
+                        <a:ext uri="{28A0092B-C50C-407E-A947-70E740481C1C}">
+                          <a14:useLocalDpi xmlns:a14="http://schemas.microsoft.com/office/drawing/2010/main" val="0"/>
+                        </a:ext>
+                      </a:extLst>
+                    </a:blip>
+                    <a:stretch>
+                      <a:fillRect/>
+                    </a:stretch>
+                  </pic:blipFill>
+                  <pic:spPr>
+                    <a:xfrm>
+                      <a:off x="0" y="0"/>
+                      <a:ext cx="5559402" cy="2487833"/>
+                    </a:xfrm>
+                    <a:prstGeom prst="rect">
+                      <a:avLst/>
+                    </a:prstGeom>
+                  </pic:spPr>
+                </pic:pic>
+              </a:graphicData>
+            </a:graphic>
+          </wp:inline>
+        </w:drawing>
+      </w:r>
+    </w:p>
+    <w:p>
+      <w:pPr>
+        <w:pStyle w:val="ListParagraph"/>
+        <w:bidi/>
+        <w:jc w:val="center"/>
+        <w:rPr>
+          <w:rFonts w:cs="B Lotus"/>
+          <w:sz w:val="24"/>
+          <w:szCs w:val="24"/>
+          <w:rtl/>
+          <w:lang w:bidi="fa-IR"/>
+        </w:rPr>
+      </w:pPr>
+      <w:r>
+        <w:rPr>
+          <w:rFonts w:cs="B Lotus" w:hint="cs"/>
+          <w:sz w:val="24"/>
+          <w:szCs w:val="24"/>
+          <w:rtl/>
+          <w:lang w:bidi="fa-IR"/>
+        </w:rPr>
+        <w:t>شکل-3</w:t>
+      </w:r>
+    </w:p>
+    <w:p>
+      <w:pPr>
+        <w:bidi/>
+        <w:rPr>
+          <w:rFonts w:cs="B Lotus"/>
+          <w:sz w:val="32"/>
+          <w:szCs w:val="32"/>
+          <w:rtl/>
+          <w:lang w:bidi="fa-IR"/>
+        </w:rPr>
+      </w:pPr>
+      <w:r>
+        <w:rPr>
+          <w:rFonts w:cs="B Lotus" w:hint="cs"/>
+          <w:sz w:val="32"/>
+          <w:szCs w:val="32"/>
+          <w:rtl/>
+          <w:lang w:bidi="fa-IR"/>
+        </w:rPr>
+        <w:t>*</w:t>
+      </w:r>
+      <w:r>
+        <w:rPr>
+          <w:rFonts w:cs="B Lotus" w:hint="cs"/>
+          <w:sz w:val="32"/>
+          <w:szCs w:val="32"/>
+          <w:rtl/>
+          <w:lang w:bidi="fa-IR"/>
+        </w:rPr>
+        <w:t xml:space="preserve"> این سنسور را می توان به صورت مستقیم به بورد های </w:t>
+      </w:r>
+      <w:proofErr w:type="spellStart"/>
+      <w:r>
+        <w:rPr>
+          <w:rFonts w:cs="B Lotus"/>
+          <w:sz w:val="32"/>
+          <w:szCs w:val="32"/>
+          <w:lang w:bidi="fa-IR"/>
+        </w:rPr>
+        <w:t>Arduino</w:t>
+      </w:r>
+      <w:proofErr w:type="spellEnd"/>
+      <w:r>
+        <w:rPr>
+          <w:rFonts w:cs="B Lotus"/>
+          <w:sz w:val="32"/>
+          <w:szCs w:val="32"/>
+          <w:lang w:bidi="fa-IR"/>
+        </w:rPr>
+        <w:t xml:space="preserve"> </w:t>
+      </w:r>
+      <w:r>
+        <w:rPr>
+          <w:rFonts w:cs="B Lotus" w:hint="cs"/>
+          <w:sz w:val="32"/>
+          <w:szCs w:val="32"/>
+          <w:rtl/>
+          <w:lang w:bidi="fa-IR"/>
+        </w:rPr>
+        <w:t xml:space="preserve"> متصل کرد و برنامه آماده آن در سایت رسمی این سنسور موجود است.</w:t>
+      </w:r>
+    </w:p>
+    <w:p>
+      <w:pPr>
+        <w:bidi/>
+        <w:rPr>
+          <w:rFonts w:cs="B Lotus"/>
+          <w:sz w:val="32"/>
+          <w:szCs w:val="32"/>
+          <w:rtl/>
+          <w:lang w:bidi="fa-IR"/>
+        </w:rPr>
+      </w:pPr>
+    </w:p>
+    <w:p>
+      <w:pPr>
+        <w:bidi/>
+        <w:rPr>
+          <w:rFonts w:cs="B Lotus"/>
+          <w:sz w:val="32"/>
+          <w:szCs w:val="32"/>
+          <w:rtl/>
+          <w:lang w:bidi="fa-IR"/>
+        </w:rPr>
+      </w:pPr>
+    </w:p>
+    <w:p>
+      <w:pPr>
+        <w:bidi/>
+        <w:rPr>
+          <w:rFonts w:cs="B Lotus"/>
+          <w:sz w:val="32"/>
+          <w:szCs w:val="32"/>
+          <w:rtl/>
+          <w:lang w:bidi="fa-IR"/>
+        </w:rPr>
+      </w:pPr>
+    </w:p>
+    <w:p>
+      <w:pPr>
+        <w:bidi/>
+        <w:rPr>
+          <w:rFonts w:cs="B Lotus"/>
+          <w:sz w:val="32"/>
+          <w:szCs w:val="32"/>
+          <w:rtl/>
+          <w:lang w:bidi="fa-IR"/>
+        </w:rPr>
+      </w:pPr>
+    </w:p>
+    <w:p>
+      <w:pPr>
+        <w:bidi/>
+        <w:rPr>
+          <w:rFonts w:cs="B Lotus"/>
+          <w:sz w:val="32"/>
+          <w:szCs w:val="32"/>
+          <w:rtl/>
+          <w:lang w:bidi="fa-IR"/>
+        </w:rPr>
+      </w:pPr>
+    </w:p>
+    <w:p>
+      <w:pPr>
+        <w:bidi/>
+        <w:rPr>
+          <w:rFonts w:cs="B Lotus"/>
+          <w:sz w:val="32"/>
+          <w:szCs w:val="32"/>
+          <w:rtl/>
+          <w:lang w:bidi="fa-IR"/>
+        </w:rPr>
+      </w:pPr>
+    </w:p>
+    <w:p>
+      <w:pPr>
+        <w:bidi/>
+        <w:rPr>
+          <w:rFonts w:cs="B Lotus"/>
+          <w:sz w:val="32"/>
+          <w:szCs w:val="32"/>
+          <w:rtl/>
+          <w:lang w:bidi="fa-IR"/>
+        </w:rPr>
+      </w:pPr>
+    </w:p>
+    <w:p>
+      <w:pPr>
+        <w:bidi/>
+        <w:rPr>
+          <w:rFonts w:cs="B Lotus"/>
+          <w:sz w:val="32"/>
+          <w:szCs w:val="32"/>
+          <w:rtl/>
+          <w:lang w:bidi="fa-IR"/>
+        </w:rPr>
+      </w:pPr>
+    </w:p>
+    <w:p>
+      <w:pPr>
+        <w:pStyle w:val="ListParagraph"/>
+        <w:bidi/>
+        <w:rPr>
+          <w:rFonts w:cs="B Titr"/>
+          <w:sz w:val="32"/>
+          <w:szCs w:val="32"/>
+          <w:rtl/>
+          <w:lang w:bidi="fa-IR"/>
+        </w:rPr>
+      </w:pPr>
+      <w:r>
+        <w:rPr>
+          <w:rFonts w:cs="B Lotus" w:hint="cs"/>
+          <w:sz w:val="32"/>
+          <w:szCs w:val="32"/>
+          <w:rtl/>
+          <w:lang w:bidi="fa-IR"/>
+        </w:rPr>
+        <w:t xml:space="preserve"> </w:t>
+      </w:r>
+      <w:r>
+        <w:rPr>
+          <w:rFonts w:cs="B Titr" w:hint="cs"/>
+          <w:sz w:val="32"/>
+          <w:szCs w:val="32"/>
+          <w:rtl/>
+          <w:lang w:bidi="fa-IR"/>
+        </w:rPr>
+        <w:t xml:space="preserve">2- مدار الکترونیکی </w:t>
+      </w:r>
+      <w:r>
+        <w:rPr>
+          <w:rFonts w:cs="B Titr" w:hint="cs"/>
+          <w:sz w:val="32"/>
+          <w:szCs w:val="32"/>
+          <w:rtl/>
+          <w:lang w:bidi="fa-IR"/>
+        </w:rPr>
+        <w:t xml:space="preserve"> :</w:t>
+      </w:r>
+    </w:p>
+    <w:p>
+      <w:pPr>
+        <w:pStyle w:val="ListParagraph"/>
+        <w:bidi/>
+        <w:ind w:firstLine="720"/>
+        <w:rPr>
+          <w:rFonts w:cs="B Lotus"/>
+          <w:sz w:val="32"/>
+          <w:szCs w:val="32"/>
+          <w:lang w:bidi="fa-IR"/>
+        </w:rPr>
+      </w:pPr>
+      <w:r>
+        <w:rPr>
+          <w:rFonts w:cs="B Lotus" w:hint="cs"/>
+          <w:sz w:val="32"/>
+          <w:szCs w:val="32"/>
+          <w:rtl/>
+          <w:lang w:bidi="fa-IR"/>
+        </w:rPr>
+        <w:t xml:space="preserve">همان طور که از عنوان این پروژه مشخص است هدف ساخت یک ارتباط بی سیم بین این سنسور و کامپیوتر است و از آنجا که خروجی این سنسور آنالوگ است این کار به صورت مستقیم ممکن نیست و نیاز به یک مدار مبدل دارد . که برای این کار در این پروژه از یک میکروکنترلر </w:t>
+      </w:r>
+      <w:r>
+        <w:rPr>
+          <w:rFonts w:cs="B Lotus"/>
+          <w:sz w:val="32"/>
+          <w:szCs w:val="32"/>
+          <w:lang w:bidi="fa-IR"/>
+        </w:rPr>
+        <w:t>Atmega8</w:t>
+      </w:r>
+      <w:r>
+        <w:rPr>
+          <w:rFonts w:cs="B Lotus" w:hint="cs"/>
+          <w:sz w:val="32"/>
+          <w:szCs w:val="32"/>
+          <w:rtl/>
+          <w:lang w:bidi="fa-IR"/>
+        </w:rPr>
+        <w:t xml:space="preserve"> استفاده شده است که خروجی آنالوگ را در ورودی </w:t>
+      </w:r>
+      <w:r>
+        <w:rPr>
+          <w:rFonts w:cs="B Lotus"/>
+          <w:sz w:val="32"/>
+          <w:szCs w:val="32"/>
+          <w:lang w:bidi="fa-IR"/>
+        </w:rPr>
+        <w:t>ADC</w:t>
+      </w:r>
+      <w:r>
+        <w:rPr>
+          <w:rFonts w:cs="B Lotus" w:hint="cs"/>
+          <w:sz w:val="32"/>
+          <w:szCs w:val="32"/>
+          <w:rtl/>
+          <w:lang w:bidi="fa-IR"/>
+        </w:rPr>
+        <w:t xml:space="preserve"> خود گرفته و پس از تبدیل آن به عدد آن را از طریق پورت سریال ارسال می کند. شماتیک این مدار در شکل-4 آمده است.</w:t>
+      </w:r>
+    </w:p>
+    <w:p>
+      <w:pPr>
+        <w:bidi/>
+        <w:rPr>
+          <w:rFonts w:cs="B Lotus"/>
+          <w:sz w:val="32"/>
+          <w:szCs w:val="32"/>
+          <w:rtl/>
+          <w:lang w:bidi="fa-IR"/>
+        </w:rPr>
+      </w:pPr>
+      <w:r>
+        <w:rPr>
+          <w:rFonts w:cs="B Lotus"/>
+          <w:sz w:val="32"/>
+          <w:szCs w:val="32"/>
+          <w:rtl/>
+          <w:lang w:bidi="fa-IR"/>
+        </w:rPr>
+        <w:tab/>
+      </w:r>
+      <w:r>
+        <w:rPr>
+          <w:rFonts w:cs="B Lotus" w:hint="cs"/>
+          <w:sz w:val="32"/>
+          <w:szCs w:val="32"/>
+          <w:rtl/>
+          <w:lang w:bidi="fa-IR"/>
+        </w:rPr>
+        <w:t xml:space="preserve">برای ارتباط بی سیم بین میکروکنترلر و کامپیوتر نیز از ماژول های </w:t>
+      </w:r>
+      <w:r>
+        <w:rPr>
+          <w:rFonts w:cs="B Lotus"/>
+          <w:sz w:val="32"/>
+          <w:szCs w:val="32"/>
+          <w:lang w:bidi="fa-IR"/>
+        </w:rPr>
+        <w:t>HMT</w:t>
+      </w:r>
+      <w:r>
+        <w:rPr>
+          <w:rFonts w:cs="B Lotus" w:hint="cs"/>
+          <w:sz w:val="32"/>
+          <w:szCs w:val="32"/>
+          <w:rtl/>
+          <w:lang w:bidi="fa-IR"/>
+        </w:rPr>
+        <w:t xml:space="preserve"> و </w:t>
+      </w:r>
+      <w:r>
+        <w:rPr>
+          <w:rFonts w:cs="B Lotus"/>
+          <w:sz w:val="32"/>
+          <w:szCs w:val="32"/>
+          <w:lang w:bidi="fa-IR"/>
+        </w:rPr>
+        <w:t>HMR</w:t>
+      </w:r>
+      <w:r>
+        <w:rPr>
+          <w:rFonts w:cs="B Lotus" w:hint="cs"/>
+          <w:sz w:val="32"/>
+          <w:szCs w:val="32"/>
+          <w:rtl/>
+          <w:lang w:bidi="fa-IR"/>
+        </w:rPr>
+        <w:t xml:space="preserve">استفاده </w:t>
+      </w:r>
+    </w:p>
+    <w:p>
+      <w:pPr>
+        <w:bidi/>
+        <w:rPr>
+          <w:rFonts w:cs="B Lotus"/>
+          <w:sz w:val="32"/>
+          <w:szCs w:val="32"/>
+          <w:rtl/>
+          <w:lang w:bidi="fa-IR"/>
+        </w:rPr>
+      </w:pPr>
+      <w:r>
+        <w:rPr>
+          <w:rFonts w:cs="B Lotus"/>
+          <w:sz w:val="32"/>
+          <w:szCs w:val="32"/>
+          <w:rtl/>
+          <w:lang w:bidi="fa-IR"/>
+        </w:rPr>
+        <w:tab/>
+      </w:r>
+      <w:r>
+        <w:rPr>
+          <w:rFonts w:cs="B Lotus" w:hint="cs"/>
+          <w:sz w:val="32"/>
+          <w:szCs w:val="32"/>
+          <w:rtl/>
+          <w:lang w:bidi="fa-IR"/>
+        </w:rPr>
+        <w:t xml:space="preserve">شده است که دارای فرکانس های عملکرد مختلفی هستند که در این پروژه از فرکانس </w:t>
+      </w:r>
+      <w:r>
+        <w:rPr>
+          <w:rFonts w:cs="B Lotus"/>
+          <w:sz w:val="32"/>
+          <w:szCs w:val="32"/>
+          <w:rtl/>
+          <w:lang w:bidi="fa-IR"/>
+        </w:rPr>
+        <w:tab/>
+      </w:r>
+      <w:r>
+        <w:rPr>
+          <w:rFonts w:cs="B Lotus"/>
+          <w:sz w:val="32"/>
+          <w:szCs w:val="32"/>
+          <w:rtl/>
+          <w:lang w:bidi="fa-IR"/>
+        </w:rPr>
+        <w:tab/>
+      </w:r>
+      <w:r>
+        <w:rPr>
+          <w:rFonts w:cs="B Lotus" w:hint="cs"/>
+          <w:sz w:val="32"/>
+          <w:szCs w:val="32"/>
+          <w:rtl/>
+          <w:lang w:bidi="fa-IR"/>
+        </w:rPr>
+        <w:t xml:space="preserve"> 433</w:t>
+      </w:r>
+      <w:r>
+        <w:rPr>
+          <w:rFonts w:cs="B Lotus"/>
+          <w:sz w:val="32"/>
+          <w:szCs w:val="32"/>
+          <w:rtl/>
+          <w:lang w:bidi="fa-IR"/>
+        </w:rPr>
+        <w:tab/>
+      </w:r>
+      <w:r>
+        <w:rPr>
+          <w:rFonts w:cs="B Lotus" w:hint="cs"/>
+          <w:sz w:val="32"/>
+          <w:szCs w:val="32"/>
+          <w:rtl/>
+          <w:lang w:bidi="fa-IR"/>
+        </w:rPr>
+        <w:t xml:space="preserve">مگا هرتز آن استفاده شده است . قیمت پایین این فرستنده و گیرنده ها باعث شده </w:t>
+      </w:r>
+      <w:r>
+        <w:rPr>
+          <w:rFonts w:cs="B Lotus" w:hint="cs"/>
+          <w:sz w:val="32"/>
+          <w:szCs w:val="32"/>
+          <w:rtl/>
+          <w:lang w:bidi="fa-IR"/>
+        </w:rPr>
+        <w:tab/>
+      </w:r>
+      <w:r>
+        <w:rPr>
+          <w:rFonts w:cs="B Lotus" w:hint="cs"/>
+          <w:sz w:val="32"/>
+          <w:szCs w:val="32"/>
+          <w:rtl/>
+          <w:lang w:bidi="fa-IR"/>
+        </w:rPr>
+        <w:tab/>
+        <w:t>است که طرافداران زیادی داشته باشند. تصویر این ماژول ها در شکل-5 آمده</w:t>
+      </w:r>
+      <w:r>
+        <w:rPr>
+          <w:rFonts w:cs="B Lotus"/>
+          <w:sz w:val="32"/>
+          <w:szCs w:val="32"/>
+          <w:lang w:bidi="fa-IR"/>
+        </w:rPr>
+        <w:t xml:space="preserve"> </w:t>
+      </w:r>
+      <w:r>
+        <w:rPr>
+          <w:rFonts w:cs="B Lotus" w:hint="cs"/>
+          <w:sz w:val="32"/>
+          <w:szCs w:val="32"/>
+          <w:rtl/>
+          <w:lang w:bidi="fa-IR"/>
+        </w:rPr>
+        <w:t>است.</w:t>
+      </w:r>
+    </w:p>
+    <w:p>
+      <w:pPr>
+        <w:bidi/>
+        <w:rPr>
+          <w:rFonts w:cs="B Lotus"/>
+          <w:sz w:val="32"/>
+          <w:szCs w:val="32"/>
+          <w:rtl/>
+          <w:lang w:bidi="fa-IR"/>
+        </w:rPr>
+      </w:pPr>
+      <w:r>
+        <w:rPr>
+          <w:rFonts w:cs="B Lotus"/>
+          <w:sz w:val="32"/>
+          <w:szCs w:val="32"/>
+          <w:rtl/>
+          <w:lang w:bidi="fa-IR"/>
+        </w:rPr>
+        <w:tab/>
+      </w:r>
+      <w:r>
+        <w:rPr>
+          <w:rFonts w:cs="B Lotus" w:hint="cs"/>
+          <w:sz w:val="32"/>
+          <w:szCs w:val="32"/>
+          <w:rtl/>
+          <w:lang w:bidi="fa-IR"/>
+        </w:rPr>
+        <w:t xml:space="preserve">* یکی از مشکلات این ماژول ها ، نویز بالای آنهاست به صورتی که در حالتی که چیزی </w:t>
+      </w:r>
+      <w:r>
+        <w:rPr>
+          <w:rFonts w:cs="B Lotus" w:hint="cs"/>
+          <w:sz w:val="32"/>
+          <w:szCs w:val="32"/>
+          <w:rtl/>
+          <w:lang w:bidi="fa-IR"/>
+        </w:rPr>
+        <w:tab/>
+      </w:r>
+    </w:p>
+    <w:p>
+      <w:pPr>
+        <w:bidi/>
+        <w:rPr>
+          <w:rFonts w:cs="B Lotus"/>
+          <w:sz w:val="32"/>
+          <w:szCs w:val="32"/>
+          <w:rtl/>
+          <w:lang w:bidi="fa-IR"/>
+        </w:rPr>
+      </w:pPr>
+      <w:r>
+        <w:rPr>
+          <w:rFonts w:cs="B Lotus"/>
+          <w:sz w:val="32"/>
+          <w:szCs w:val="32"/>
+          <w:rtl/>
+          <w:lang w:bidi="fa-IR"/>
+        </w:rPr>
+        <w:tab/>
+      </w:r>
+      <w:r>
+        <w:rPr>
+          <w:rFonts w:cs="B Lotus" w:hint="cs"/>
+          <w:sz w:val="32"/>
+          <w:szCs w:val="32"/>
+          <w:rtl/>
+          <w:lang w:bidi="fa-IR"/>
+        </w:rPr>
+        <w:t xml:space="preserve">نمی شود هم گیرنده آن در خروجی آن کاراکتر های اسکی مختلفی را نشان می دهد  </w:t>
+      </w:r>
+      <w:r>
+        <w:rPr>
+          <w:rFonts w:cs="B Lotus"/>
+          <w:sz w:val="32"/>
+          <w:szCs w:val="32"/>
+          <w:rtl/>
+          <w:lang w:bidi="fa-IR"/>
+        </w:rPr>
+        <w:tab/>
+      </w:r>
+      <w:r>
+        <w:rPr>
+          <w:rFonts w:cs="B Lotus" w:hint="cs"/>
+          <w:sz w:val="32"/>
+          <w:szCs w:val="32"/>
+          <w:rtl/>
+          <w:lang w:bidi="fa-IR"/>
+        </w:rPr>
+        <w:t xml:space="preserve">برای  جلوگیری از این مشکل در برنامه میکروکنترلر یک رشته به طول 3 کاراکتر را به </w:t>
+      </w:r>
+      <w:r>
+        <w:rPr>
+          <w:rFonts w:cs="B Lotus"/>
+          <w:sz w:val="32"/>
+          <w:szCs w:val="32"/>
+          <w:rtl/>
+          <w:lang w:bidi="fa-IR"/>
+        </w:rPr>
+        <w:tab/>
+      </w:r>
+      <w:r>
+        <w:rPr>
+          <w:rFonts w:cs="B Lotus" w:hint="cs"/>
+          <w:sz w:val="32"/>
+          <w:szCs w:val="32"/>
+          <w:rtl/>
+          <w:lang w:bidi="fa-IR"/>
+        </w:rPr>
+        <w:t xml:space="preserve">ابتدای داده ها اضافه کرده و سپس آن را ارسال می کنیم تا در برنامه کامپیوتر بتوانیم داده </w:t>
+      </w:r>
+      <w:r>
+        <w:rPr>
+          <w:rFonts w:cs="B Lotus"/>
+          <w:sz w:val="32"/>
+          <w:szCs w:val="32"/>
+          <w:rtl/>
+          <w:lang w:bidi="fa-IR"/>
+        </w:rPr>
+        <w:tab/>
+      </w:r>
+      <w:r>
+        <w:rPr>
+          <w:rFonts w:cs="B Lotus" w:hint="cs"/>
+          <w:sz w:val="32"/>
+          <w:szCs w:val="32"/>
+          <w:rtl/>
+          <w:lang w:bidi="fa-IR"/>
+        </w:rPr>
+        <w:t>های درست را استخراج کنیم.</w:t>
+      </w:r>
+    </w:p>
+    <w:p>
+      <w:pPr>
+        <w:bidi/>
+        <w:ind w:left="720"/>
+        <w:rPr>
+          <w:rFonts w:cs="B Lotus"/>
+          <w:sz w:val="24"/>
+          <w:szCs w:val="24"/>
+          <w:rtl/>
+          <w:lang w:bidi="fa-IR"/>
+        </w:rPr>
+      </w:pPr>
+      <w:r>
+        <w:rPr>
+          <w:rFonts w:cs="B Lotus" w:hint="cs"/>
+          <w:sz w:val="32"/>
+          <w:szCs w:val="32"/>
+          <w:rtl/>
+          <w:lang w:bidi="fa-IR"/>
+        </w:rPr>
+        <w:t xml:space="preserve">* </w:t>
+      </w:r>
+      <w:r>
+        <w:rPr>
+          <w:rFonts w:cs="B Lotus" w:hint="cs"/>
+          <w:sz w:val="32"/>
+          <w:szCs w:val="32"/>
+          <w:rtl/>
+          <w:lang w:bidi="fa-IR"/>
+        </w:rPr>
+        <w:t xml:space="preserve">برنامه میکروکنترلر با استفاده از زبان بیسیک و در محیط </w:t>
+      </w:r>
+      <w:r>
+        <w:rPr>
+          <w:rFonts w:cs="B Lotus"/>
+          <w:sz w:val="32"/>
+          <w:szCs w:val="32"/>
+          <w:lang w:bidi="fa-IR"/>
+        </w:rPr>
+        <w:t xml:space="preserve">Bascom </w:t>
+      </w:r>
+      <w:r>
+        <w:rPr>
+          <w:rFonts w:cs="B Lotus" w:hint="cs"/>
+          <w:sz w:val="32"/>
+          <w:szCs w:val="32"/>
+          <w:rtl/>
+          <w:lang w:bidi="fa-IR"/>
+        </w:rPr>
+        <w:t xml:space="preserve"> نوشته شده است که در پیوست موجود است.</w:t>
+      </w:r>
+    </w:p>
+    <w:p>
+      <w:pPr>
+        <w:bidi/>
+        <w:rPr>
+          <w:rFonts w:cs="B Lotus"/>
+          <w:sz w:val="32"/>
+          <w:szCs w:val="32"/>
+          <w:rtl/>
+          <w:lang w:bidi="fa-IR"/>
+        </w:rPr>
+      </w:pPr>
+    </w:p>
+    <w:p>
+      <w:pPr>
+        <w:bidi/>
+        <w:rPr>
+          <w:rFonts w:cs="B Lotus"/>
+          <w:sz w:val="32"/>
+          <w:szCs w:val="32"/>
+          <w:rtl/>
+          <w:lang w:bidi="fa-IR"/>
+        </w:rPr>
+      </w:pPr>
+    </w:p>
+    <w:p>
+      <w:pPr>
+        <w:bidi/>
+        <w:jc w:val="center"/>
+        <w:rPr>
+          <w:rFonts w:cs="B Lotus"/>
+          <w:sz w:val="32"/>
+          <w:szCs w:val="32"/>
+          <w:lang w:bidi="fa-IR"/>
+        </w:rPr>
+      </w:pPr>
+      <w:r>
+        <w:rPr>
+          <w:rFonts w:cs="B Lotus"/>
+          <w:noProof/>
+          <w:sz w:val="32"/>
+          <w:szCs w:val="32"/>
+          <w:rtl/>
+        </w:rPr>
+        <w:drawing>
+          <wp:inline distT="0" distB="0" distL="0" distR="0">
+            <wp:extent cx="5466694" cy="3844791"/>
+            <wp:effectExtent l="0" t="0" r="1270" b="3810"/>
+            <wp:docPr id="6" name="Picture 6"/>
+            <wp:cNvGraphicFramePr>
+              <a:graphicFrameLocks xmlns:a="http://schemas.openxmlformats.org/drawingml/2006/main" noChangeAspect="1"/>
+            </wp:cNvGraphicFramePr>
+            <a:graphic xmlns:a="http://schemas.openxmlformats.org/drawingml/2006/main">
+              <a:graphicData uri="http://schemas.openxmlformats.org/drawingml/2006/picture">
+                <pic:pic xmlns:pic="http://schemas.openxmlformats.org/drawingml/2006/picture">
+                  <pic:nvPicPr>
+                    <pic:cNvPr id="6" name="main.BMP"/>
+                    <pic:cNvPicPr/>
+                  </pic:nvPicPr>
+                  <pic:blipFill>
+                    <a:blip r:embed="rId11">
+                      <a:extLst>
+                        <a:ext uri="{28A0092B-C50C-407E-A947-70E740481C1C}">
+                          <a14:useLocalDpi xmlns:a14="http://schemas.microsoft.com/office/drawing/2010/main" val="0"/>
+                        </a:ext>
+                      </a:extLst>
+                    </a:blip>
+                    <a:stretch>
+                      <a:fillRect/>
+                    </a:stretch>
+                  </pic:blipFill>
+                  <pic:spPr>
+                    <a:xfrm>
+                      <a:off x="0" y="0"/>
+                      <a:ext cx="5475794" cy="3851191"/>
+                    </a:xfrm>
+                    <a:prstGeom prst="rect">
+                      <a:avLst/>
+                    </a:prstGeom>
+                  </pic:spPr>
+                </pic:pic>
+              </a:graphicData>
+            </a:graphic>
+          </wp:inline>
+        </w:drawing>
+      </w:r>
+    </w:p>
+    <w:p>
+      <w:pPr>
+        <w:pStyle w:val="ListParagraph"/>
+        <w:bidi/>
+        <w:jc w:val="center"/>
+        <w:rPr>
+          <w:rFonts w:cs="B Lotus"/>
+          <w:sz w:val="24"/>
+          <w:szCs w:val="24"/>
+          <w:rtl/>
+          <w:lang w:bidi="fa-IR"/>
+        </w:rPr>
+      </w:pPr>
+      <w:r>
+        <w:rPr>
+          <w:rFonts w:cs="B Lotus" w:hint="cs"/>
+          <w:sz w:val="24"/>
+          <w:szCs w:val="24"/>
+          <w:rtl/>
+          <w:lang w:bidi="fa-IR"/>
+        </w:rPr>
+        <w:t>شکل-4</w:t>
+      </w:r>
+    </w:p>
+    <w:p>
+      <w:pPr>
+        <w:bidi/>
+        <w:jc w:val="center"/>
+        <w:rPr>
+          <w:rFonts w:cs="B Lotus"/>
+          <w:sz w:val="24"/>
+          <w:szCs w:val="24"/>
+          <w:lang w:bidi="fa-IR"/>
+        </w:rPr>
+      </w:pPr>
+      <w:r>
+        <w:rPr>
+          <w:noProof/>
+        </w:rPr>
+        <w:drawing>
+          <wp:inline distT="0" distB="0" distL="0" distR="0">
+            <wp:extent cx="2019300" cy="2019300"/>
+            <wp:effectExtent l="0" t="0" r="0" b="0"/>
+            <wp:docPr id="7" name="Picture 7" descr="http://www.robo-shop.ir/image/cache/data/MAZHOL/HOSHMAND/L1343938752172947-500x500.jpg"/>
+            <wp:cNvGraphicFramePr>
+              <a:graphicFrameLocks xmlns:a="http://schemas.openxmlformats.org/drawingml/2006/main" noChangeAspect="1"/>
+            </wp:cNvGraphicFramePr>
+            <a:graphic xmlns:a="http://schemas.openxmlformats.org/drawingml/2006/main">
+              <a:graphicData uri="http://schemas.openxmlformats.org/drawingml/2006/picture">
+                <pic:pic xmlns:pic="http://schemas.openxmlformats.org/drawingml/2006/picture">
+                  <pic:nvPicPr>
+                    <pic:cNvPr id="0" name="Picture 1" descr="http://www.robo-shop.ir/image/cache/data/MAZHOL/HOSHMAND/L1343938752172947-500x500.jpg"/>
+                    <pic:cNvPicPr>
+                      <a:picLocks noChangeAspect="1" noChangeArrowheads="1"/>
+                    </pic:cNvPicPr>
+                  </pic:nvPicPr>
+                  <pic:blipFill>
+                    <a:blip r:embed="rId12" cstate="print">
+                      <a:extLst>
+                        <a:ext uri="{28A0092B-C50C-407E-A947-70E740481C1C}">
+                          <a14:useLocalDpi xmlns:a14="http://schemas.microsoft.com/office/drawing/2010/main" val="0"/>
+                        </a:ext>
+                      </a:extLst>
+                    </a:blip>
+                    <a:srcRect/>
+                    <a:stretch>
+                      <a:fillRect/>
+                    </a:stretch>
+                  </pic:blipFill>
+                  <pic:spPr bwMode="auto">
+                    <a:xfrm>
+                      <a:off x="0" y="0"/>
+                      <a:ext cx="2019300" cy="2019300"/>
+                    </a:xfrm>
+                    <a:prstGeom prst="rect">
+                      <a:avLst/>
+                    </a:prstGeom>
+                    <a:noFill/>
+                    <a:ln>
+                      <a:noFill/>
+                    </a:ln>
+                  </pic:spPr>
+                </pic:pic>
+              </a:graphicData>
+            </a:graphic>
+          </wp:inline>
+        </w:drawing>
+      </w:r>
+      <w:r>
+        <w:rPr>
+          <w:noProof/>
+        </w:rPr>
+        <w:drawing>
+          <wp:inline distT="0" distB="0" distL="0" distR="0">
+            <wp:extent cx="1971675" cy="1971675"/>
+            <wp:effectExtent l="0" t="0" r="9525" b="9525"/>
+            <wp:docPr id="8" name="Picture 8" descr="http://nt-shop.ir/image/cache/data/Pic-1/%20HMR%20%D9%81%D8%B1%DA%A9%D8%A7%D9%86%D8%B3%20433%20%D9%85%DA%AF%D8%A7%D9%87%D8%B1%D8%AA%D8%B2-500x500.jpg"/>
+            <wp:cNvGraphicFramePr>
+              <a:graphicFrameLocks xmlns:a="http://schemas.openxmlformats.org/drawingml/2006/main" noChangeAspect="1"/>
+            </wp:cNvGraphicFramePr>
+            <a:graphic xmlns:a="http://schemas.openxmlformats.org/drawingml/2006/main">
+              <a:graphicData uri="http://schemas.openxmlformats.org/drawingml/2006/picture">
+                <pic:pic xmlns:pic="http://schemas.openxmlformats.org/drawingml/2006/picture">
+                  <pic:nvPicPr>
+                    <pic:cNvPr id="0" name="Picture 3" descr="http://nt-shop.ir/image/cache/data/Pic-1/%20HMR%20%D9%81%D8%B1%DA%A9%D8%A7%D9%86%D8%B3%20433%20%D9%85%DA%AF%D8%A7%D9%87%D8%B1%D8%AA%D8%B2-500x500.jpg"/>
+                    <pic:cNvPicPr>
+                      <a:picLocks noChangeAspect="1" noChangeArrowheads="1"/>
+                    </pic:cNvPicPr>
+                  </pic:nvPicPr>
+                  <pic:blipFill>
+                    <a:blip r:embed="rId13" cstate="print">
+                      <a:extLst>
+                        <a:ext uri="{28A0092B-C50C-407E-A947-70E740481C1C}">
+                          <a14:useLocalDpi xmlns:a14="http://schemas.microsoft.com/office/drawing/2010/main" val="0"/>
+                        </a:ext>
+                      </a:extLst>
+                    </a:blip>
+                    <a:srcRect/>
+                    <a:stretch>
+                      <a:fillRect/>
+                    </a:stretch>
+                  </pic:blipFill>
+                  <pic:spPr bwMode="auto">
+                    <a:xfrm>
+                      <a:off x="0" y="0"/>
+                      <a:ext cx="1971675" cy="1971675"/>
+                    </a:xfrm>
+                    <a:prstGeom prst="rect">
+                      <a:avLst/>
+                    </a:prstGeom>
+                    <a:noFill/>
+                    <a:ln>
+                      <a:noFill/>
+                    </a:ln>
+                  </pic:spPr>
+                </pic:pic>
+              </a:graphicData>
+            </a:graphic>
+          </wp:inline>
+        </w:drawing>
+      </w:r>
+    </w:p>
+    <w:p>
+      <w:pPr>
+        <w:pStyle w:val="ListParagraph"/>
+        <w:bidi/>
+        <w:jc w:val="center"/>
+        <w:rPr>
+          <w:rFonts w:cs="B Lotus"/>
+          <w:sz w:val="24"/>
+          <w:szCs w:val="24"/>
+          <w:rtl/>
+          <w:lang w:bidi="fa-IR"/>
+        </w:rPr>
+      </w:pPr>
+      <w:r>
+        <w:rPr>
+          <w:rFonts w:cs="B Lotus" w:hint="cs"/>
+          <w:sz w:val="24"/>
+          <w:szCs w:val="24"/>
+          <w:rtl/>
+          <w:lang w:bidi="fa-IR"/>
+        </w:rPr>
+        <w:t>شکل-5</w:t>
+      </w:r>
+    </w:p>
+    <w:p>
+      <w:pPr>
+        <w:pStyle w:val="ListParagraph"/>
+        <w:bidi/>
+        <w:jc w:val="center"/>
+        <w:rPr>
+          <w:rFonts w:cs="B Lotus"/>
+          <w:sz w:val="24"/>
+          <w:szCs w:val="24"/>
+          <w:rtl/>
+          <w:lang w:bidi="fa-IR"/>
+        </w:rPr>
+      </w:pPr>
+    </w:p>
+    <w:p>
+      <w:pPr>
+        <w:pStyle w:val="ListParagraph"/>
+        <w:bidi/>
+        <w:rPr>
+          <w:rFonts w:cs="B Titr"/>
+          <w:sz w:val="32"/>
+          <w:szCs w:val="32"/>
+          <w:rtl/>
+          <w:lang w:bidi="fa-IR"/>
+        </w:rPr>
+      </w:pPr>
+      <w:r>
+        <w:rPr>
+          <w:rFonts w:cs="B Titr" w:hint="cs"/>
+          <w:sz w:val="32"/>
+          <w:szCs w:val="32"/>
+          <w:rtl/>
+          <w:lang w:bidi="fa-IR"/>
+        </w:rPr>
+        <w:t xml:space="preserve">3- برنامه </w:t>
+      </w:r>
+      <w:proofErr w:type="spellStart"/>
+      <w:r>
+        <w:rPr>
+          <w:rFonts w:cs="B Titr"/>
+          <w:sz w:val="32"/>
+          <w:szCs w:val="32"/>
+          <w:lang w:bidi="fa-IR"/>
+        </w:rPr>
+        <w:t>Labview</w:t>
+      </w:r>
+      <w:proofErr w:type="spellEnd"/>
+      <w:r>
+        <w:rPr>
+          <w:rFonts w:cs="B Titr" w:hint="cs"/>
+          <w:sz w:val="32"/>
+          <w:szCs w:val="32"/>
+          <w:rtl/>
+          <w:lang w:bidi="fa-IR"/>
+        </w:rPr>
+        <w:t xml:space="preserve"> </w:t>
+      </w:r>
+      <w:r>
+        <w:rPr>
+          <w:rFonts w:cs="B Titr" w:hint="cs"/>
+          <w:sz w:val="32"/>
+          <w:szCs w:val="32"/>
+          <w:rtl/>
+          <w:lang w:bidi="fa-IR"/>
+        </w:rPr>
+        <w:t xml:space="preserve"> :</w:t>
+      </w:r>
+    </w:p>
+    <w:p>
+      <w:pPr>
+        <w:pStyle w:val="ListParagraph"/>
+        <w:bidi/>
+        <w:rPr>
+          <w:rFonts w:cs="B Titr"/>
+          <w:sz w:val="32"/>
+          <w:szCs w:val="32"/>
+          <w:rtl/>
+          <w:lang w:bidi="fa-IR"/>
+        </w:rPr>
+      </w:pPr>
+    </w:p>
+    <w:p>
+      <w:pPr>
+        <w:pStyle w:val="ListParagraph"/>
+        <w:bidi/>
+        <w:rPr>
+          <w:rFonts w:cs="B Lotus"/>
+          <w:sz w:val="32"/>
+          <w:szCs w:val="32"/>
+          <w:lang w:bidi="fa-IR"/>
+        </w:rPr>
+      </w:pPr>
+      <w:r>
+        <w:rPr>
+          <w:rFonts w:cs="B Titr"/>
+          <w:sz w:val="32"/>
+          <w:szCs w:val="32"/>
+          <w:rtl/>
+          <w:lang w:bidi="fa-IR"/>
+        </w:rPr>
+        <w:tab/>
+      </w:r>
+      <w:r>
+        <w:rPr>
+          <w:rFonts w:cs="B Lotus" w:hint="cs"/>
+          <w:sz w:val="32"/>
+          <w:szCs w:val="32"/>
+          <w:rtl/>
+          <w:lang w:bidi="fa-IR"/>
+        </w:rPr>
+        <w:t xml:space="preserve">در این قسمت برنامه ای با استفاده از </w:t>
+      </w:r>
+      <w:proofErr w:type="spellStart"/>
+      <w:r>
+        <w:rPr>
+          <w:rFonts w:cs="B Lotus"/>
+          <w:sz w:val="32"/>
+          <w:szCs w:val="32"/>
+          <w:lang w:bidi="fa-IR"/>
+        </w:rPr>
+        <w:t>Labview</w:t>
+      </w:r>
+      <w:proofErr w:type="spellEnd"/>
+      <w:r>
+        <w:rPr>
+          <w:rFonts w:cs="B Lotus"/>
+          <w:sz w:val="32"/>
+          <w:szCs w:val="32"/>
+          <w:lang w:bidi="fa-IR"/>
+        </w:rPr>
+        <w:t xml:space="preserve"> </w:t>
+      </w:r>
+      <w:r>
+        <w:rPr>
+          <w:rFonts w:cs="B Lotus" w:hint="cs"/>
+          <w:sz w:val="32"/>
+          <w:szCs w:val="32"/>
+          <w:rtl/>
+          <w:lang w:bidi="fa-IR"/>
+        </w:rPr>
+        <w:t xml:space="preserve"> برای دریافت اطلاعات از میکروکنترلر و نمایش  </w:t>
+      </w:r>
+      <w:r>
+        <w:rPr>
+          <w:rFonts w:cs="B Lotus" w:hint="cs"/>
+          <w:sz w:val="32"/>
+          <w:szCs w:val="32"/>
+          <w:rtl/>
+          <w:lang w:bidi="fa-IR"/>
+        </w:rPr>
+        <w:t xml:space="preserve">آن طراحی شده است که قسمت های مختلف آن توضیح داده خواهد شد . نمای کلی </w:t>
+      </w:r>
+      <w:r>
+        <w:rPr>
+          <w:rFonts w:cs="B Lotus"/>
+          <w:sz w:val="32"/>
+          <w:szCs w:val="32"/>
+          <w:lang w:bidi="fa-IR"/>
+        </w:rPr>
+        <w:t>Block Diagram</w:t>
+      </w:r>
+      <w:r>
+        <w:rPr>
+          <w:rFonts w:cs="B Lotus" w:hint="cs"/>
+          <w:sz w:val="32"/>
+          <w:szCs w:val="32"/>
+          <w:rtl/>
+          <w:lang w:bidi="fa-IR"/>
+        </w:rPr>
+        <w:t xml:space="preserve"> برنامه در شکل-6 آمده است.</w:t>
+      </w:r>
+    </w:p>
+    <w:p>
+      <w:pPr>
+        <w:pStyle w:val="ListParagraph"/>
+        <w:bidi/>
+        <w:rPr>
+          <w:rFonts w:cs="B Lotus"/>
+          <w:sz w:val="32"/>
+          <w:szCs w:val="32"/>
+          <w:lang w:bidi="fa-IR"/>
+        </w:rPr>
+      </w:pPr>
+    </w:p>
+    <w:p>
+      <w:pPr>
+        <w:pStyle w:val="ListParagraph"/>
+        <w:bidi/>
+        <w:rPr>
+          <w:rFonts w:cs="B Lotus"/>
+          <w:sz w:val="32"/>
+          <w:szCs w:val="32"/>
+          <w:rtl/>
+          <w:lang w:bidi="fa-IR"/>
+        </w:rPr>
+      </w:pPr>
+    </w:p>
+    <w:p>
+      <w:pPr>
+        <w:pStyle w:val="ListParagraph"/>
+        <w:bidi/>
+        <w:rPr>
+          <w:rFonts w:cs="B Lotus"/>
+          <w:sz w:val="32"/>
+          <w:szCs w:val="32"/>
+          <w:rtl/>
+          <w:lang w:bidi="fa-IR"/>
+        </w:rPr>
+      </w:pPr>
+    </w:p>
+    <w:p>
+      <w:pPr>
+        <w:pStyle w:val="ListParagraph"/>
+        <w:bidi/>
+        <w:rPr>
+          <w:rFonts w:cs="B Lotus"/>
+          <w:sz w:val="32"/>
+          <w:szCs w:val="32"/>
+          <w:lang w:bidi="fa-IR"/>
+        </w:rPr>
+      </w:pPr>
+      <w:r>
+        <w:rPr>
+          <w:rFonts w:cs="B Lotus" w:hint="cs"/>
+          <w:noProof/>
+          <w:sz w:val="32"/>
+          <w:szCs w:val="32"/>
+        </w:rPr>
+        <w:drawing>
+          <wp:inline distT="0" distB="0" distL="0" distR="0">
+            <wp:extent cx="5943600" cy="2743200"/>
+            <wp:effectExtent l="0" t="0" r="0" b="0"/>
+            <wp:docPr id="9" name="Picture 9"/>
+            <wp:cNvGraphicFramePr>
+              <a:graphicFrameLocks xmlns:a="http://schemas.openxmlformats.org/drawingml/2006/main" noChangeAspect="1"/>
+            </wp:cNvGraphicFramePr>
+            <a:graphic xmlns:a="http://schemas.openxmlformats.org/drawingml/2006/main">
+              <a:graphicData uri="http://schemas.openxmlformats.org/drawingml/2006/picture">
+                <pic:pic xmlns:pic="http://schemas.openxmlformats.org/drawingml/2006/picture">
+                  <pic:nvPicPr>
+                    <pic:cNvPr id="0" name="Picture 1"/>
+                    <pic:cNvPicPr>
+                      <a:picLocks noChangeAspect="1" noChangeArrowheads="1"/>
+                    </pic:cNvPicPr>
+                  </pic:nvPicPr>
+                  <pic:blipFill>
+                    <a:blip r:embed="rId14">
+                      <a:extLst>
+                        <a:ext uri="{28A0092B-C50C-407E-A947-70E740481C1C}">
+                          <a14:useLocalDpi xmlns:a14="http://schemas.microsoft.com/office/drawing/2010/main" val="0"/>
+                        </a:ext>
+                      </a:extLst>
+                    </a:blip>
+                    <a:srcRect/>
+                    <a:stretch>
+                      <a:fillRect/>
+                    </a:stretch>
+                  </pic:blipFill>
+                  <pic:spPr bwMode="auto">
+                    <a:xfrm>
+                      <a:off x="0" y="0"/>
+                      <a:ext cx="5943600" cy="2743200"/>
+                    </a:xfrm>
+                    <a:prstGeom prst="rect">
+                      <a:avLst/>
+                    </a:prstGeom>
+                    <a:noFill/>
+                    <a:ln>
+                      <a:noFill/>
+                    </a:ln>
+                  </pic:spPr>
+                </pic:pic>
+              </a:graphicData>
+            </a:graphic>
+          </wp:inline>
+        </w:drawing>
+      </w:r>
+    </w:p>
+    <w:p>
+      <w:pPr>
+        <w:pStyle w:val="ListParagraph"/>
+        <w:bidi/>
+        <w:jc w:val="center"/>
+        <w:rPr>
+          <w:rFonts w:cs="B Lotus"/>
+          <w:sz w:val="24"/>
+          <w:szCs w:val="24"/>
+          <w:rtl/>
+          <w:lang w:bidi="fa-IR"/>
+        </w:rPr>
+      </w:pPr>
+      <w:r>
+        <w:rPr>
+          <w:rFonts w:cs="B Lotus" w:hint="cs"/>
+          <w:sz w:val="24"/>
+          <w:szCs w:val="24"/>
+          <w:rtl/>
+          <w:lang w:bidi="fa-IR"/>
+        </w:rPr>
+        <w:t>شکل-6</w:t>
+      </w:r>
+    </w:p>
+    <w:p>
+      <w:pPr>
+        <w:pStyle w:val="ListParagraph"/>
+        <w:bidi/>
+        <w:jc w:val="center"/>
+        <w:rPr>
+          <w:rFonts w:cs="B Lotus"/>
+          <w:sz w:val="24"/>
+          <w:szCs w:val="24"/>
+          <w:rtl/>
+          <w:lang w:bidi="fa-IR"/>
+        </w:rPr>
+      </w:pPr>
+    </w:p>
+    <w:p>
+      <w:pPr>
+        <w:pStyle w:val="ListParagraph"/>
+        <w:bidi/>
+        <w:rPr>
+          <w:rFonts w:cs="B Lotus"/>
+          <w:sz w:val="32"/>
+          <w:szCs w:val="32"/>
+          <w:rtl/>
+          <w:lang w:bidi="fa-IR"/>
+        </w:rPr>
+      </w:pPr>
+    </w:p>
+    <w:p>
+      <w:pPr>
+        <w:pStyle w:val="ListParagraph"/>
+        <w:bidi/>
+        <w:rPr>
+          <w:rFonts w:cs="B Lotus"/>
+          <w:sz w:val="32"/>
+          <w:szCs w:val="32"/>
+          <w:rtl/>
+          <w:lang w:bidi="fa-IR"/>
+        </w:rPr>
+      </w:pPr>
+    </w:p>
+    <w:p>
+      <w:pPr>
+        <w:pStyle w:val="ListParagraph"/>
+        <w:bidi/>
+        <w:rPr>
+          <w:rFonts w:cs="B Lotus"/>
+          <w:sz w:val="32"/>
+          <w:szCs w:val="32"/>
+          <w:rtl/>
+          <w:lang w:bidi="fa-IR"/>
+        </w:rPr>
+      </w:pPr>
+      <w:r>
+        <w:rPr>
+          <w:rFonts w:cs="B Lotus" w:hint="cs"/>
+          <w:sz w:val="32"/>
+          <w:szCs w:val="32"/>
+          <w:rtl/>
+          <w:lang w:bidi="fa-IR"/>
+        </w:rPr>
+        <w:t xml:space="preserve">*نمایش </w:t>
+      </w:r>
+      <w:r>
+        <w:rPr>
+          <w:rFonts w:cs="B Lotus"/>
+          <w:sz w:val="32"/>
+          <w:szCs w:val="32"/>
+          <w:lang w:bidi="fa-IR"/>
+        </w:rPr>
+        <w:t>Front Panel</w:t>
+      </w:r>
+      <w:r>
+        <w:rPr>
+          <w:rFonts w:cs="B Lotus" w:hint="cs"/>
+          <w:sz w:val="32"/>
+          <w:szCs w:val="32"/>
+          <w:rtl/>
+          <w:lang w:bidi="fa-IR"/>
+        </w:rPr>
+        <w:t xml:space="preserve"> برنامه نیز در شکل-7 آمده است.</w:t>
+      </w:r>
+    </w:p>
+    <w:p>
+      <w:pPr>
+        <w:pStyle w:val="ListParagraph"/>
+        <w:bidi/>
+        <w:rPr>
+          <w:rFonts w:cs="B Titr"/>
+          <w:sz w:val="32"/>
+          <w:szCs w:val="32"/>
+          <w:rtl/>
+          <w:lang w:bidi="fa-IR"/>
+        </w:rPr>
+      </w:pPr>
+    </w:p>
+    <w:p>
+      <w:pPr>
+        <w:pStyle w:val="ListParagraph"/>
+        <w:bidi/>
+        <w:jc w:val="center"/>
+        <w:rPr>
+          <w:rFonts w:cs="B Lotus"/>
+          <w:sz w:val="24"/>
+          <w:szCs w:val="24"/>
+          <w:rtl/>
+          <w:lang w:bidi="fa-IR"/>
+        </w:rPr>
+      </w:pPr>
+      <w:r>
+        <w:rPr>
+          <w:rFonts w:cs="B Lotus" w:hint="cs"/>
+          <w:noProof/>
+          <w:sz w:val="24"/>
+          <w:szCs w:val="24"/>
+        </w:rPr>
+        <w:drawing>
+          <wp:inline distT="0" distB="0" distL="0" distR="0">
+            <wp:extent cx="5943600" cy="2819400"/>
+            <wp:effectExtent l="0" t="0" r="0" b="0"/>
+            <wp:docPr id="10" name="Picture 10"/>
+            <wp:cNvGraphicFramePr>
+              <a:graphicFrameLocks xmlns:a="http://schemas.openxmlformats.org/drawingml/2006/main" noChangeAspect="1"/>
+            </wp:cNvGraphicFramePr>
+            <a:graphic xmlns:a="http://schemas.openxmlformats.org/drawingml/2006/main">
+              <a:graphicData uri="http://schemas.openxmlformats.org/drawingml/2006/picture">
+                <pic:pic xmlns:pic="http://schemas.openxmlformats.org/drawingml/2006/picture">
+                  <pic:nvPicPr>
+                    <pic:cNvPr id="0" name="Picture 2"/>
+                    <pic:cNvPicPr>
+                      <a:picLocks noChangeAspect="1" noChangeArrowheads="1"/>
+                    </pic:cNvPicPr>
+                  </pic:nvPicPr>
+                  <pic:blipFill>
+                    <a:blip r:embed="rId15">
+                      <a:extLst>
+                        <a:ext uri="{28A0092B-C50C-407E-A947-70E740481C1C}">
+                          <a14:useLocalDpi xmlns:a14="http://schemas.microsoft.com/office/drawing/2010/main" val="0"/>
+                        </a:ext>
+                      </a:extLst>
+                    </a:blip>
+                    <a:srcRect/>
+                    <a:stretch>
+                      <a:fillRect/>
+                    </a:stretch>
+                  </pic:blipFill>
+                  <pic:spPr bwMode="auto">
+                    <a:xfrm>
+                      <a:off x="0" y="0"/>
+                      <a:ext cx="5943600" cy="2819400"/>
+                    </a:xfrm>
+                    <a:prstGeom prst="rect">
+                      <a:avLst/>
+                    </a:prstGeom>
+                    <a:noFill/>
+                    <a:ln>
+                      <a:noFill/>
+                    </a:ln>
+                  </pic:spPr>
+                </pic:pic>
+              </a:graphicData>
+            </a:graphic>
+          </wp:inline>
+        </w:drawing>
+      </w:r>
+    </w:p>
+    <w:p>
+      <w:pPr>
+        <w:pStyle w:val="ListParagraph"/>
+        <w:bidi/>
+        <w:jc w:val="center"/>
+        <w:rPr>
+          <w:rFonts w:cs="B Lotus"/>
+          <w:sz w:val="24"/>
+          <w:szCs w:val="24"/>
+          <w:rtl/>
+          <w:lang w:bidi="fa-IR"/>
+        </w:rPr>
+      </w:pPr>
+      <w:r>
+        <w:rPr>
+          <w:rFonts w:cs="B Lotus" w:hint="cs"/>
+          <w:sz w:val="24"/>
+          <w:szCs w:val="24"/>
+          <w:rtl/>
+          <w:lang w:bidi="fa-IR"/>
+        </w:rPr>
+        <w:t>شکل-7</w:t>
+      </w:r>
+    </w:p>
+    <w:p>
+      <w:pPr>
+        <w:pStyle w:val="ListParagraph"/>
+        <w:bidi/>
+        <w:jc w:val="center"/>
+        <w:rPr>
+          <w:rFonts w:cs="B Lotus"/>
+          <w:sz w:val="24"/>
+          <w:szCs w:val="24"/>
+          <w:rtl/>
+          <w:lang w:bidi="fa-IR"/>
+        </w:rPr>
+      </w:pPr>
+    </w:p>
+    <w:p>
+      <w:pPr>
+        <w:pStyle w:val="ListParagraph"/>
+        <w:bidi/>
+        <w:rPr>
+          <w:rFonts w:cs="B Titr"/>
+          <w:sz w:val="28"/>
+          <w:szCs w:val="28"/>
+          <w:lang w:bidi="fa-IR"/>
+        </w:rPr>
+      </w:pPr>
+      <w:r>
+        <w:rPr>
+          <w:rFonts w:cs="B Titr" w:hint="cs"/>
+          <w:sz w:val="28"/>
+          <w:szCs w:val="28"/>
+          <w:rtl/>
+          <w:lang w:bidi="fa-IR"/>
+        </w:rPr>
+        <w:t xml:space="preserve">1-3 ارتباط سریال با </w:t>
+      </w:r>
+      <w:r>
+        <w:rPr>
+          <w:rFonts w:cs="B Titr"/>
+          <w:sz w:val="28"/>
+          <w:szCs w:val="28"/>
+          <w:lang w:bidi="fa-IR"/>
+        </w:rPr>
+        <w:t>VISA</w:t>
+      </w:r>
+      <w:r>
+        <w:rPr>
+          <w:rFonts w:cs="B Titr" w:hint="cs"/>
+          <w:sz w:val="28"/>
+          <w:szCs w:val="28"/>
+          <w:rtl/>
+          <w:lang w:bidi="fa-IR"/>
+        </w:rPr>
+        <w:t xml:space="preserve">  :</w:t>
+      </w:r>
+    </w:p>
+    <w:p>
+      <w:pPr>
+        <w:pStyle w:val="ListParagraph"/>
+        <w:bidi/>
+        <w:rPr>
+          <w:rFonts w:cs="B Lotus"/>
+          <w:sz w:val="32"/>
+          <w:szCs w:val="32"/>
+          <w:rtl/>
+          <w:lang w:bidi="fa-IR"/>
+        </w:rPr>
+      </w:pPr>
+      <w:r>
+        <w:rPr>
+          <w:rFonts w:cs="B Titr"/>
+          <w:sz w:val="28"/>
+          <w:szCs w:val="28"/>
+          <w:lang w:bidi="fa-IR"/>
+        </w:rPr>
+        <w:tab/>
+      </w:r>
+      <w:r>
+        <w:rPr>
+          <w:rFonts w:cs="B Lotus" w:hint="cs"/>
+          <w:sz w:val="32"/>
+          <w:szCs w:val="32"/>
+          <w:rtl/>
+          <w:lang w:bidi="fa-IR"/>
+        </w:rPr>
+        <w:t xml:space="preserve">برای برقراری ارتباط سریال از ماژول </w:t>
+      </w:r>
+      <w:r>
+        <w:rPr>
+          <w:rFonts w:cs="B Lotus"/>
+          <w:sz w:val="32"/>
+          <w:szCs w:val="32"/>
+          <w:lang w:bidi="fa-IR"/>
+        </w:rPr>
+        <w:t>VISA</w:t>
+      </w:r>
+      <w:r>
+        <w:rPr>
+          <w:rFonts w:cs="B Lotus" w:hint="cs"/>
+          <w:sz w:val="32"/>
+          <w:szCs w:val="32"/>
+          <w:rtl/>
+          <w:lang w:bidi="fa-IR"/>
+        </w:rPr>
+        <w:t xml:space="preserve"> استفاده شده است . این ماژول به صورت پیش فرض برروی سیستم نصب نیست  و باید از سایت </w:t>
+      </w:r>
+      <w:r>
+        <w:rPr>
+          <w:rFonts w:cs="B Lotus"/>
+          <w:sz w:val="32"/>
+          <w:szCs w:val="32"/>
+          <w:lang w:bidi="fa-IR"/>
+        </w:rPr>
+        <w:t>NI</w:t>
+      </w:r>
+      <w:r>
+        <w:rPr>
+          <w:rFonts w:cs="B Lotus" w:hint="cs"/>
+          <w:sz w:val="32"/>
+          <w:szCs w:val="32"/>
+          <w:rtl/>
+          <w:lang w:bidi="fa-IR"/>
+        </w:rPr>
+        <w:t xml:space="preserve"> دانلود شده و نصب شود.</w:t>
+      </w:r>
+    </w:p>
+    <w:p>
+      <w:pPr>
+        <w:pStyle w:val="ListParagraph"/>
+        <w:bidi/>
+        <w:rPr>
+          <w:rFonts w:cs="B Lotus"/>
+          <w:sz w:val="32"/>
+          <w:szCs w:val="32"/>
+          <w:rtl/>
+          <w:lang w:bidi="fa-IR"/>
+        </w:rPr>
+      </w:pPr>
+      <w:r>
+        <w:rPr>
+          <w:rFonts w:cs="B Lotus" w:hint="cs"/>
+          <w:sz w:val="32"/>
+          <w:szCs w:val="32"/>
+          <w:rtl/>
+          <w:lang w:bidi="fa-IR"/>
+        </w:rPr>
+        <w:t xml:space="preserve">در این برنامه ابتدا در خارج از حلقه اصلی ، با استفاده از </w:t>
+      </w:r>
+      <w:r>
+        <w:rPr>
+          <w:rFonts w:cs="B Lotus"/>
+          <w:sz w:val="32"/>
+          <w:szCs w:val="32"/>
+          <w:lang w:bidi="fa-IR"/>
+        </w:rPr>
+        <w:t>VISA Configure Serial Port</w:t>
+      </w:r>
+      <w:r>
+        <w:rPr>
+          <w:rFonts w:cs="B Lotus"/>
+          <w:sz w:val="32"/>
+          <w:szCs w:val="32"/>
+          <w:lang w:bidi="fa-IR"/>
+        </w:rPr>
+        <w:t xml:space="preserve"> </w:t>
+      </w:r>
+      <w:r>
+        <w:rPr>
+          <w:rFonts w:cs="B Lotus" w:hint="cs"/>
+          <w:sz w:val="32"/>
+          <w:szCs w:val="32"/>
+          <w:rtl/>
+          <w:lang w:bidi="fa-IR"/>
+        </w:rPr>
+        <w:t xml:space="preserve"> تنظیمات سریال را انجام می دهیم . از این بین باید موارد زیر را تنظیم کنیم :</w:t>
+      </w:r>
+    </w:p>
+    <w:p>
+      <w:pPr>
+        <w:pStyle w:val="ListParagraph"/>
+        <w:numPr>
+          <w:ilvl w:val="0"/>
+          <w:numId w:val="3"/>
+        </w:numPr>
+        <w:bidi/>
+        <w:rPr>
+          <w:rFonts w:cs="B Titr"/>
+          <w:sz w:val="28"/>
+          <w:szCs w:val="28"/>
+          <w:lang w:bidi="fa-IR"/>
+        </w:rPr>
+      </w:pPr>
+      <w:r>
+        <w:rPr>
+          <w:rFonts w:cs="B Lotus"/>
+          <w:sz w:val="32"/>
+          <w:szCs w:val="32"/>
+          <w:lang w:bidi="fa-IR"/>
+        </w:rPr>
+        <w:t>Baud Rate</w:t>
+      </w:r>
+      <w:r>
+        <w:rPr>
+          <w:rFonts w:cs="B Lotus" w:hint="cs"/>
+          <w:sz w:val="32"/>
+          <w:szCs w:val="32"/>
+          <w:rtl/>
+          <w:lang w:bidi="fa-IR"/>
+        </w:rPr>
+        <w:t xml:space="preserve"> 2- </w:t>
+      </w:r>
+      <w:r>
+        <w:rPr>
+          <w:rFonts w:cs="B Lotus"/>
+          <w:sz w:val="32"/>
+          <w:szCs w:val="32"/>
+          <w:lang w:bidi="fa-IR"/>
+        </w:rPr>
+        <w:t>Stop Bit</w:t>
+      </w:r>
+      <w:r>
+        <w:rPr>
+          <w:rFonts w:cs="B Lotus" w:hint="cs"/>
+          <w:sz w:val="32"/>
+          <w:szCs w:val="32"/>
+          <w:rtl/>
+          <w:lang w:bidi="fa-IR"/>
+        </w:rPr>
+        <w:t xml:space="preserve"> 3-</w:t>
+      </w:r>
+      <w:r>
+        <w:rPr>
+          <w:rFonts w:cs="B Lotus"/>
+          <w:sz w:val="32"/>
+          <w:szCs w:val="32"/>
+          <w:lang w:bidi="fa-IR"/>
+        </w:rPr>
+        <w:t>Data Bits</w:t>
+      </w:r>
+      <w:r>
+        <w:rPr>
+          <w:rFonts w:cs="B Lotus" w:hint="cs"/>
+          <w:sz w:val="32"/>
+          <w:szCs w:val="32"/>
+          <w:rtl/>
+          <w:lang w:bidi="fa-IR"/>
+        </w:rPr>
+        <w:t xml:space="preserve"> 4- </w:t>
+      </w:r>
+      <w:r>
+        <w:rPr>
+          <w:rFonts w:cs="B Lotus"/>
+          <w:sz w:val="32"/>
+          <w:szCs w:val="32"/>
+          <w:lang w:bidi="fa-IR"/>
+        </w:rPr>
+        <w:t>Parity</w:t>
+      </w:r>
+    </w:p>
+    <w:p>
+      <w:pPr>
+        <w:bidi/>
+        <w:ind w:left="720"/>
+        <w:rPr>
+          <w:rFonts w:cs="B Lotus"/>
+          <w:sz w:val="32"/>
+          <w:szCs w:val="32"/>
+          <w:rtl/>
+          <w:lang w:bidi="fa-IR"/>
+        </w:rPr>
+      </w:pPr>
+      <w:r>
+        <w:rPr>
+          <w:rFonts w:cs="B Lotus" w:hint="cs"/>
+          <w:sz w:val="32"/>
+          <w:szCs w:val="32"/>
+          <w:rtl/>
+          <w:lang w:bidi="fa-IR"/>
+        </w:rPr>
+        <w:t>که این پارامتر ها را باید با توجه به تنظیمات متقابل در میکروکنترلر انجام دهیم.</w:t>
+      </w:r>
+    </w:p>
+    <w:p>
+      <w:pPr>
+        <w:bidi/>
+        <w:ind w:left="720"/>
+        <w:rPr>
+          <w:rFonts w:cs="B Lotus"/>
+          <w:sz w:val="32"/>
+          <w:szCs w:val="32"/>
+          <w:rtl/>
+          <w:lang w:bidi="fa-IR"/>
+        </w:rPr>
+      </w:pPr>
+      <w:r>
+        <w:rPr>
+          <w:rFonts w:cs="B Lotus" w:hint="cs"/>
+          <w:sz w:val="32"/>
+          <w:szCs w:val="32"/>
+          <w:rtl/>
+          <w:lang w:bidi="fa-IR"/>
+        </w:rPr>
+        <w:t xml:space="preserve">* خروجی </w:t>
+      </w:r>
+      <w:r>
+        <w:rPr>
+          <w:rFonts w:cs="B Lotus"/>
+          <w:sz w:val="32"/>
+          <w:szCs w:val="32"/>
+          <w:lang w:bidi="fa-IR"/>
+        </w:rPr>
+        <w:t xml:space="preserve">error </w:t>
+      </w:r>
+      <w:r>
+        <w:rPr>
+          <w:rFonts w:cs="B Lotus" w:hint="cs"/>
+          <w:sz w:val="32"/>
+          <w:szCs w:val="32"/>
+          <w:rtl/>
+          <w:lang w:bidi="fa-IR"/>
+        </w:rPr>
+        <w:t xml:space="preserve"> این کامپوننت را می توانیم به صورت مستقیم نشان دهیم ، ولی برای عملکرد بهتر برنامه از یک </w:t>
+      </w:r>
+      <w:r>
+        <w:rPr>
+          <w:rFonts w:cs="B Lotus"/>
+          <w:sz w:val="32"/>
+          <w:szCs w:val="32"/>
+          <w:lang w:bidi="fa-IR"/>
+        </w:rPr>
+        <w:t xml:space="preserve">Case Structure </w:t>
+      </w:r>
+      <w:r>
+        <w:rPr>
+          <w:rFonts w:cs="B Lotus" w:hint="cs"/>
+          <w:sz w:val="32"/>
+          <w:szCs w:val="32"/>
+          <w:rtl/>
+          <w:lang w:bidi="fa-IR"/>
+        </w:rPr>
+        <w:t xml:space="preserve"> با شرط ورودی وجود </w:t>
+      </w:r>
+      <w:r>
+        <w:rPr>
+          <w:rFonts w:cs="B Lotus"/>
+          <w:sz w:val="32"/>
+          <w:szCs w:val="32"/>
+          <w:lang w:bidi="fa-IR"/>
+        </w:rPr>
+        <w:t>Error</w:t>
+      </w:r>
+      <w:r>
+        <w:rPr>
+          <w:rFonts w:cs="B Lotus" w:hint="cs"/>
+          <w:sz w:val="32"/>
+          <w:szCs w:val="32"/>
+          <w:rtl/>
+          <w:lang w:bidi="fa-IR"/>
+        </w:rPr>
+        <w:t xml:space="preserve"> استفاده </w:t>
+      </w:r>
+      <w:r>
+        <w:rPr>
+          <w:rFonts w:cs="B Lotus" w:hint="cs"/>
+          <w:sz w:val="32"/>
+          <w:szCs w:val="32"/>
+          <w:rtl/>
+          <w:lang w:bidi="fa-IR"/>
+        </w:rPr>
+        <w:lastRenderedPageBreak/>
+        <w:t xml:space="preserve">شده است و در این </w:t>
+      </w:r>
+      <w:r>
+        <w:rPr>
+          <w:rFonts w:cs="B Lotus"/>
+          <w:sz w:val="32"/>
+          <w:szCs w:val="32"/>
+          <w:lang w:bidi="fa-IR"/>
+        </w:rPr>
+        <w:t xml:space="preserve">Structure </w:t>
+      </w:r>
+      <w:r>
+        <w:rPr>
+          <w:rFonts w:cs="B Lotus" w:hint="cs"/>
+          <w:sz w:val="32"/>
+          <w:szCs w:val="32"/>
+          <w:rtl/>
+          <w:lang w:bidi="fa-IR"/>
+        </w:rPr>
+        <w:t xml:space="preserve">  یک </w:t>
+      </w:r>
+      <w:r>
+        <w:rPr>
+          <w:rFonts w:cs="B Lotus"/>
+          <w:sz w:val="32"/>
+          <w:szCs w:val="32"/>
+          <w:lang w:bidi="fa-IR"/>
+        </w:rPr>
+        <w:t xml:space="preserve">Message Display </w:t>
+      </w:r>
+      <w:r>
+        <w:rPr>
+          <w:rFonts w:cs="B Lotus" w:hint="cs"/>
+          <w:sz w:val="32"/>
+          <w:szCs w:val="32"/>
+          <w:rtl/>
+          <w:lang w:bidi="fa-IR"/>
+        </w:rPr>
+        <w:t xml:space="preserve"> قرار داده شده است که پارامتر </w:t>
+      </w:r>
+      <w:r>
+        <w:rPr>
+          <w:rFonts w:cs="B Lotus"/>
+          <w:sz w:val="32"/>
+          <w:szCs w:val="32"/>
+          <w:lang w:bidi="fa-IR"/>
+        </w:rPr>
+        <w:t xml:space="preserve">Enable </w:t>
+      </w:r>
+      <w:r>
+        <w:rPr>
+          <w:rFonts w:cs="B Lotus" w:hint="cs"/>
+          <w:sz w:val="32"/>
+          <w:szCs w:val="32"/>
+          <w:rtl/>
+          <w:lang w:bidi="fa-IR"/>
+        </w:rPr>
+        <w:t xml:space="preserve"> آن در این </w:t>
+      </w:r>
+      <w:r>
+        <w:rPr>
+          <w:rFonts w:cs="B Lotus"/>
+          <w:sz w:val="32"/>
+          <w:szCs w:val="32"/>
+          <w:lang w:bidi="fa-IR"/>
+        </w:rPr>
+        <w:t xml:space="preserve">Structure </w:t>
+      </w:r>
+      <w:r>
+        <w:rPr>
+          <w:rFonts w:cs="B Lotus" w:hint="cs"/>
+          <w:sz w:val="32"/>
+          <w:szCs w:val="32"/>
+          <w:rtl/>
+          <w:lang w:bidi="fa-IR"/>
+        </w:rPr>
+        <w:t xml:space="preserve"> فعال شده و پیام مورد نظر را نشان می دهد.</w:t>
+      </w:r>
+    </w:p>
+    <w:p>
+      <w:pPr>
+        <w:bidi/>
+        <w:rPr>
+          <w:rFonts w:cs="B Lotus"/>
+          <w:sz w:val="32"/>
+          <w:szCs w:val="32"/>
+          <w:rtl/>
+          <w:lang w:bidi="fa-IR"/>
+        </w:rPr>
+      </w:pPr>
       <w:bookmarkStart w:id="0" w:name="_GoBack"/>
       <w:bookmarkEnd w:id="0"/>
     </w:p>
+    <w:p>
+      <w:pPr>
+        <w:bidi/>
+        <w:ind w:left="720"/>
+        <w:rPr>
+          <w:rFonts w:cs="B Titr"/>
+          <w:sz w:val="28"/>
+          <w:szCs w:val="28"/>
+          <w:rtl/>
+          <w:lang w:bidi="fa-IR"/>
+        </w:rPr>
+      </w:pPr>
+    </w:p>
+    <w:p>
+      <w:pPr>
+        <w:bidi/>
+        <w:rPr>
+          <w:rFonts w:cs="B Lotus"/>
+          <w:sz w:val="24"/>
+          <w:szCs w:val="24"/>
+          <w:lang w:bidi="fa-IR"/>
+        </w:rPr>
+      </w:pPr>
+    </w:p>
     <w:sectPr>
-      <w:headerReference w:type="default" r:id="rId9"/>
+      <w:headerReference w:type="default" r:id="rId16"/>
       <w:pgSz w:w="12240" w:h="15840"/>
       <w:pgMar w:top="1440" w:right="1440" w:bottom="1440" w:left="1440" w:header="720" w:footer="720" w:gutter="0"/>
       <w:cols w:space="720"/>
@@ -1143,11 +3402,104 @@
       </w:pPr>
     </w:lvl>
   </w:abstractNum>
+  <w:abstractNum w:abstractNumId="2">
+    <w:nsid w:val="2D607591"/>
+    <w:multiLevelType w:val="hybridMultilevel"/>
+    <w:tmpl w:val="8EBE796A"/>
+    <w:lvl w:ilvl="0" w:tplc="03BC9146">
+      <w:start w:val="1"/>
+      <w:numFmt w:val="decimal"/>
+      <w:lvlText w:val="%1-"/>
+      <w:lvlJc w:val="left"/>
+      <w:pPr>
+        <w:ind w:left="1080" w:hanging="360"/>
+      </w:pPr>
+      <w:rPr>
+        <w:rFonts w:cs="B Lotus" w:hint="default"/>
+        <w:sz w:val="32"/>
+      </w:rPr>
+    </w:lvl>
+    <w:lvl w:ilvl="1" w:tplc="04090019" w:tentative="1">
+      <w:start w:val="1"/>
+      <w:numFmt w:val="lowerLetter"/>
+      <w:lvlText w:val="%2."/>
+      <w:lvlJc w:val="left"/>
+      <w:pPr>
+        <w:ind w:left="1800" w:hanging="360"/>
+      </w:pPr>
+    </w:lvl>
+    <w:lvl w:ilvl="2" w:tplc="0409001B" w:tentative="1">
+      <w:start w:val="1"/>
+      <w:numFmt w:val="lowerRoman"/>
+      <w:lvlText w:val="%3."/>
+      <w:lvlJc w:val="right"/>
+      <w:pPr>
+        <w:ind w:left="2520" w:hanging="180"/>
+      </w:pPr>
+    </w:lvl>
+    <w:lvl w:ilvl="3" w:tplc="0409000F" w:tentative="1">
+      <w:start w:val="1"/>
+      <w:numFmt w:val="decimal"/>
+      <w:lvlText w:val="%4."/>
+      <w:lvlJc w:val="left"/>
+      <w:pPr>
+        <w:ind w:left="3240" w:hanging="360"/>
+      </w:pPr>
+    </w:lvl>
+    <w:lvl w:ilvl="4" w:tplc="04090019" w:tentative="1">
+      <w:start w:val="1"/>
+      <w:numFmt w:val="lowerLetter"/>
+      <w:lvlText w:val="%5."/>
+      <w:lvlJc w:val="left"/>
+      <w:pPr>
+        <w:ind w:left="3960" w:hanging="360"/>
+      </w:pPr>
+    </w:lvl>
+    <w:lvl w:ilvl="5" w:tplc="0409001B" w:tentative="1">
+      <w:start w:val="1"/>
+      <w:numFmt w:val="lowerRoman"/>
+      <w:lvlText w:val="%6."/>
+      <w:lvlJc w:val="right"/>
+      <w:pPr>
+        <w:ind w:left="4680" w:hanging="180"/>
+      </w:pPr>
+    </w:lvl>
+    <w:lvl w:ilvl="6" w:tplc="0409000F" w:tentative="1">
+      <w:start w:val="1"/>
+      <w:numFmt w:val="decimal"/>
+      <w:lvlText w:val="%7."/>
+      <w:lvlJc w:val="left"/>
+      <w:pPr>
+        <w:ind w:left="5400" w:hanging="360"/>
+      </w:pPr>
+    </w:lvl>
+    <w:lvl w:ilvl="7" w:tplc="04090019" w:tentative="1">
+      <w:start w:val="1"/>
+      <w:numFmt w:val="lowerLetter"/>
+      <w:lvlText w:val="%8."/>
+      <w:lvlJc w:val="left"/>
+      <w:pPr>
+        <w:ind w:left="6120" w:hanging="360"/>
+      </w:pPr>
+    </w:lvl>
+    <w:lvl w:ilvl="8" w:tplc="0409001B" w:tentative="1">
+      <w:start w:val="1"/>
+      <w:numFmt w:val="lowerRoman"/>
+      <w:lvlText w:val="%9."/>
+      <w:lvlJc w:val="right"/>
+      <w:pPr>
+        <w:ind w:left="6840" w:hanging="180"/>
+      </w:pPr>
+    </w:lvl>
+  </w:abstractNum>
   <w:num w:numId="1">
     <w:abstractNumId w:val="0"/>
   </w:num>
   <w:num w:numId="2">
     <w:abstractNumId w:val="1"/>
+  </w:num>
+  <w:num w:numId="3">
+    <w:abstractNumId w:val="2"/>
   </w:num>
 </w:numbering>
 </file>
@@ -1908,7 +4260,7 @@
 </file>
 
 <file path=customXml/itemProps1.xml><?xml version="1.0" encoding="utf-8"?>
-<ds:datastoreItem xmlns:ds="http://schemas.openxmlformats.org/officeDocument/2006/customXml" ds:itemID="{612F2E21-5D96-4DBE-87CB-FE6A3E2811AD}">
+<ds:datastoreItem xmlns:ds="http://schemas.openxmlformats.org/officeDocument/2006/customXml" ds:itemID="{4CCF3C6B-15C0-4D1E-85AC-6C17A5238D5B}">
   <ds:schemaRefs>
     <ds:schemaRef ds:uri="http://schemas.openxmlformats.org/officeDocument/2006/bibliography"/>
   </ds:schemaRefs>

</xml_diff>

<commit_message>
feat : range added to labview program
</commit_message>
<xml_diff>
--- a/Report/Main Report.docx
+++ b/Report/Main Report.docx
@@ -2556,6 +2556,7 @@
           <w:rFonts w:cs="B Titr"/>
           <w:sz w:val="28"/>
           <w:szCs w:val="28"/>
+          <w:rtl/>
           <w:lang w:bidi="fa-IR"/>
         </w:rPr>
       </w:pPr>
@@ -2594,20 +2595,31 @@
         <w:pStyle w:val="ListParagraph"/>
         <w:bidi/>
         <w:rPr>
-          <w:rFonts w:cs="B Lotus"/>
-          <w:sz w:val="32"/>
-          <w:szCs w:val="32"/>
-          <w:rtl/>
-          <w:lang w:bidi="fa-IR"/>
-        </w:rPr>
-      </w:pPr>
-      <w:r>
-        <w:rPr>
           <w:rFonts w:cs="B Titr"/>
           <w:sz w:val="28"/>
           <w:szCs w:val="28"/>
           <w:lang w:bidi="fa-IR"/>
         </w:rPr>
+      </w:pPr>
+    </w:p>
+    <w:p>
+      <w:pPr>
+        <w:pStyle w:val="ListParagraph"/>
+        <w:bidi/>
+        <w:rPr>
+          <w:rFonts w:cs="B Lotus"/>
+          <w:sz w:val="32"/>
+          <w:szCs w:val="32"/>
+          <w:lang w:bidi="fa-IR"/>
+        </w:rPr>
+      </w:pPr>
+      <w:r>
+        <w:rPr>
+          <w:rFonts w:cs="B Titr"/>
+          <w:sz w:val="28"/>
+          <w:szCs w:val="28"/>
+          <w:lang w:bidi="fa-IR"/>
+        </w:rPr>
         <w:tab/>
       </w:r>
       <w:r>
@@ -2656,7 +2668,7 @@
           <w:rtl/>
           <w:lang w:bidi="fa-IR"/>
         </w:rPr>
-        <w:t xml:space="preserve"> دانلود شده و نصب شود.</w:t>
+        <w:t xml:space="preserve"> دانلود شده و نصب شود ( حجم آن در حدود 480 مگابایت است)</w:t>
       </w:r>
     </w:p>
     <w:p>
@@ -2812,7 +2824,17 @@
           <w:rtl/>
           <w:lang w:bidi="fa-IR"/>
         </w:rPr>
-        <w:t>که این پارامتر ها را باید با توجه به تنظیمات متقابل در میکروکنترلر انجام دهیم.</w:t>
+        <w:t>که این پارامتر ها را باید با توجه به تنظیمات م</w:t>
+      </w:r>
+      <w:r>
+        <w:rPr>
+          <w:rFonts w:cs="B Lotus" w:hint="cs"/>
+          <w:sz w:val="32"/>
+          <w:szCs w:val="32"/>
+          <w:rtl/>
+          <w:lang w:bidi="fa-IR"/>
+        </w:rPr>
+        <w:t>تقابل در میکروکنترلر انجام دهیم.(شکل-8)</w:t>
       </w:r>
     </w:p>
     <w:p>
@@ -2827,6 +2849,176 @@
           <w:lang w:bidi="fa-IR"/>
         </w:rPr>
       </w:pPr>
+    </w:p>
+    <w:p>
+      <w:pPr>
+        <w:bidi/>
+        <w:ind w:left="720"/>
+        <w:rPr>
+          <w:rFonts w:cs="B Lotus"/>
+          <w:sz w:val="32"/>
+          <w:szCs w:val="32"/>
+          <w:rtl/>
+          <w:lang w:bidi="fa-IR"/>
+        </w:rPr>
+      </w:pPr>
+    </w:p>
+    <w:p>
+      <w:pPr>
+        <w:bidi/>
+        <w:ind w:left="720"/>
+        <w:rPr>
+          <w:rFonts w:cs="B Lotus"/>
+          <w:sz w:val="32"/>
+          <w:szCs w:val="32"/>
+          <w:rtl/>
+          <w:lang w:bidi="fa-IR"/>
+        </w:rPr>
+      </w:pPr>
+    </w:p>
+    <w:p>
+      <w:pPr>
+        <w:bidi/>
+        <w:ind w:left="720"/>
+        <w:jc w:val="center"/>
+        <w:rPr>
+          <w:rFonts w:cs="B Lotus" w:hint="cs"/>
+          <w:sz w:val="32"/>
+          <w:szCs w:val="32"/>
+          <w:rtl/>
+          <w:lang w:bidi="fa-IR"/>
+        </w:rPr>
+      </w:pPr>
+      <w:r>
+        <w:rPr>
+          <w:rFonts w:cs="B Lotus" w:hint="cs"/>
+          <w:noProof/>
+          <w:sz w:val="32"/>
+          <w:szCs w:val="32"/>
+        </w:rPr>
+        <w:drawing>
+          <wp:inline distT="0" distB="0" distL="0" distR="0">
+            <wp:extent cx="3762375" cy="5895975"/>
+            <wp:effectExtent l="0" t="0" r="9525" b="9525"/>
+            <wp:docPr id="11" name="Picture 11"/>
+            <wp:cNvGraphicFramePr>
+              <a:graphicFrameLocks xmlns:a="http://schemas.openxmlformats.org/drawingml/2006/main" noChangeAspect="1"/>
+            </wp:cNvGraphicFramePr>
+            <a:graphic xmlns:a="http://schemas.openxmlformats.org/drawingml/2006/main">
+              <a:graphicData uri="http://schemas.openxmlformats.org/drawingml/2006/picture">
+                <pic:pic xmlns:pic="http://schemas.openxmlformats.org/drawingml/2006/picture">
+                  <pic:nvPicPr>
+                    <pic:cNvPr id="0" name="Picture 1"/>
+                    <pic:cNvPicPr>
+                      <a:picLocks noChangeAspect="1" noChangeArrowheads="1"/>
+                    </pic:cNvPicPr>
+                  </pic:nvPicPr>
+                  <pic:blipFill>
+                    <a:blip r:embed="rId16">
+                      <a:extLst>
+                        <a:ext uri="{28A0092B-C50C-407E-A947-70E740481C1C}">
+                          <a14:useLocalDpi xmlns:a14="http://schemas.microsoft.com/office/drawing/2010/main" val="0"/>
+                        </a:ext>
+                      </a:extLst>
+                    </a:blip>
+                    <a:srcRect/>
+                    <a:stretch>
+                      <a:fillRect/>
+                    </a:stretch>
+                  </pic:blipFill>
+                  <pic:spPr bwMode="auto">
+                    <a:xfrm>
+                      <a:off x="0" y="0"/>
+                      <a:ext cx="3762375" cy="5895975"/>
+                    </a:xfrm>
+                    <a:prstGeom prst="rect">
+                      <a:avLst/>
+                    </a:prstGeom>
+                    <a:noFill/>
+                    <a:ln>
+                      <a:noFill/>
+                    </a:ln>
+                  </pic:spPr>
+                </pic:pic>
+              </a:graphicData>
+            </a:graphic>
+          </wp:inline>
+        </w:drawing>
+      </w:r>
+    </w:p>
+    <w:p>
+      <w:pPr>
+        <w:bidi/>
+        <w:ind w:left="720"/>
+        <w:jc w:val="center"/>
+        <w:rPr>
+          <w:rFonts w:cs="B Lotus"/>
+          <w:sz w:val="24"/>
+          <w:szCs w:val="24"/>
+          <w:rtl/>
+          <w:lang w:bidi="fa-IR"/>
+        </w:rPr>
+      </w:pPr>
+      <w:r>
+        <w:rPr>
+          <w:rFonts w:cs="B Lotus" w:hint="cs"/>
+          <w:sz w:val="24"/>
+          <w:szCs w:val="24"/>
+          <w:rtl/>
+          <w:lang w:bidi="fa-IR"/>
+        </w:rPr>
+        <w:t>شکل-</w:t>
+      </w:r>
+      <w:r>
+        <w:rPr>
+          <w:rFonts w:cs="B Lotus" w:hint="cs"/>
+          <w:sz w:val="24"/>
+          <w:szCs w:val="24"/>
+          <w:rtl/>
+          <w:lang w:bidi="fa-IR"/>
+        </w:rPr>
+        <w:t>8</w:t>
+      </w:r>
+    </w:p>
+    <w:p>
+      <w:pPr>
+        <w:bidi/>
+        <w:ind w:left="720"/>
+        <w:jc w:val="center"/>
+        <w:rPr>
+          <w:rFonts w:cs="B Lotus"/>
+          <w:sz w:val="24"/>
+          <w:szCs w:val="24"/>
+          <w:rtl/>
+          <w:lang w:bidi="fa-IR"/>
+        </w:rPr>
+      </w:pPr>
+    </w:p>
+    <w:p>
+      <w:pPr>
+        <w:bidi/>
+        <w:ind w:left="720"/>
+        <w:jc w:val="center"/>
+        <w:rPr>
+          <w:rFonts w:cs="B Lotus"/>
+          <w:sz w:val="32"/>
+          <w:szCs w:val="32"/>
+          <w:rtl/>
+          <w:lang w:bidi="fa-IR"/>
+        </w:rPr>
+      </w:pPr>
+    </w:p>
+    <w:p>
+      <w:pPr>
+        <w:bidi/>
+        <w:ind w:left="720"/>
+        <w:rPr>
+          <w:rFonts w:cs="B Lotus"/>
+          <w:sz w:val="32"/>
+          <w:szCs w:val="32"/>
+          <w:lang w:bidi="fa-IR"/>
+        </w:rPr>
+      </w:pPr>
       <w:r>
         <w:rPr>
           <w:rFonts w:cs="B Lotus" w:hint="cs"/>
@@ -2892,18 +3084,7 @@
           <w:rtl/>
           <w:lang w:bidi="fa-IR"/>
         </w:rPr>
-        <w:t xml:space="preserve"> استفاده </w:t>
-      </w:r>
-      <w:r>
-        <w:rPr>
-          <w:rFonts w:cs="B Lotus" w:hint="cs"/>
-          <w:sz w:val="32"/>
-          <w:szCs w:val="32"/>
-          <w:rtl/>
-          <w:lang w:bidi="fa-IR"/>
-        </w:rPr>
-        <w:lastRenderedPageBreak/>
-        <w:t xml:space="preserve">شده است و در این </w:t>
+        <w:t xml:space="preserve"> استفاده شده است و در این </w:t>
       </w:r>
       <w:r>
         <w:rPr>
@@ -2941,7 +3122,17 @@
           <w:rtl/>
           <w:lang w:bidi="fa-IR"/>
         </w:rPr>
-        <w:t xml:space="preserve"> قرار داده شده است که پارامتر </w:t>
+        <w:t xml:space="preserve"> قرار داده شده است که </w:t>
+      </w:r>
+      <w:r>
+        <w:rPr>
+          <w:rFonts w:cs="B Lotus" w:hint="cs"/>
+          <w:sz w:val="32"/>
+          <w:szCs w:val="32"/>
+          <w:rtl/>
+          <w:lang w:bidi="fa-IR"/>
+        </w:rPr>
+        <w:t xml:space="preserve">پارامتر </w:t>
       </w:r>
       <w:r>
         <w:rPr>
@@ -2985,21 +3176,249 @@
     <w:p>
       <w:pPr>
         <w:bidi/>
-        <w:rPr>
-          <w:rFonts w:cs="B Lotus"/>
-          <w:sz w:val="32"/>
-          <w:szCs w:val="32"/>
-          <w:rtl/>
-          <w:lang w:bidi="fa-IR"/>
-        </w:rPr>
-      </w:pPr>
-      <w:bookmarkStart w:id="0" w:name="_GoBack"/>
-      <w:bookmarkEnd w:id="0"/>
-    </w:p>
-    <w:p>
-      <w:pPr>
-        <w:bidi/>
         <w:ind w:left="720"/>
+        <w:rPr>
+          <w:rFonts w:cs="B Lotus"/>
+          <w:sz w:val="32"/>
+          <w:szCs w:val="32"/>
+          <w:rtl/>
+          <w:lang w:bidi="fa-IR"/>
+        </w:rPr>
+      </w:pPr>
+      <w:r>
+        <w:rPr>
+          <w:rFonts w:cs="B Lotus" w:hint="cs"/>
+          <w:sz w:val="32"/>
+          <w:szCs w:val="32"/>
+          <w:rtl/>
+          <w:lang w:bidi="fa-IR"/>
+        </w:rPr>
+        <w:t>در حلقه اصلی با استفاده از</w:t>
+      </w:r>
+      <w:r>
+        <w:rPr>
+          <w:rFonts w:cs="B Lotus"/>
+          <w:sz w:val="32"/>
+          <w:szCs w:val="32"/>
+          <w:lang w:bidi="fa-IR"/>
+        </w:rPr>
+        <w:t xml:space="preserve"> VISA Read</w:t>
+      </w:r>
+      <w:r>
+        <w:rPr>
+          <w:rFonts w:cs="B Lotus" w:hint="cs"/>
+          <w:sz w:val="32"/>
+          <w:szCs w:val="32"/>
+          <w:rtl/>
+          <w:lang w:bidi="fa-IR"/>
+        </w:rPr>
+        <w:t xml:space="preserve"> در هر تکرار مقدار موجود در بافر خوانده می شود در این قسمت نیز مانند قسمت قبل ، خطای خروجی (</w:t>
+      </w:r>
+      <w:r>
+        <w:rPr>
+          <w:rFonts w:cs="B Lotus"/>
+          <w:sz w:val="32"/>
+          <w:szCs w:val="32"/>
+          <w:lang w:bidi="fa-IR"/>
+        </w:rPr>
+        <w:t xml:space="preserve">error out </w:t>
+      </w:r>
+      <w:r>
+        <w:rPr>
+          <w:rFonts w:cs="B Lotus" w:hint="cs"/>
+          <w:sz w:val="32"/>
+          <w:szCs w:val="32"/>
+          <w:rtl/>
+          <w:lang w:bidi="fa-IR"/>
+        </w:rPr>
+        <w:t xml:space="preserve">) با استفاده از </w:t>
+      </w:r>
+      <w:r>
+        <w:rPr>
+          <w:rFonts w:cs="B Lotus"/>
+          <w:sz w:val="32"/>
+          <w:szCs w:val="32"/>
+          <w:lang w:bidi="fa-IR"/>
+        </w:rPr>
+        <w:t xml:space="preserve">Case Structure </w:t>
+      </w:r>
+      <w:r>
+        <w:rPr>
+          <w:rFonts w:cs="B Lotus" w:hint="cs"/>
+          <w:sz w:val="32"/>
+          <w:szCs w:val="32"/>
+          <w:rtl/>
+          <w:lang w:bidi="fa-IR"/>
+        </w:rPr>
+        <w:t xml:space="preserve"> و </w:t>
+      </w:r>
+      <w:r>
+        <w:rPr>
+          <w:rFonts w:cs="B Lotus"/>
+          <w:sz w:val="32"/>
+          <w:szCs w:val="32"/>
+          <w:lang w:bidi="fa-IR"/>
+        </w:rPr>
+        <w:t xml:space="preserve">Display Message </w:t>
+      </w:r>
+      <w:r>
+        <w:rPr>
+          <w:rFonts w:cs="B Lotus" w:hint="cs"/>
+          <w:sz w:val="32"/>
+          <w:szCs w:val="32"/>
+          <w:rtl/>
+          <w:lang w:bidi="fa-IR"/>
+        </w:rPr>
+        <w:t xml:space="preserve"> نمایش داده می شود.</w:t>
+      </w:r>
+    </w:p>
+    <w:p>
+      <w:pPr>
+        <w:bidi/>
+        <w:ind w:left="720"/>
+        <w:rPr>
+          <w:rFonts w:cs="B Lotus"/>
+          <w:sz w:val="32"/>
+          <w:szCs w:val="32"/>
+          <w:rtl/>
+          <w:lang w:bidi="fa-IR"/>
+        </w:rPr>
+      </w:pPr>
+    </w:p>
+    <w:p>
+      <w:pPr>
+        <w:bidi/>
+        <w:ind w:left="720"/>
+        <w:rPr>
+          <w:rFonts w:cs="B Lotus"/>
+          <w:sz w:val="32"/>
+          <w:szCs w:val="32"/>
+          <w:rtl/>
+          <w:lang w:bidi="fa-IR"/>
+        </w:rPr>
+      </w:pPr>
+    </w:p>
+    <w:p>
+      <w:pPr>
+        <w:bidi/>
+        <w:ind w:left="720"/>
+        <w:rPr>
+          <w:rFonts w:cs="B Lotus"/>
+          <w:sz w:val="32"/>
+          <w:szCs w:val="32"/>
+          <w:rtl/>
+          <w:lang w:bidi="fa-IR"/>
+        </w:rPr>
+      </w:pPr>
+    </w:p>
+    <w:p>
+      <w:pPr>
+        <w:bidi/>
+        <w:ind w:left="720"/>
+        <w:rPr>
+          <w:rFonts w:cs="B Lotus"/>
+          <w:sz w:val="32"/>
+          <w:szCs w:val="32"/>
+          <w:rtl/>
+          <w:lang w:bidi="fa-IR"/>
+        </w:rPr>
+      </w:pPr>
+    </w:p>
+    <w:p>
+      <w:pPr>
+        <w:bidi/>
+        <w:ind w:left="720"/>
+        <w:rPr>
+          <w:rFonts w:cs="B Lotus"/>
+          <w:sz w:val="32"/>
+          <w:szCs w:val="32"/>
+          <w:rtl/>
+          <w:lang w:bidi="fa-IR"/>
+        </w:rPr>
+      </w:pPr>
+    </w:p>
+    <w:p>
+      <w:pPr>
+        <w:bidi/>
+        <w:ind w:left="720"/>
+        <w:rPr>
+          <w:rFonts w:cs="B Lotus"/>
+          <w:sz w:val="32"/>
+          <w:szCs w:val="32"/>
+          <w:rtl/>
+          <w:lang w:bidi="fa-IR"/>
+        </w:rPr>
+      </w:pPr>
+    </w:p>
+    <w:p>
+      <w:pPr>
+        <w:bidi/>
+        <w:ind w:left="720"/>
+        <w:rPr>
+          <w:rFonts w:cs="B Lotus"/>
+          <w:sz w:val="32"/>
+          <w:szCs w:val="32"/>
+          <w:rtl/>
+          <w:lang w:bidi="fa-IR"/>
+        </w:rPr>
+      </w:pPr>
+    </w:p>
+    <w:p>
+      <w:pPr>
+        <w:bidi/>
+        <w:ind w:left="720"/>
+        <w:rPr>
+          <w:rFonts w:cs="B Lotus"/>
+          <w:sz w:val="32"/>
+          <w:szCs w:val="32"/>
+          <w:rtl/>
+          <w:lang w:bidi="fa-IR"/>
+        </w:rPr>
+      </w:pPr>
+    </w:p>
+    <w:p>
+      <w:pPr>
+        <w:bidi/>
+        <w:ind w:left="720"/>
+        <w:rPr>
+          <w:rFonts w:cs="B Lotus"/>
+          <w:sz w:val="32"/>
+          <w:szCs w:val="32"/>
+          <w:rtl/>
+          <w:lang w:bidi="fa-IR"/>
+        </w:rPr>
+      </w:pPr>
+    </w:p>
+    <w:p>
+      <w:pPr>
+        <w:bidi/>
+        <w:ind w:left="720"/>
+        <w:rPr>
+          <w:rFonts w:cs="B Lotus"/>
+          <w:sz w:val="32"/>
+          <w:szCs w:val="32"/>
+          <w:rtl/>
+          <w:lang w:bidi="fa-IR"/>
+        </w:rPr>
+      </w:pPr>
+    </w:p>
+    <w:p>
+      <w:pPr>
+        <w:bidi/>
+        <w:ind w:left="720"/>
+        <w:rPr>
+          <w:rFonts w:cs="B Lotus" w:hint="cs"/>
+          <w:sz w:val="32"/>
+          <w:szCs w:val="32"/>
+          <w:rtl/>
+          <w:lang w:bidi="fa-IR"/>
+        </w:rPr>
+      </w:pPr>
+    </w:p>
+    <w:p>
+      <w:pPr>
+        <w:pStyle w:val="ListParagraph"/>
+        <w:bidi/>
         <w:rPr>
           <w:rFonts w:cs="B Titr"/>
           <w:sz w:val="28"/>
@@ -3008,20 +3427,474 @@
           <w:lang w:bidi="fa-IR"/>
         </w:rPr>
       </w:pPr>
-    </w:p>
-    <w:p>
-      <w:pPr>
-        <w:bidi/>
+      <w:r>
+        <w:rPr>
+          <w:rFonts w:cs="B Titr" w:hint="cs"/>
+          <w:sz w:val="28"/>
+          <w:szCs w:val="28"/>
+          <w:rtl/>
+          <w:lang w:bidi="fa-IR"/>
+        </w:rPr>
+        <w:t>2</w:t>
+      </w:r>
+      <w:r>
+        <w:rPr>
+          <w:rFonts w:cs="B Titr" w:hint="cs"/>
+          <w:sz w:val="28"/>
+          <w:szCs w:val="28"/>
+          <w:rtl/>
+          <w:lang w:bidi="fa-IR"/>
+        </w:rPr>
+        <w:t xml:space="preserve">-3 </w:t>
+      </w:r>
+      <w:r>
+        <w:rPr>
+          <w:rFonts w:cs="B Titr" w:hint="cs"/>
+          <w:sz w:val="28"/>
+          <w:szCs w:val="28"/>
+          <w:rtl/>
+          <w:lang w:bidi="fa-IR"/>
+        </w:rPr>
+        <w:t xml:space="preserve"> جستجو و تبدیل رشته </w:t>
+      </w:r>
+      <w:r>
+        <w:rPr>
+          <w:rFonts w:cs="B Titr" w:hint="cs"/>
+          <w:sz w:val="28"/>
+          <w:szCs w:val="28"/>
+          <w:rtl/>
+          <w:lang w:bidi="fa-IR"/>
+        </w:rPr>
+        <w:t xml:space="preserve">  :</w:t>
+      </w:r>
+    </w:p>
+    <w:p>
+      <w:pPr>
+        <w:pStyle w:val="ListParagraph"/>
+        <w:bidi/>
+        <w:rPr>
+          <w:rFonts w:cs="B Titr"/>
+          <w:sz w:val="28"/>
+          <w:szCs w:val="28"/>
+          <w:rtl/>
+          <w:lang w:bidi="fa-IR"/>
+        </w:rPr>
+      </w:pPr>
+    </w:p>
+    <w:p>
+      <w:pPr>
+        <w:pStyle w:val="ListParagraph"/>
+        <w:bidi/>
+        <w:rPr>
+          <w:rFonts w:cs="B Lotus"/>
+          <w:sz w:val="32"/>
+          <w:szCs w:val="32"/>
+          <w:rtl/>
+          <w:lang w:bidi="fa-IR"/>
+        </w:rPr>
+      </w:pPr>
+      <w:r>
+        <w:rPr>
+          <w:rFonts w:cs="B Lotus" w:hint="cs"/>
+          <w:sz w:val="32"/>
+          <w:szCs w:val="32"/>
+          <w:rtl/>
+          <w:lang w:bidi="fa-IR"/>
+        </w:rPr>
+        <w:t xml:space="preserve">از آنجا که در این مورد خروجی پورت از نوع رشته بوده باید آن را به عدد تبدیل کنیم. </w:t>
+      </w:r>
+    </w:p>
+    <w:p>
+      <w:pPr>
+        <w:pStyle w:val="ListParagraph"/>
+        <w:bidi/>
+        <w:rPr>
+          <w:rFonts w:cs="B Lotus"/>
+          <w:sz w:val="32"/>
+          <w:szCs w:val="32"/>
+          <w:rtl/>
+          <w:lang w:bidi="fa-IR"/>
+        </w:rPr>
+      </w:pPr>
+      <w:r>
+        <w:rPr>
+          <w:rFonts w:cs="B Lotus" w:hint="cs"/>
+          <w:sz w:val="32"/>
+          <w:szCs w:val="32"/>
+          <w:rtl/>
+          <w:lang w:bidi="fa-IR"/>
+        </w:rPr>
+        <w:t xml:space="preserve">ابتدا با استفاده از </w:t>
+      </w:r>
+      <w:r>
+        <w:rPr>
+          <w:rFonts w:cs="B Lotus"/>
+          <w:sz w:val="32"/>
+          <w:szCs w:val="32"/>
+          <w:lang w:bidi="fa-IR"/>
+        </w:rPr>
+        <w:t>Search/Split String</w:t>
+      </w:r>
+      <w:r>
+        <w:rPr>
+          <w:rFonts w:cs="B Lotus" w:hint="cs"/>
+          <w:sz w:val="32"/>
+          <w:szCs w:val="32"/>
+          <w:rtl/>
+          <w:lang w:bidi="fa-IR"/>
+        </w:rPr>
+        <w:t xml:space="preserve"> رشته های حاوی هدر مورد نظر را پیدا می کنیم . در مرحل</w:t>
+      </w:r>
+      <w:r>
+        <w:rPr>
+          <w:rFonts w:cs="B Lotus" w:hint="cs"/>
+          <w:sz w:val="32"/>
+          <w:szCs w:val="32"/>
+          <w:rtl/>
+          <w:lang w:bidi="fa-IR"/>
+        </w:rPr>
+        <w:t>ه</w:t>
+      </w:r>
+      <w:r>
+        <w:rPr>
+          <w:rFonts w:cs="B Lotus" w:hint="cs"/>
+          <w:sz w:val="32"/>
+          <w:szCs w:val="32"/>
+          <w:rtl/>
+          <w:lang w:bidi="fa-IR"/>
+        </w:rPr>
+        <w:t xml:space="preserve"> بعد با استفاده از</w:t>
+      </w:r>
+      <w:r>
+        <w:rPr>
+          <w:rFonts w:cs="B Lotus" w:hint="cs"/>
+          <w:sz w:val="32"/>
+          <w:szCs w:val="32"/>
+          <w:rtl/>
+          <w:lang w:bidi="fa-IR"/>
+        </w:rPr>
+        <w:t xml:space="preserve"> </w:t>
+      </w:r>
+      <w:r>
+        <w:rPr>
+          <w:rFonts w:cs="B Lotus"/>
+          <w:sz w:val="32"/>
+          <w:szCs w:val="32"/>
+          <w:lang w:bidi="fa-IR"/>
+        </w:rPr>
+        <w:t>String Subset</w:t>
+      </w:r>
+      <w:r>
+        <w:rPr>
+          <w:rFonts w:cs="B Lotus" w:hint="cs"/>
+          <w:sz w:val="32"/>
+          <w:szCs w:val="32"/>
+          <w:rtl/>
+          <w:lang w:bidi="fa-IR"/>
+        </w:rPr>
+        <w:t xml:space="preserve"> و آفست 3 ، کاراکتر های هدر را حذف می کنیم  ، سپس با استفاده از </w:t>
+      </w:r>
+      <w:r>
+        <w:rPr>
+          <w:rFonts w:cs="B Lotus"/>
+          <w:sz w:val="32"/>
+          <w:szCs w:val="32"/>
+          <w:lang w:bidi="fa-IR"/>
+        </w:rPr>
+        <w:t>Decimal String To Number</w:t>
+      </w:r>
+      <w:r>
+        <w:rPr>
+          <w:rFonts w:cs="B Lotus" w:hint="cs"/>
+          <w:sz w:val="32"/>
+          <w:szCs w:val="32"/>
+          <w:rtl/>
+          <w:lang w:bidi="fa-IR"/>
+        </w:rPr>
+        <w:t xml:space="preserve"> رشته مورد نظر را به عدد تبدیل می کنیم.(شکل-9)</w:t>
+      </w:r>
+    </w:p>
+    <w:p>
+      <w:pPr>
+        <w:pStyle w:val="ListParagraph"/>
+        <w:bidi/>
+        <w:rPr>
+          <w:rFonts w:cs="B Lotus"/>
+          <w:sz w:val="32"/>
+          <w:szCs w:val="32"/>
+          <w:rtl/>
+          <w:lang w:bidi="fa-IR"/>
+        </w:rPr>
+      </w:pPr>
+    </w:p>
+    <w:p>
+      <w:pPr>
+        <w:pStyle w:val="ListParagraph"/>
+        <w:bidi/>
+        <w:jc w:val="center"/>
+        <w:rPr>
+          <w:rFonts w:cs="B Titr" w:hint="cs"/>
+          <w:sz w:val="28"/>
+          <w:szCs w:val="28"/>
+          <w:rtl/>
+          <w:lang w:bidi="fa-IR"/>
+        </w:rPr>
+      </w:pPr>
+      <w:r>
+        <w:rPr>
+          <w:rFonts w:cs="B Titr" w:hint="cs"/>
+          <w:noProof/>
+          <w:sz w:val="28"/>
+          <w:szCs w:val="28"/>
+        </w:rPr>
+        <w:drawing>
+          <wp:inline distT="0" distB="0" distL="0" distR="0">
+            <wp:extent cx="2847975" cy="1457325"/>
+            <wp:effectExtent l="0" t="0" r="9525" b="9525"/>
+            <wp:docPr id="12" name="Picture 12"/>
+            <wp:cNvGraphicFramePr>
+              <a:graphicFrameLocks xmlns:a="http://schemas.openxmlformats.org/drawingml/2006/main" noChangeAspect="1"/>
+            </wp:cNvGraphicFramePr>
+            <a:graphic xmlns:a="http://schemas.openxmlformats.org/drawingml/2006/main">
+              <a:graphicData uri="http://schemas.openxmlformats.org/drawingml/2006/picture">
+                <pic:pic xmlns:pic="http://schemas.openxmlformats.org/drawingml/2006/picture">
+                  <pic:nvPicPr>
+                    <pic:cNvPr id="0" name="Picture 2"/>
+                    <pic:cNvPicPr>
+                      <a:picLocks noChangeAspect="1" noChangeArrowheads="1"/>
+                    </pic:cNvPicPr>
+                  </pic:nvPicPr>
+                  <pic:blipFill>
+                    <a:blip r:embed="rId17">
+                      <a:extLst>
+                        <a:ext uri="{28A0092B-C50C-407E-A947-70E740481C1C}">
+                          <a14:useLocalDpi xmlns:a14="http://schemas.microsoft.com/office/drawing/2010/main" val="0"/>
+                        </a:ext>
+                      </a:extLst>
+                    </a:blip>
+                    <a:srcRect/>
+                    <a:stretch>
+                      <a:fillRect/>
+                    </a:stretch>
+                  </pic:blipFill>
+                  <pic:spPr bwMode="auto">
+                    <a:xfrm>
+                      <a:off x="0" y="0"/>
+                      <a:ext cx="2847975" cy="1457325"/>
+                    </a:xfrm>
+                    <a:prstGeom prst="rect">
+                      <a:avLst/>
+                    </a:prstGeom>
+                    <a:noFill/>
+                    <a:ln>
+                      <a:noFill/>
+                    </a:ln>
+                  </pic:spPr>
+                </pic:pic>
+              </a:graphicData>
+            </a:graphic>
+          </wp:inline>
+        </w:drawing>
+      </w:r>
+    </w:p>
+    <w:p>
+      <w:pPr>
+        <w:bidi/>
+        <w:ind w:left="720"/>
+        <w:jc w:val="center"/>
         <w:rPr>
           <w:rFonts w:cs="B Lotus"/>
           <w:sz w:val="24"/>
           <w:szCs w:val="24"/>
+          <w:rtl/>
+          <w:lang w:bidi="fa-IR"/>
+        </w:rPr>
+      </w:pPr>
+      <w:r>
+        <w:rPr>
+          <w:rFonts w:cs="B Lotus" w:hint="cs"/>
+          <w:sz w:val="24"/>
+          <w:szCs w:val="24"/>
+          <w:rtl/>
+          <w:lang w:bidi="fa-IR"/>
+        </w:rPr>
+        <w:t>شکل-</w:t>
+      </w:r>
+      <w:r>
+        <w:rPr>
+          <w:rFonts w:cs="B Lotus" w:hint="cs"/>
+          <w:sz w:val="24"/>
+          <w:szCs w:val="24"/>
+          <w:rtl/>
+          <w:lang w:bidi="fa-IR"/>
+        </w:rPr>
+        <w:t>9</w:t>
+      </w:r>
+    </w:p>
+    <w:p>
+      <w:pPr>
+        <w:bidi/>
+        <w:rPr>
+          <w:rFonts w:cs="B Titr"/>
+          <w:sz w:val="28"/>
+          <w:szCs w:val="28"/>
+          <w:rtl/>
+          <w:lang w:bidi="fa-IR"/>
+        </w:rPr>
+      </w:pPr>
+      <w:r>
+        <w:rPr>
+          <w:rFonts w:cs="B Lotus"/>
+          <w:sz w:val="32"/>
+          <w:szCs w:val="32"/>
+          <w:rtl/>
+          <w:lang w:bidi="fa-IR"/>
+        </w:rPr>
+        <w:tab/>
+      </w:r>
+      <w:r>
+        <w:rPr>
+          <w:rFonts w:cs="B Titr" w:hint="cs"/>
+          <w:sz w:val="28"/>
+          <w:szCs w:val="28"/>
+          <w:rtl/>
+          <w:lang w:bidi="fa-IR"/>
+        </w:rPr>
+        <w:t>3</w:t>
+      </w:r>
+      <w:r>
+        <w:rPr>
+          <w:rFonts w:cs="B Titr" w:hint="cs"/>
+          <w:sz w:val="28"/>
+          <w:szCs w:val="28"/>
+          <w:rtl/>
+          <w:lang w:bidi="fa-IR"/>
+        </w:rPr>
+        <w:t xml:space="preserve">-3  </w:t>
+      </w:r>
+      <w:r>
+        <w:rPr>
+          <w:rFonts w:cs="B Titr" w:hint="cs"/>
+          <w:sz w:val="28"/>
+          <w:szCs w:val="28"/>
+          <w:rtl/>
+          <w:lang w:bidi="fa-IR"/>
+        </w:rPr>
+        <w:t>رسم نمودار</w:t>
+      </w:r>
+      <w:r>
+        <w:rPr>
+          <w:rFonts w:cs="B Titr" w:hint="cs"/>
+          <w:sz w:val="28"/>
+          <w:szCs w:val="28"/>
+          <w:rtl/>
+          <w:lang w:bidi="fa-IR"/>
+        </w:rPr>
+        <w:t xml:space="preserve"> </w:t>
+      </w:r>
+      <w:r>
+        <w:rPr>
+          <w:rFonts w:cs="B Titr" w:hint="cs"/>
+          <w:sz w:val="28"/>
+          <w:szCs w:val="28"/>
+          <w:rtl/>
+          <w:lang w:bidi="fa-IR"/>
+        </w:rPr>
+        <w:t xml:space="preserve"> و نمایش خروجی</w:t>
+      </w:r>
+      <w:r>
+        <w:rPr>
+          <w:rFonts w:cs="B Titr" w:hint="cs"/>
+          <w:sz w:val="28"/>
+          <w:szCs w:val="28"/>
+          <w:rtl/>
+          <w:lang w:bidi="fa-IR"/>
+        </w:rPr>
+        <w:t xml:space="preserve">  :</w:t>
+      </w:r>
+    </w:p>
+    <w:p>
+      <w:pPr>
+        <w:bidi/>
+        <w:rPr>
+          <w:rFonts w:cs="B Titr"/>
+          <w:sz w:val="28"/>
+          <w:szCs w:val="28"/>
+          <w:rtl/>
+          <w:lang w:bidi="fa-IR"/>
+        </w:rPr>
+      </w:pPr>
+      <w:r>
+        <w:rPr>
+          <w:rFonts w:cs="B Titr"/>
+          <w:sz w:val="28"/>
+          <w:szCs w:val="28"/>
+          <w:rtl/>
+          <w:lang w:bidi="fa-IR"/>
+        </w:rPr>
+        <w:tab/>
+      </w:r>
+      <w:r>
+        <w:rPr>
+          <w:rFonts w:cs="B Lotus" w:hint="cs"/>
+          <w:sz w:val="32"/>
+          <w:szCs w:val="32"/>
+          <w:rtl/>
+          <w:lang w:bidi="fa-IR"/>
+        </w:rPr>
+        <w:t xml:space="preserve">برای رسم نمودار و نمایش خروجی ها ، </w:t>
+      </w:r>
+      <w:bookmarkStart w:id="0" w:name="_GoBack"/>
+      <w:bookmarkEnd w:id="0"/>
+      <w:r>
+        <w:rPr>
+          <w:rFonts w:cs="B Lotus" w:hint="cs"/>
+          <w:sz w:val="32"/>
+          <w:szCs w:val="32"/>
+          <w:rtl/>
+          <w:lang w:bidi="fa-IR"/>
+        </w:rPr>
+        <w:t xml:space="preserve">  </w:t>
+      </w:r>
+    </w:p>
+    <w:p>
+      <w:pPr>
+        <w:bidi/>
+        <w:rPr>
+          <w:rFonts w:cs="B Lotus"/>
+          <w:sz w:val="32"/>
+          <w:szCs w:val="32"/>
+          <w:rtl/>
+          <w:lang w:bidi="fa-IR"/>
+        </w:rPr>
+      </w:pPr>
+    </w:p>
+    <w:p>
+      <w:pPr>
+        <w:bidi/>
+        <w:ind w:left="720"/>
+        <w:rPr>
+          <w:rFonts w:cs="B Titr"/>
+          <w:sz w:val="28"/>
+          <w:szCs w:val="28"/>
+          <w:rtl/>
+          <w:lang w:bidi="fa-IR"/>
+        </w:rPr>
+      </w:pPr>
+    </w:p>
+    <w:p>
+      <w:pPr>
+        <w:bidi/>
+        <w:rPr>
+          <w:rFonts w:cs="B Lotus"/>
+          <w:sz w:val="24"/>
+          <w:szCs w:val="24"/>
           <w:lang w:bidi="fa-IR"/>
         </w:rPr>
       </w:pPr>
     </w:p>
     <w:sectPr>
-      <w:headerReference w:type="default" r:id="rId16"/>
+      <w:headerReference w:type="default" r:id="rId18"/>
       <w:pgSz w:w="12240" w:h="15840"/>
       <w:pgMar w:top="1440" w:right="1440" w:bottom="1440" w:left="1440" w:header="720" w:footer="720" w:gutter="0"/>
       <w:cols w:space="720"/>
@@ -3897,6 +4770,7 @@
   <w:style w:type="paragraph" w:default="1" w:styleId="Normal">
     <w:name w:val="Normal"/>
     <w:qFormat/>
+    <w:rsid w:val="00135AA1"/>
   </w:style>
   <w:style w:type="character" w:default="1" w:styleId="DefaultParagraphFont">
     <w:name w:val="Default Paragraph Font"/>
@@ -4260,7 +5134,7 @@
 </file>
 
 <file path=customXml/itemProps1.xml><?xml version="1.0" encoding="utf-8"?>
-<ds:datastoreItem xmlns:ds="http://schemas.openxmlformats.org/officeDocument/2006/customXml" ds:itemID="{4CCF3C6B-15C0-4D1E-85AC-6C17A5238D5B}">
+<ds:datastoreItem xmlns:ds="http://schemas.openxmlformats.org/officeDocument/2006/customXml" ds:itemID="{B0F07DFB-FAC4-46F2-8110-81FEC1890FA9}">
   <ds:schemaRefs>
     <ds:schemaRef ds:uri="http://schemas.openxmlformats.org/officeDocument/2006/bibliography"/>
   </ds:schemaRefs>

</xml_diff>

<commit_message>
docs : Report Updated
</commit_message>
<xml_diff>
--- a/Report/Main Report.docx
+++ b/Report/Main Report.docx
@@ -2882,7 +2882,7 @@
         <w:ind w:left="720"/>
         <w:jc w:val="center"/>
         <w:rPr>
-          <w:rFonts w:cs="B Lotus" w:hint="cs"/>
+          <w:rFonts w:cs="B Lotus"/>
           <w:sz w:val="32"/>
           <w:szCs w:val="32"/>
           <w:rtl/>
@@ -2967,18 +2967,22 @@
           <w:rtl/>
           <w:lang w:bidi="fa-IR"/>
         </w:rPr>
-        <w:t>شکل-</w:t>
-      </w:r>
-      <w:r>
-        <w:rPr>
-          <w:rFonts w:cs="B Lotus" w:hint="cs"/>
+        <w:t>شکل-8</w:t>
+      </w:r>
+    </w:p>
+    <w:p>
+      <w:pPr>
+        <w:bidi/>
+        <w:ind w:left="720"/>
+        <w:jc w:val="center"/>
+        <w:rPr>
+          <w:rFonts w:cs="B Lotus"/>
           <w:sz w:val="24"/>
           <w:szCs w:val="24"/>
           <w:rtl/>
           <w:lang w:bidi="fa-IR"/>
         </w:rPr>
-        <w:t>8</w:t>
-      </w:r>
+      </w:pPr>
     </w:p>
     <w:p>
       <w:pPr>
@@ -2987,8 +2991,8 @@
         <w:jc w:val="center"/>
         <w:rPr>
           <w:rFonts w:cs="B Lotus"/>
-          <w:sz w:val="24"/>
-          <w:szCs w:val="24"/>
+          <w:sz w:val="32"/>
+          <w:szCs w:val="32"/>
           <w:rtl/>
           <w:lang w:bidi="fa-IR"/>
         </w:rPr>
@@ -2998,15 +3002,166 @@
       <w:pPr>
         <w:bidi/>
         <w:ind w:left="720"/>
-        <w:jc w:val="center"/>
-        <w:rPr>
-          <w:rFonts w:cs="B Lotus"/>
-          <w:sz w:val="32"/>
-          <w:szCs w:val="32"/>
-          <w:rtl/>
-          <w:lang w:bidi="fa-IR"/>
-        </w:rPr>
-      </w:pPr>
+        <w:rPr>
+          <w:rFonts w:cs="B Lotus"/>
+          <w:sz w:val="32"/>
+          <w:szCs w:val="32"/>
+          <w:lang w:bidi="fa-IR"/>
+        </w:rPr>
+      </w:pPr>
+      <w:r>
+        <w:rPr>
+          <w:rFonts w:cs="B Lotus" w:hint="cs"/>
+          <w:sz w:val="32"/>
+          <w:szCs w:val="32"/>
+          <w:rtl/>
+          <w:lang w:bidi="fa-IR"/>
+        </w:rPr>
+        <w:t xml:space="preserve">* خروجی </w:t>
+      </w:r>
+      <w:r>
+        <w:rPr>
+          <w:rFonts w:cs="B Lotus"/>
+          <w:sz w:val="32"/>
+          <w:szCs w:val="32"/>
+          <w:lang w:bidi="fa-IR"/>
+        </w:rPr>
+        <w:t xml:space="preserve">error </w:t>
+      </w:r>
+      <w:r>
+        <w:rPr>
+          <w:rFonts w:cs="B Lotus" w:hint="cs"/>
+          <w:sz w:val="32"/>
+          <w:szCs w:val="32"/>
+          <w:rtl/>
+          <w:lang w:bidi="fa-IR"/>
+        </w:rPr>
+        <w:t xml:space="preserve"> این کامپوننت را می توانیم به صورت مستقیم نشان دهیم ، ولی برای عملکرد بهتر برنامه از یک </w:t>
+      </w:r>
+      <w:r>
+        <w:rPr>
+          <w:rFonts w:cs="B Lotus"/>
+          <w:sz w:val="32"/>
+          <w:szCs w:val="32"/>
+          <w:lang w:bidi="fa-IR"/>
+        </w:rPr>
+        <w:t xml:space="preserve">Case Structure </w:t>
+      </w:r>
+      <w:r>
+        <w:rPr>
+          <w:rFonts w:cs="B Lotus" w:hint="cs"/>
+          <w:sz w:val="32"/>
+          <w:szCs w:val="32"/>
+          <w:rtl/>
+          <w:lang w:bidi="fa-IR"/>
+        </w:rPr>
+        <w:t xml:space="preserve"> با شرط ورودی وجود </w:t>
+      </w:r>
+      <w:r>
+        <w:rPr>
+          <w:rFonts w:cs="B Lotus"/>
+          <w:sz w:val="32"/>
+          <w:szCs w:val="32"/>
+          <w:lang w:bidi="fa-IR"/>
+        </w:rPr>
+        <w:t>Error</w:t>
+      </w:r>
+      <w:r>
+        <w:rPr>
+          <w:rFonts w:cs="B Lotus" w:hint="cs"/>
+          <w:sz w:val="32"/>
+          <w:szCs w:val="32"/>
+          <w:rtl/>
+          <w:lang w:bidi="fa-IR"/>
+        </w:rPr>
+        <w:t xml:space="preserve"> استفاده شده است و در این </w:t>
+      </w:r>
+      <w:r>
+        <w:rPr>
+          <w:rFonts w:cs="B Lotus"/>
+          <w:sz w:val="32"/>
+          <w:szCs w:val="32"/>
+          <w:lang w:bidi="fa-IR"/>
+        </w:rPr>
+        <w:t xml:space="preserve">Structure </w:t>
+      </w:r>
+      <w:r>
+        <w:rPr>
+          <w:rFonts w:cs="B Lotus" w:hint="cs"/>
+          <w:sz w:val="32"/>
+          <w:szCs w:val="32"/>
+          <w:rtl/>
+          <w:lang w:bidi="fa-IR"/>
+        </w:rPr>
+        <w:t xml:space="preserve">  یک </w:t>
+      </w:r>
+      <w:r>
+        <w:rPr>
+          <w:rFonts w:cs="B Lotus"/>
+          <w:sz w:val="32"/>
+          <w:szCs w:val="32"/>
+          <w:lang w:bidi="fa-IR"/>
+        </w:rPr>
+        <w:t xml:space="preserve">Message Display </w:t>
+      </w:r>
+      <w:r>
+        <w:rPr>
+          <w:rFonts w:cs="B Lotus" w:hint="cs"/>
+          <w:sz w:val="32"/>
+          <w:szCs w:val="32"/>
+          <w:rtl/>
+          <w:lang w:bidi="fa-IR"/>
+        </w:rPr>
+        <w:t xml:space="preserve"> قرار داده شده است که </w:t>
+      </w:r>
+      <w:r>
+        <w:rPr>
+          <w:rFonts w:cs="B Lotus" w:hint="cs"/>
+          <w:sz w:val="32"/>
+          <w:szCs w:val="32"/>
+          <w:rtl/>
+          <w:lang w:bidi="fa-IR"/>
+        </w:rPr>
+        <w:t xml:space="preserve">پارامتر </w:t>
+      </w:r>
+      <w:r>
+        <w:rPr>
+          <w:rFonts w:cs="B Lotus"/>
+          <w:sz w:val="32"/>
+          <w:szCs w:val="32"/>
+          <w:lang w:bidi="fa-IR"/>
+        </w:rPr>
+        <w:t xml:space="preserve">Enable </w:t>
+      </w:r>
+      <w:r>
+        <w:rPr>
+          <w:rFonts w:cs="B Lotus" w:hint="cs"/>
+          <w:sz w:val="32"/>
+          <w:szCs w:val="32"/>
+          <w:rtl/>
+          <w:lang w:bidi="fa-IR"/>
+        </w:rPr>
+        <w:t xml:space="preserve"> آن در این </w:t>
+      </w:r>
+      <w:r>
+        <w:rPr>
+          <w:rFonts w:cs="B Lotus"/>
+          <w:sz w:val="32"/>
+          <w:szCs w:val="32"/>
+          <w:lang w:bidi="fa-IR"/>
+        </w:rPr>
+        <w:t xml:space="preserve">Structure </w:t>
+      </w:r>
+      <w:r>
+        <w:rPr>
+          <w:rFonts w:cs="B Lotus" w:hint="cs"/>
+          <w:sz w:val="32"/>
+          <w:szCs w:val="32"/>
+          <w:rtl/>
+          <w:lang w:bidi="fa-IR"/>
+        </w:rPr>
+        <w:t xml:space="preserve"> فعال شده و پیام مورد نظر را نشان می دهد.</w:t>
+      </w:r>
     </w:p>
     <w:p>
       <w:pPr>
@@ -3016,37 +3171,57 @@
           <w:rFonts w:cs="B Lotus"/>
           <w:sz w:val="32"/>
           <w:szCs w:val="32"/>
-          <w:lang w:bidi="fa-IR"/>
-        </w:rPr>
-      </w:pPr>
-      <w:r>
-        <w:rPr>
-          <w:rFonts w:cs="B Lotus" w:hint="cs"/>
-          <w:sz w:val="32"/>
-          <w:szCs w:val="32"/>
-          <w:rtl/>
-          <w:lang w:bidi="fa-IR"/>
-        </w:rPr>
-        <w:t xml:space="preserve">* خروجی </w:t>
-      </w:r>
-      <w:r>
-        <w:rPr>
-          <w:rFonts w:cs="B Lotus"/>
-          <w:sz w:val="32"/>
-          <w:szCs w:val="32"/>
-          <w:lang w:bidi="fa-IR"/>
-        </w:rPr>
-        <w:t xml:space="preserve">error </w:t>
-      </w:r>
-      <w:r>
-        <w:rPr>
-          <w:rFonts w:cs="B Lotus" w:hint="cs"/>
-          <w:sz w:val="32"/>
-          <w:szCs w:val="32"/>
-          <w:rtl/>
-          <w:lang w:bidi="fa-IR"/>
-        </w:rPr>
-        <w:t xml:space="preserve"> این کامپوننت را می توانیم به صورت مستقیم نشان دهیم ، ولی برای عملکرد بهتر برنامه از یک </w:t>
+          <w:rtl/>
+          <w:lang w:bidi="fa-IR"/>
+        </w:rPr>
+      </w:pPr>
+      <w:r>
+        <w:rPr>
+          <w:rFonts w:cs="B Lotus" w:hint="cs"/>
+          <w:sz w:val="32"/>
+          <w:szCs w:val="32"/>
+          <w:rtl/>
+          <w:lang w:bidi="fa-IR"/>
+        </w:rPr>
+        <w:t>در حلقه اصلی با استفاده از</w:t>
+      </w:r>
+      <w:r>
+        <w:rPr>
+          <w:rFonts w:cs="B Lotus"/>
+          <w:sz w:val="32"/>
+          <w:szCs w:val="32"/>
+          <w:lang w:bidi="fa-IR"/>
+        </w:rPr>
+        <w:t xml:space="preserve"> VISA Read</w:t>
+      </w:r>
+      <w:r>
+        <w:rPr>
+          <w:rFonts w:cs="B Lotus" w:hint="cs"/>
+          <w:sz w:val="32"/>
+          <w:szCs w:val="32"/>
+          <w:rtl/>
+          <w:lang w:bidi="fa-IR"/>
+        </w:rPr>
+        <w:t xml:space="preserve"> در هر تکرار مقدار موجود در بافر خوانده می شود در این قسمت نیز مانند قسمت قبل ، خطای خروجی (</w:t>
+      </w:r>
+      <w:r>
+        <w:rPr>
+          <w:rFonts w:cs="B Lotus"/>
+          <w:sz w:val="32"/>
+          <w:szCs w:val="32"/>
+          <w:lang w:bidi="fa-IR"/>
+        </w:rPr>
+        <w:t xml:space="preserve">error out </w:t>
+      </w:r>
+      <w:r>
+        <w:rPr>
+          <w:rFonts w:cs="B Lotus" w:hint="cs"/>
+          <w:sz w:val="32"/>
+          <w:szCs w:val="32"/>
+          <w:rtl/>
+          <w:lang w:bidi="fa-IR"/>
+        </w:rPr>
+        <w:t xml:space="preserve">) با استفاده از </w:t>
       </w:r>
       <w:r>
         <w:rPr>
@@ -3065,112 +3240,26 @@
           <w:rtl/>
           <w:lang w:bidi="fa-IR"/>
         </w:rPr>
-        <w:t xml:space="preserve"> با شرط ورودی وجود </w:t>
-      </w:r>
-      <w:r>
-        <w:rPr>
-          <w:rFonts w:cs="B Lotus"/>
-          <w:sz w:val="32"/>
-          <w:szCs w:val="32"/>
-          <w:lang w:bidi="fa-IR"/>
-        </w:rPr>
-        <w:t>Error</w:t>
-      </w:r>
-      <w:r>
-        <w:rPr>
-          <w:rFonts w:cs="B Lotus" w:hint="cs"/>
-          <w:sz w:val="32"/>
-          <w:szCs w:val="32"/>
-          <w:rtl/>
-          <w:lang w:bidi="fa-IR"/>
-        </w:rPr>
-        <w:t xml:space="preserve"> استفاده شده است و در این </w:t>
-      </w:r>
-      <w:r>
-        <w:rPr>
-          <w:rFonts w:cs="B Lotus"/>
-          <w:sz w:val="32"/>
-          <w:szCs w:val="32"/>
-          <w:lang w:bidi="fa-IR"/>
-        </w:rPr>
-        <w:t xml:space="preserve">Structure </w:t>
-      </w:r>
-      <w:r>
-        <w:rPr>
-          <w:rFonts w:cs="B Lotus" w:hint="cs"/>
-          <w:sz w:val="32"/>
-          <w:szCs w:val="32"/>
-          <w:rtl/>
-          <w:lang w:bidi="fa-IR"/>
-        </w:rPr>
-        <w:t xml:space="preserve">  یک </w:t>
-      </w:r>
-      <w:r>
-        <w:rPr>
-          <w:rFonts w:cs="B Lotus"/>
-          <w:sz w:val="32"/>
-          <w:szCs w:val="32"/>
-          <w:lang w:bidi="fa-IR"/>
-        </w:rPr>
-        <w:t xml:space="preserve">Message Display </w:t>
-      </w:r>
-      <w:r>
-        <w:rPr>
-          <w:rFonts w:cs="B Lotus" w:hint="cs"/>
-          <w:sz w:val="32"/>
-          <w:szCs w:val="32"/>
-          <w:rtl/>
-          <w:lang w:bidi="fa-IR"/>
-        </w:rPr>
-        <w:t xml:space="preserve"> قرار داده شده است که </w:t>
-      </w:r>
-      <w:r>
-        <w:rPr>
-          <w:rFonts w:cs="B Lotus" w:hint="cs"/>
-          <w:sz w:val="32"/>
-          <w:szCs w:val="32"/>
-          <w:rtl/>
-          <w:lang w:bidi="fa-IR"/>
-        </w:rPr>
-        <w:t xml:space="preserve">پارامتر </w:t>
-      </w:r>
-      <w:r>
-        <w:rPr>
-          <w:rFonts w:cs="B Lotus"/>
-          <w:sz w:val="32"/>
-          <w:szCs w:val="32"/>
-          <w:lang w:bidi="fa-IR"/>
-        </w:rPr>
-        <w:t xml:space="preserve">Enable </w:t>
-      </w:r>
-      <w:r>
-        <w:rPr>
-          <w:rFonts w:cs="B Lotus" w:hint="cs"/>
-          <w:sz w:val="32"/>
-          <w:szCs w:val="32"/>
-          <w:rtl/>
-          <w:lang w:bidi="fa-IR"/>
-        </w:rPr>
-        <w:t xml:space="preserve"> آن در این </w:t>
-      </w:r>
-      <w:r>
-        <w:rPr>
-          <w:rFonts w:cs="B Lotus"/>
-          <w:sz w:val="32"/>
-          <w:szCs w:val="32"/>
-          <w:lang w:bidi="fa-IR"/>
-        </w:rPr>
-        <w:t xml:space="preserve">Structure </w:t>
-      </w:r>
-      <w:r>
-        <w:rPr>
-          <w:rFonts w:cs="B Lotus" w:hint="cs"/>
-          <w:sz w:val="32"/>
-          <w:szCs w:val="32"/>
-          <w:rtl/>
-          <w:lang w:bidi="fa-IR"/>
-        </w:rPr>
-        <w:t xml:space="preserve"> فعال شده و پیام مورد نظر را نشان می دهد.</w:t>
+        <w:t xml:space="preserve"> و </w:t>
+      </w:r>
+      <w:r>
+        <w:rPr>
+          <w:rFonts w:cs="B Lotus"/>
+          <w:sz w:val="32"/>
+          <w:szCs w:val="32"/>
+          <w:lang w:bidi="fa-IR"/>
+        </w:rPr>
+        <w:t xml:space="preserve">Display Message </w:t>
+      </w:r>
+      <w:r>
+        <w:rPr>
+          <w:rFonts w:cs="B Lotus" w:hint="cs"/>
+          <w:sz w:val="32"/>
+          <w:szCs w:val="32"/>
+          <w:rtl/>
+          <w:lang w:bidi="fa-IR"/>
+        </w:rPr>
+        <w:t xml:space="preserve"> نمایش داده می شود.</w:t>
       </w:r>
     </w:p>
     <w:p>
@@ -3185,92 +3274,6 @@
           <w:lang w:bidi="fa-IR"/>
         </w:rPr>
       </w:pPr>
-      <w:r>
-        <w:rPr>
-          <w:rFonts w:cs="B Lotus" w:hint="cs"/>
-          <w:sz w:val="32"/>
-          <w:szCs w:val="32"/>
-          <w:rtl/>
-          <w:lang w:bidi="fa-IR"/>
-        </w:rPr>
-        <w:t>در حلقه اصلی با استفاده از</w:t>
-      </w:r>
-      <w:r>
-        <w:rPr>
-          <w:rFonts w:cs="B Lotus"/>
-          <w:sz w:val="32"/>
-          <w:szCs w:val="32"/>
-          <w:lang w:bidi="fa-IR"/>
-        </w:rPr>
-        <w:t xml:space="preserve"> VISA Read</w:t>
-      </w:r>
-      <w:r>
-        <w:rPr>
-          <w:rFonts w:cs="B Lotus" w:hint="cs"/>
-          <w:sz w:val="32"/>
-          <w:szCs w:val="32"/>
-          <w:rtl/>
-          <w:lang w:bidi="fa-IR"/>
-        </w:rPr>
-        <w:t xml:space="preserve"> در هر تکرار مقدار موجود در بافر خوانده می شود در این قسمت نیز مانند قسمت قبل ، خطای خروجی (</w:t>
-      </w:r>
-      <w:r>
-        <w:rPr>
-          <w:rFonts w:cs="B Lotus"/>
-          <w:sz w:val="32"/>
-          <w:szCs w:val="32"/>
-          <w:lang w:bidi="fa-IR"/>
-        </w:rPr>
-        <w:t xml:space="preserve">error out </w:t>
-      </w:r>
-      <w:r>
-        <w:rPr>
-          <w:rFonts w:cs="B Lotus" w:hint="cs"/>
-          <w:sz w:val="32"/>
-          <w:szCs w:val="32"/>
-          <w:rtl/>
-          <w:lang w:bidi="fa-IR"/>
-        </w:rPr>
-        <w:t xml:space="preserve">) با استفاده از </w:t>
-      </w:r>
-      <w:r>
-        <w:rPr>
-          <w:rFonts w:cs="B Lotus"/>
-          <w:sz w:val="32"/>
-          <w:szCs w:val="32"/>
-          <w:lang w:bidi="fa-IR"/>
-        </w:rPr>
-        <w:t xml:space="preserve">Case Structure </w:t>
-      </w:r>
-      <w:r>
-        <w:rPr>
-          <w:rFonts w:cs="B Lotus" w:hint="cs"/>
-          <w:sz w:val="32"/>
-          <w:szCs w:val="32"/>
-          <w:rtl/>
-          <w:lang w:bidi="fa-IR"/>
-        </w:rPr>
-        <w:t xml:space="preserve"> و </w:t>
-      </w:r>
-      <w:r>
-        <w:rPr>
-          <w:rFonts w:cs="B Lotus"/>
-          <w:sz w:val="32"/>
-          <w:szCs w:val="32"/>
-          <w:lang w:bidi="fa-IR"/>
-        </w:rPr>
-        <w:t xml:space="preserve">Display Message </w:t>
-      </w:r>
-      <w:r>
-        <w:rPr>
-          <w:rFonts w:cs="B Lotus" w:hint="cs"/>
-          <w:sz w:val="32"/>
-          <w:szCs w:val="32"/>
-          <w:rtl/>
-          <w:lang w:bidi="fa-IR"/>
-        </w:rPr>
-        <w:t xml:space="preserve"> نمایش داده می شود.</w:t>
-      </w:r>
     </w:p>
     <w:p>
       <w:pPr>
@@ -3395,19 +3398,6 @@
         <w:ind w:left="720"/>
         <w:rPr>
           <w:rFonts w:cs="B Lotus"/>
-          <w:sz w:val="32"/>
-          <w:szCs w:val="32"/>
-          <w:rtl/>
-          <w:lang w:bidi="fa-IR"/>
-        </w:rPr>
-      </w:pPr>
-    </w:p>
-    <w:p>
-      <w:pPr>
-        <w:bidi/>
-        <w:ind w:left="720"/>
-        <w:rPr>
-          <w:rFonts w:cs="B Lotus" w:hint="cs"/>
           <w:sz w:val="32"/>
           <w:szCs w:val="32"/>
           <w:rtl/>
@@ -3633,7 +3623,7 @@
         <w:bidi/>
         <w:jc w:val="center"/>
         <w:rPr>
-          <w:rFonts w:cs="B Titr" w:hint="cs"/>
+          <w:rFonts w:cs="B Titr"/>
           <w:sz w:val="28"/>
           <w:szCs w:val="28"/>
           <w:rtl/>
@@ -3718,17 +3708,7 @@
           <w:rtl/>
           <w:lang w:bidi="fa-IR"/>
         </w:rPr>
-        <w:t>شکل-</w:t>
-      </w:r>
-      <w:r>
-        <w:rPr>
-          <w:rFonts w:cs="B Lotus" w:hint="cs"/>
-          <w:sz w:val="24"/>
-          <w:szCs w:val="24"/>
-          <w:rtl/>
-          <w:lang w:bidi="fa-IR"/>
-        </w:rPr>
-        <w:t>9</w:t>
+        <w:t>شکل-9</w:t>
       </w:r>
     </w:p>
     <w:p>
@@ -3780,7 +3760,7 @@
           <w:rtl/>
           <w:lang w:bidi="fa-IR"/>
         </w:rPr>
-        <w:t>رسم نمودار</w:t>
+        <w:t>انتخاب محدوده خروجی ها</w:t>
       </w:r>
       <w:r>
         <w:rPr>
@@ -3790,8 +3770,298 @@
           <w:rtl/>
           <w:lang w:bidi="fa-IR"/>
         </w:rPr>
-        <w:t xml:space="preserve"> </w:t>
-      </w:r>
+        <w:t xml:space="preserve">  :</w:t>
+      </w:r>
+    </w:p>
+    <w:p>
+      <w:pPr>
+        <w:bidi/>
+        <w:rPr>
+          <w:rFonts w:cs="B Lotus"/>
+          <w:sz w:val="32"/>
+          <w:szCs w:val="32"/>
+          <w:lang w:bidi="fa-IR"/>
+        </w:rPr>
+      </w:pPr>
+      <w:r>
+        <w:rPr>
+          <w:rFonts w:cs="B Titr"/>
+          <w:sz w:val="28"/>
+          <w:szCs w:val="28"/>
+          <w:rtl/>
+          <w:lang w:bidi="fa-IR"/>
+        </w:rPr>
+        <w:tab/>
+      </w:r>
+      <w:r>
+        <w:rPr>
+          <w:rFonts w:cs="B Lotus" w:hint="cs"/>
+          <w:sz w:val="32"/>
+          <w:szCs w:val="32"/>
+          <w:rtl/>
+          <w:lang w:bidi="fa-IR"/>
+        </w:rPr>
+        <w:t xml:space="preserve">پس تبدیل رشته به عدد در مرحله قبل باید ، داده های ورودی را به بازه ی عددی مورد نظر خود انتقال دهیم که برای انتخاب این بازه ها از 3 </w:t>
+      </w:r>
+      <w:r>
+        <w:rPr>
+          <w:rFonts w:cs="B Lotus"/>
+          <w:sz w:val="32"/>
+          <w:szCs w:val="32"/>
+          <w:lang w:bidi="fa-IR"/>
+        </w:rPr>
+        <w:t xml:space="preserve">Radio Buttons </w:t>
+      </w:r>
+      <w:r>
+        <w:rPr>
+          <w:rFonts w:cs="B Lotus" w:hint="cs"/>
+          <w:sz w:val="32"/>
+          <w:szCs w:val="32"/>
+          <w:rtl/>
+          <w:lang w:bidi="fa-IR"/>
+        </w:rPr>
+        <w:t xml:space="preserve"> و یک </w:t>
+      </w:r>
+      <w:r>
+        <w:rPr>
+          <w:rFonts w:cs="B Lotus"/>
+          <w:sz w:val="32"/>
+          <w:szCs w:val="32"/>
+          <w:lang w:bidi="fa-IR"/>
+        </w:rPr>
+        <w:t xml:space="preserve">Case Structure </w:t>
+      </w:r>
+      <w:r>
+        <w:rPr>
+          <w:rFonts w:cs="B Lotus" w:hint="cs"/>
+          <w:sz w:val="32"/>
+          <w:szCs w:val="32"/>
+          <w:rtl/>
+          <w:lang w:bidi="fa-IR"/>
+        </w:rPr>
+        <w:t xml:space="preserve">استفاده شده است به این صورت که با انتخاب هریک از این </w:t>
+      </w:r>
+      <w:r>
+        <w:rPr>
+          <w:rFonts w:cs="B Lotus"/>
+          <w:sz w:val="32"/>
+          <w:szCs w:val="32"/>
+          <w:lang w:bidi="fa-IR"/>
+        </w:rPr>
+        <w:t xml:space="preserve">Radio Button </w:t>
+      </w:r>
+      <w:r>
+        <w:rPr>
+          <w:rFonts w:cs="B Lotus" w:hint="cs"/>
+          <w:sz w:val="32"/>
+          <w:szCs w:val="32"/>
+          <w:rtl/>
+          <w:lang w:bidi="fa-IR"/>
+        </w:rPr>
+        <w:t xml:space="preserve"> ها عدد ورودی در یک ضریب ضرب می شود.</w:t>
+      </w:r>
+      <w:r>
+        <w:rPr>
+          <w:rFonts w:cs="B Lotus"/>
+          <w:sz w:val="32"/>
+          <w:szCs w:val="32"/>
+          <w:lang w:bidi="fa-IR"/>
+        </w:rPr>
+        <w:t xml:space="preserve">  </w:t>
+      </w:r>
+    </w:p>
+    <w:p>
+      <w:pPr>
+        <w:bidi/>
+        <w:rPr>
+          <w:rFonts w:cs="B Lotus"/>
+          <w:sz w:val="32"/>
+          <w:szCs w:val="32"/>
+          <w:rtl/>
+          <w:lang w:bidi="fa-IR"/>
+        </w:rPr>
+      </w:pPr>
+      <w:r>
+        <w:rPr>
+          <w:rFonts w:cs="B Lotus" w:hint="cs"/>
+          <w:sz w:val="32"/>
+          <w:szCs w:val="32"/>
+          <w:rtl/>
+          <w:lang w:bidi="fa-IR"/>
+        </w:rPr>
+        <w:lastRenderedPageBreak/>
+        <w:t xml:space="preserve">سپس در صورتی که عدد تبدیل شده صفر نباشد و همچنین دکمه شروع کار سنسور فشرده شده باشد شرط ورود به </w:t>
+      </w:r>
+      <w:r>
+        <w:rPr>
+          <w:rFonts w:cs="B Lotus"/>
+          <w:sz w:val="32"/>
+          <w:szCs w:val="32"/>
+          <w:lang w:bidi="fa-IR"/>
+        </w:rPr>
+        <w:t xml:space="preserve">Case Structure </w:t>
+      </w:r>
+      <w:r>
+        <w:rPr>
+          <w:rFonts w:cs="B Lotus" w:hint="cs"/>
+          <w:sz w:val="32"/>
+          <w:szCs w:val="32"/>
+          <w:rtl/>
+          <w:lang w:bidi="fa-IR"/>
+        </w:rPr>
+        <w:t xml:space="preserve"> رسم و نمایش داده های خروجی فعل می شود</w:t>
+      </w:r>
+    </w:p>
+    <w:p>
+      <w:pPr>
+        <w:bidi/>
+        <w:rPr>
+          <w:rFonts w:cs="B Lotus" w:hint="cs"/>
+          <w:sz w:val="32"/>
+          <w:szCs w:val="32"/>
+          <w:rtl/>
+          <w:lang w:bidi="fa-IR"/>
+        </w:rPr>
+      </w:pPr>
+      <w:r>
+        <w:rPr>
+          <w:rFonts w:cs="B Lotus" w:hint="cs"/>
+          <w:sz w:val="32"/>
+          <w:szCs w:val="32"/>
+          <w:rtl/>
+          <w:lang w:bidi="fa-IR"/>
+        </w:rPr>
+        <w:t>(شکل-10)</w:t>
+      </w:r>
+    </w:p>
+    <w:p>
+      <w:pPr>
+        <w:bidi/>
+        <w:jc w:val="center"/>
+        <w:rPr>
+          <w:rFonts w:cs="B Titr"/>
+          <w:sz w:val="28"/>
+          <w:szCs w:val="28"/>
+          <w:rtl/>
+          <w:lang w:bidi="fa-IR"/>
+        </w:rPr>
+      </w:pPr>
+      <w:r>
+        <w:rPr>
+          <w:rFonts w:cs="B Lotus" w:hint="cs"/>
+          <w:noProof/>
+          <w:sz w:val="32"/>
+          <w:szCs w:val="32"/>
+        </w:rPr>
+        <w:drawing>
+          <wp:inline distT="0" distB="0" distL="0" distR="0">
+            <wp:extent cx="3190875" cy="2876550"/>
+            <wp:effectExtent l="0" t="0" r="9525" b="0"/>
+            <wp:docPr id="13" name="Picture 13"/>
+            <wp:cNvGraphicFramePr>
+              <a:graphicFrameLocks xmlns:a="http://schemas.openxmlformats.org/drawingml/2006/main" noChangeAspect="1"/>
+            </wp:cNvGraphicFramePr>
+            <a:graphic xmlns:a="http://schemas.openxmlformats.org/drawingml/2006/main">
+              <a:graphicData uri="http://schemas.openxmlformats.org/drawingml/2006/picture">
+                <pic:pic xmlns:pic="http://schemas.openxmlformats.org/drawingml/2006/picture">
+                  <pic:nvPicPr>
+                    <pic:cNvPr id="0" name="Picture 1"/>
+                    <pic:cNvPicPr>
+                      <a:picLocks noChangeAspect="1" noChangeArrowheads="1"/>
+                    </pic:cNvPicPr>
+                  </pic:nvPicPr>
+                  <pic:blipFill>
+                    <a:blip r:embed="rId18">
+                      <a:extLst>
+                        <a:ext uri="{28A0092B-C50C-407E-A947-70E740481C1C}">
+                          <a14:useLocalDpi xmlns:a14="http://schemas.microsoft.com/office/drawing/2010/main" val="0"/>
+                        </a:ext>
+                      </a:extLst>
+                    </a:blip>
+                    <a:srcRect/>
+                    <a:stretch>
+                      <a:fillRect/>
+                    </a:stretch>
+                  </pic:blipFill>
+                  <pic:spPr bwMode="auto">
+                    <a:xfrm>
+                      <a:off x="0" y="0"/>
+                      <a:ext cx="3190875" cy="2876550"/>
+                    </a:xfrm>
+                    <a:prstGeom prst="rect">
+                      <a:avLst/>
+                    </a:prstGeom>
+                    <a:noFill/>
+                    <a:ln>
+                      <a:noFill/>
+                    </a:ln>
+                  </pic:spPr>
+                </pic:pic>
+              </a:graphicData>
+            </a:graphic>
+          </wp:inline>
+        </w:drawing>
+      </w:r>
+    </w:p>
+    <w:p>
+      <w:pPr>
+        <w:bidi/>
+        <w:ind w:left="720"/>
+        <w:jc w:val="center"/>
+        <w:rPr>
+          <w:rFonts w:cs="B Lotus"/>
+          <w:sz w:val="24"/>
+          <w:szCs w:val="24"/>
+          <w:rtl/>
+          <w:lang w:bidi="fa-IR"/>
+        </w:rPr>
+      </w:pPr>
+      <w:r>
+        <w:rPr>
+          <w:rFonts w:cs="B Lotus" w:hint="cs"/>
+          <w:sz w:val="24"/>
+          <w:szCs w:val="24"/>
+          <w:rtl/>
+          <w:lang w:bidi="fa-IR"/>
+        </w:rPr>
+        <w:t>شکل-</w:t>
+      </w:r>
+      <w:r>
+        <w:rPr>
+          <w:rFonts w:cs="B Lotus" w:hint="cs"/>
+          <w:sz w:val="24"/>
+          <w:szCs w:val="24"/>
+          <w:rtl/>
+          <w:lang w:bidi="fa-IR"/>
+        </w:rPr>
+        <w:t>10</w:t>
+      </w:r>
+    </w:p>
+    <w:p>
+      <w:pPr>
+        <w:bidi/>
+        <w:jc w:val="center"/>
+        <w:rPr>
+          <w:rFonts w:cs="B Lotus"/>
+          <w:sz w:val="32"/>
+          <w:szCs w:val="32"/>
+          <w:rtl/>
+          <w:lang w:bidi="fa-IR"/>
+        </w:rPr>
+      </w:pPr>
+    </w:p>
+    <w:p>
+      <w:pPr>
+        <w:bidi/>
+        <w:ind w:left="720"/>
+        <w:rPr>
+          <w:rFonts w:cs="B Titr"/>
+          <w:sz w:val="28"/>
+          <w:szCs w:val="28"/>
+          <w:rtl/>
+          <w:lang w:bidi="fa-IR"/>
+        </w:rPr>
+      </w:pPr>
       <w:r>
         <w:rPr>
           <w:rFonts w:cs="B Titr" w:hint="cs"/>
@@ -3800,7 +4070,7 @@
           <w:rtl/>
           <w:lang w:bidi="fa-IR"/>
         </w:rPr>
-        <w:t xml:space="preserve"> و نمایش خروجی</w:t>
+        <w:t>4</w:t>
       </w:r>
       <w:r>
         <w:rPr>
@@ -3810,12 +4080,321 @@
           <w:rtl/>
           <w:lang w:bidi="fa-IR"/>
         </w:rPr>
+        <w:t xml:space="preserve">-3  </w:t>
+      </w:r>
+      <w:r>
+        <w:rPr>
+          <w:rFonts w:cs="B Titr" w:hint="cs"/>
+          <w:sz w:val="28"/>
+          <w:szCs w:val="28"/>
+          <w:rtl/>
+          <w:lang w:bidi="fa-IR"/>
+        </w:rPr>
+        <w:t>رسم و نمایش داده ها</w:t>
+      </w:r>
+      <w:r>
+        <w:rPr>
+          <w:rFonts w:cs="B Titr" w:hint="cs"/>
+          <w:sz w:val="28"/>
+          <w:szCs w:val="28"/>
+          <w:rtl/>
+          <w:lang w:bidi="fa-IR"/>
+        </w:rPr>
         <w:t xml:space="preserve">  :</w:t>
       </w:r>
     </w:p>
     <w:p>
       <w:pPr>
         <w:bidi/>
+        <w:ind w:left="720" w:firstLine="720"/>
+        <w:rPr>
+          <w:rFonts w:cs="B Lotus" w:hint="cs"/>
+          <w:sz w:val="32"/>
+          <w:szCs w:val="32"/>
+          <w:rtl/>
+          <w:lang w:bidi="fa-IR"/>
+        </w:rPr>
+      </w:pPr>
+      <w:r>
+        <w:rPr>
+          <w:rFonts w:cs="B Lotus" w:hint="cs"/>
+          <w:sz w:val="32"/>
+          <w:szCs w:val="32"/>
+          <w:rtl/>
+          <w:lang w:bidi="fa-IR"/>
+        </w:rPr>
+        <w:t xml:space="preserve">در این مرحله در صورتی که شرط مطرح شده در بخش قبل برقرار باشد ، توابع درون این </w:t>
+      </w:r>
+      <w:r>
+        <w:rPr>
+          <w:rFonts w:cs="B Lotus"/>
+          <w:sz w:val="32"/>
+          <w:szCs w:val="32"/>
+          <w:lang w:bidi="fa-IR"/>
+        </w:rPr>
+        <w:t xml:space="preserve">Case Structure </w:t>
+      </w:r>
+      <w:r>
+        <w:rPr>
+          <w:rFonts w:cs="B Lotus" w:hint="cs"/>
+          <w:sz w:val="32"/>
+          <w:szCs w:val="32"/>
+          <w:rtl/>
+          <w:lang w:bidi="fa-IR"/>
+        </w:rPr>
+        <w:t xml:space="preserve"> اجرا می شود . که شامل نمایش </w:t>
+      </w:r>
+      <w:r>
+        <w:rPr>
+          <w:rFonts w:cs="B Lotus" w:hint="cs"/>
+          <w:sz w:val="32"/>
+          <w:szCs w:val="32"/>
+          <w:rtl/>
+          <w:lang w:bidi="fa-IR"/>
+        </w:rPr>
+        <w:t xml:space="preserve">داده ها برروی </w:t>
+      </w:r>
+      <w:r>
+        <w:rPr>
+          <w:rFonts w:cs="B Lotus"/>
+          <w:sz w:val="32"/>
+          <w:szCs w:val="32"/>
+          <w:lang w:bidi="fa-IR"/>
+        </w:rPr>
+        <w:t xml:space="preserve">Wave Chart </w:t>
+      </w:r>
+      <w:r>
+        <w:rPr>
+          <w:rFonts w:cs="B Lotus" w:hint="cs"/>
+          <w:sz w:val="32"/>
+          <w:szCs w:val="32"/>
+          <w:rtl/>
+          <w:lang w:bidi="fa-IR"/>
+        </w:rPr>
+        <w:t xml:space="preserve">  ، دو نمایشگر دیگر و همچین عدد خروجی است.</w:t>
+      </w:r>
+    </w:p>
+    <w:p>
+      <w:pPr>
+        <w:bidi/>
+        <w:ind w:firstLine="720"/>
+        <w:rPr>
+          <w:rFonts w:cs="B Lotus" w:hint="cs"/>
+          <w:sz w:val="32"/>
+          <w:szCs w:val="32"/>
+          <w:rtl/>
+          <w:lang w:bidi="fa-IR"/>
+        </w:rPr>
+      </w:pPr>
+      <w:r>
+        <w:rPr>
+          <w:rFonts w:cs="B Lotus" w:hint="cs"/>
+          <w:sz w:val="32"/>
+          <w:szCs w:val="32"/>
+          <w:rtl/>
+          <w:lang w:bidi="fa-IR"/>
+        </w:rPr>
+        <w:t xml:space="preserve">برای نمایش داده ها برروی </w:t>
+      </w:r>
+      <w:proofErr w:type="spellStart"/>
+      <w:r>
+        <w:rPr>
+          <w:rFonts w:cs="B Lotus"/>
+          <w:sz w:val="32"/>
+          <w:szCs w:val="32"/>
+          <w:lang w:bidi="fa-IR"/>
+        </w:rPr>
+        <w:t>Wavechart</w:t>
+      </w:r>
+      <w:proofErr w:type="spellEnd"/>
+      <w:r>
+        <w:rPr>
+          <w:rFonts w:cs="B Lotus"/>
+          <w:sz w:val="32"/>
+          <w:szCs w:val="32"/>
+          <w:lang w:bidi="fa-IR"/>
+        </w:rPr>
+        <w:t xml:space="preserve"> </w:t>
+      </w:r>
+      <w:r>
+        <w:rPr>
+          <w:rFonts w:cs="B Lotus" w:hint="cs"/>
+          <w:sz w:val="32"/>
+          <w:szCs w:val="32"/>
+          <w:rtl/>
+          <w:lang w:bidi="fa-IR"/>
+        </w:rPr>
+        <w:t xml:space="preserve"> ابتدا با استفاده از اپراتور </w:t>
+      </w:r>
+      <w:r>
+        <w:rPr>
+          <w:rFonts w:cs="B Lotus"/>
+          <w:sz w:val="32"/>
+          <w:szCs w:val="32"/>
+          <w:lang w:bidi="fa-IR"/>
+        </w:rPr>
+        <w:t xml:space="preserve">Bundle </w:t>
+      </w:r>
+      <w:r>
+        <w:rPr>
+          <w:rFonts w:cs="B Lotus" w:hint="cs"/>
+          <w:sz w:val="32"/>
+          <w:szCs w:val="32"/>
+          <w:rtl/>
+          <w:lang w:bidi="fa-IR"/>
+        </w:rPr>
+        <w:t xml:space="preserve">  داد ها را </w:t>
+      </w:r>
+      <w:r>
+        <w:rPr>
+          <w:rFonts w:cs="B Lotus" w:hint="cs"/>
+          <w:sz w:val="32"/>
+          <w:szCs w:val="32"/>
+          <w:rtl/>
+          <w:lang w:bidi="fa-IR"/>
+        </w:rPr>
+        <w:tab/>
+        <w:t xml:space="preserve">به </w:t>
+      </w:r>
+      <w:r>
+        <w:rPr>
+          <w:rFonts w:cs="B Lotus"/>
+          <w:sz w:val="32"/>
+          <w:szCs w:val="32"/>
+          <w:lang w:bidi="fa-IR"/>
+        </w:rPr>
+        <w:t xml:space="preserve">Cluster </w:t>
+      </w:r>
+      <w:r>
+        <w:rPr>
+          <w:rFonts w:cs="B Lotus" w:hint="cs"/>
+          <w:sz w:val="32"/>
+          <w:szCs w:val="32"/>
+          <w:rtl/>
+          <w:lang w:bidi="fa-IR"/>
+        </w:rPr>
+        <w:t xml:space="preserve"> تبدیل می کنیم. (شکل -11)</w:t>
+      </w:r>
+    </w:p>
+    <w:p>
+      <w:pPr>
+        <w:bidi/>
+        <w:ind w:firstLine="720"/>
+        <w:rPr>
+          <w:rFonts w:cs="B Titr" w:hint="cs"/>
+          <w:sz w:val="28"/>
+          <w:szCs w:val="28"/>
+          <w:rtl/>
+          <w:lang w:bidi="fa-IR"/>
+        </w:rPr>
+      </w:pPr>
+    </w:p>
+    <w:p>
+      <w:pPr>
+        <w:bidi/>
+        <w:jc w:val="center"/>
+        <w:rPr>
+          <w:rFonts w:cs="B Lotus"/>
+          <w:sz w:val="24"/>
+          <w:szCs w:val="24"/>
+          <w:lang w:bidi="fa-IR"/>
+        </w:rPr>
+      </w:pPr>
+      <w:r>
+        <w:rPr>
+          <w:rFonts w:cs="B Lotus"/>
+          <w:noProof/>
+          <w:sz w:val="24"/>
+          <w:szCs w:val="24"/>
+        </w:rPr>
+        <w:drawing>
+          <wp:inline distT="0" distB="0" distL="0" distR="0">
+            <wp:extent cx="2676525" cy="2466975"/>
+            <wp:effectExtent l="0" t="0" r="9525" b="9525"/>
+            <wp:docPr id="14" name="Picture 14"/>
+            <wp:cNvGraphicFramePr>
+              <a:graphicFrameLocks xmlns:a="http://schemas.openxmlformats.org/drawingml/2006/main" noChangeAspect="1"/>
+            </wp:cNvGraphicFramePr>
+            <a:graphic xmlns:a="http://schemas.openxmlformats.org/drawingml/2006/main">
+              <a:graphicData uri="http://schemas.openxmlformats.org/drawingml/2006/picture">
+                <pic:pic xmlns:pic="http://schemas.openxmlformats.org/drawingml/2006/picture">
+                  <pic:nvPicPr>
+                    <pic:cNvPr id="0" name="Picture 2"/>
+                    <pic:cNvPicPr>
+                      <a:picLocks noChangeAspect="1" noChangeArrowheads="1"/>
+                    </pic:cNvPicPr>
+                  </pic:nvPicPr>
+                  <pic:blipFill>
+                    <a:blip r:embed="rId19">
+                      <a:extLst>
+                        <a:ext uri="{28A0092B-C50C-407E-A947-70E740481C1C}">
+                          <a14:useLocalDpi xmlns:a14="http://schemas.microsoft.com/office/drawing/2010/main" val="0"/>
+                        </a:ext>
+                      </a:extLst>
+                    </a:blip>
+                    <a:srcRect/>
+                    <a:stretch>
+                      <a:fillRect/>
+                    </a:stretch>
+                  </pic:blipFill>
+                  <pic:spPr bwMode="auto">
+                    <a:xfrm>
+                      <a:off x="0" y="0"/>
+                      <a:ext cx="2676525" cy="2466975"/>
+                    </a:xfrm>
+                    <a:prstGeom prst="rect">
+                      <a:avLst/>
+                    </a:prstGeom>
+                    <a:noFill/>
+                    <a:ln>
+                      <a:noFill/>
+                    </a:ln>
+                  </pic:spPr>
+                </pic:pic>
+              </a:graphicData>
+            </a:graphic>
+          </wp:inline>
+        </w:drawing>
+      </w:r>
+    </w:p>
+    <w:p>
+      <w:pPr>
+        <w:bidi/>
+        <w:ind w:left="720"/>
+        <w:jc w:val="center"/>
+        <w:rPr>
+          <w:rFonts w:cs="B Lotus"/>
+          <w:sz w:val="24"/>
+          <w:szCs w:val="24"/>
+          <w:rtl/>
+          <w:lang w:bidi="fa-IR"/>
+        </w:rPr>
+      </w:pPr>
+      <w:r>
+        <w:rPr>
+          <w:rFonts w:cs="B Lotus" w:hint="cs"/>
+          <w:sz w:val="24"/>
+          <w:szCs w:val="24"/>
+          <w:rtl/>
+          <w:lang w:bidi="fa-IR"/>
+        </w:rPr>
+        <w:t>شکل-</w:t>
+      </w:r>
+      <w:r>
+        <w:rPr>
+          <w:rFonts w:cs="B Lotus" w:hint="cs"/>
+          <w:sz w:val="24"/>
+          <w:szCs w:val="24"/>
+          <w:rtl/>
+          <w:lang w:bidi="fa-IR"/>
+        </w:rPr>
+        <w:t>11</w:t>
+      </w:r>
+    </w:p>
+    <w:p>
+      <w:pPr>
+        <w:bidi/>
+        <w:ind w:left="720"/>
         <w:rPr>
           <w:rFonts w:cs="B Titr"/>
           <w:sz w:val="28"/>
@@ -3826,23 +4405,593 @@
       </w:pPr>
       <w:r>
         <w:rPr>
-          <w:rFonts w:cs="B Titr"/>
+          <w:rFonts w:cs="B Titr" w:hint="cs"/>
           <w:sz w:val="28"/>
           <w:szCs w:val="28"/>
           <w:rtl/>
           <w:lang w:bidi="fa-IR"/>
         </w:rPr>
+        <w:t>5</w:t>
+      </w:r>
+      <w:r>
+        <w:rPr>
+          <w:rFonts w:cs="B Titr" w:hint="cs"/>
+          <w:sz w:val="28"/>
+          <w:szCs w:val="28"/>
+          <w:rtl/>
+          <w:lang w:bidi="fa-IR"/>
+        </w:rPr>
+        <w:t xml:space="preserve">-3  </w:t>
+      </w:r>
+      <w:r>
+        <w:rPr>
+          <w:rFonts w:cs="B Titr" w:hint="cs"/>
+          <w:sz w:val="28"/>
+          <w:szCs w:val="28"/>
+          <w:rtl/>
+          <w:lang w:bidi="fa-IR"/>
+        </w:rPr>
+        <w:t>شرط خروج از حلقه و پایان برنامه</w:t>
+      </w:r>
+      <w:r>
+        <w:rPr>
+          <w:rFonts w:cs="B Titr" w:hint="cs"/>
+          <w:sz w:val="28"/>
+          <w:szCs w:val="28"/>
+          <w:rtl/>
+          <w:lang w:bidi="fa-IR"/>
+        </w:rPr>
+        <w:t xml:space="preserve">  :</w:t>
+      </w:r>
+    </w:p>
+    <w:p>
+      <w:pPr>
+        <w:bidi/>
+        <w:ind w:left="720"/>
+        <w:rPr>
+          <w:rFonts w:cs="B Lotus" w:hint="cs"/>
+          <w:sz w:val="32"/>
+          <w:szCs w:val="32"/>
+          <w:rtl/>
+          <w:lang w:bidi="fa-IR"/>
+        </w:rPr>
+      </w:pPr>
+      <w:r>
+        <w:rPr>
+          <w:rFonts w:cs="B Lotus" w:hint="cs"/>
+          <w:sz w:val="32"/>
+          <w:szCs w:val="32"/>
+          <w:rtl/>
+          <w:lang w:bidi="fa-IR"/>
+        </w:rPr>
+        <w:t xml:space="preserve">همان طور که در شکل-12 مشخص است برای ، خروج از برنامه شرط فشرده شدن دکمه </w:t>
+      </w:r>
+      <w:r>
+        <w:rPr>
+          <w:rFonts w:cs="B Lotus"/>
+          <w:sz w:val="32"/>
+          <w:szCs w:val="32"/>
+          <w:lang w:bidi="fa-IR"/>
+        </w:rPr>
+        <w:t xml:space="preserve">Disconnect </w:t>
+      </w:r>
+      <w:r>
+        <w:rPr>
+          <w:rFonts w:cs="B Lotus" w:hint="cs"/>
+          <w:sz w:val="32"/>
+          <w:szCs w:val="32"/>
+          <w:rtl/>
+          <w:lang w:bidi="fa-IR"/>
+        </w:rPr>
+        <w:t xml:space="preserve">  یا فعال شدن متغییر محلی  </w:t>
+      </w:r>
+      <w:proofErr w:type="spellStart"/>
+      <w:r>
+        <w:rPr>
+          <w:rFonts w:cs="B Lotus"/>
+          <w:sz w:val="32"/>
+          <w:szCs w:val="32"/>
+          <w:lang w:bidi="fa-IR"/>
+        </w:rPr>
+        <w:t>Error_Control</w:t>
+      </w:r>
+      <w:proofErr w:type="spellEnd"/>
+      <w:r>
+        <w:rPr>
+          <w:rFonts w:cs="B Lotus" w:hint="cs"/>
+          <w:sz w:val="32"/>
+          <w:szCs w:val="32"/>
+          <w:rtl/>
+          <w:lang w:bidi="fa-IR"/>
+        </w:rPr>
+        <w:t xml:space="preserve"> کافی است . که این متغییر محلی در صورتی که در </w:t>
+      </w:r>
+      <w:r>
+        <w:rPr>
+          <w:rFonts w:cs="B Lotus"/>
+          <w:sz w:val="32"/>
+          <w:szCs w:val="32"/>
+          <w:lang w:bidi="fa-IR"/>
+        </w:rPr>
+        <w:t xml:space="preserve">VISA Configure Serial Port </w:t>
+      </w:r>
+      <w:r>
+        <w:rPr>
+          <w:rFonts w:cs="B Lotus" w:hint="cs"/>
+          <w:sz w:val="32"/>
+          <w:szCs w:val="32"/>
+          <w:rtl/>
+          <w:lang w:bidi="fa-IR"/>
+        </w:rPr>
+        <w:t xml:space="preserve"> خطایی رخ دهد فعال می شود تا از وارد شدن به حلقه جلوگیری کند( به صورت پیش فرض این متغییر محلی غیر فعال است)</w:t>
+      </w:r>
+    </w:p>
+    <w:p>
+      <w:pPr>
+        <w:bidi/>
+        <w:ind w:left="720"/>
+        <w:rPr>
+          <w:rFonts w:cs="B Lotus" w:hint="cs"/>
+          <w:sz w:val="32"/>
+          <w:szCs w:val="32"/>
+          <w:rtl/>
+          <w:lang w:bidi="fa-IR"/>
+        </w:rPr>
+      </w:pPr>
+      <w:r>
+        <w:rPr>
+          <w:rFonts w:cs="B Lotus" w:hint="cs"/>
+          <w:sz w:val="32"/>
+          <w:szCs w:val="32"/>
+          <w:rtl/>
+          <w:lang w:bidi="fa-IR"/>
+        </w:rPr>
+        <w:t xml:space="preserve">در صورت خروج از حلقه ، برنامه وارد </w:t>
+      </w:r>
+      <w:r>
+        <w:rPr>
+          <w:rFonts w:cs="B Lotus"/>
+          <w:sz w:val="32"/>
+          <w:szCs w:val="32"/>
+          <w:lang w:bidi="fa-IR"/>
+        </w:rPr>
+        <w:t xml:space="preserve">Sequence </w:t>
+      </w:r>
+      <w:r>
+        <w:rPr>
+          <w:rFonts w:cs="B Lotus" w:hint="cs"/>
+          <w:sz w:val="32"/>
+          <w:szCs w:val="32"/>
+          <w:rtl/>
+          <w:lang w:bidi="fa-IR"/>
+        </w:rPr>
+        <w:t xml:space="preserve"> بعدی شده و در این </w:t>
+      </w:r>
+      <w:r>
+        <w:rPr>
+          <w:rFonts w:cs="B Lotus"/>
+          <w:sz w:val="32"/>
+          <w:szCs w:val="32"/>
+          <w:lang w:bidi="fa-IR"/>
+        </w:rPr>
+        <w:t xml:space="preserve">Sequence </w:t>
+      </w:r>
+      <w:r>
+        <w:rPr>
+          <w:rFonts w:cs="B Lotus" w:hint="cs"/>
+          <w:sz w:val="32"/>
+          <w:szCs w:val="32"/>
+          <w:rtl/>
+          <w:lang w:bidi="fa-IR"/>
+        </w:rPr>
+        <w:t xml:space="preserve"> پورت سریال باز شده را می بندد. ( شکل </w:t>
+      </w:r>
+      <w:r>
+        <w:rPr>
+          <w:rFonts w:ascii="Times New Roman" w:hAnsi="Times New Roman" w:cs="Times New Roman" w:hint="cs"/>
+          <w:sz w:val="32"/>
+          <w:szCs w:val="32"/>
+          <w:rtl/>
+          <w:lang w:bidi="fa-IR"/>
+        </w:rPr>
+        <w:t>–</w:t>
+      </w:r>
+      <w:r>
+        <w:rPr>
+          <w:rFonts w:cs="B Lotus" w:hint="cs"/>
+          <w:sz w:val="32"/>
+          <w:szCs w:val="32"/>
+          <w:rtl/>
+          <w:lang w:bidi="fa-IR"/>
+        </w:rPr>
+        <w:t xml:space="preserve"> 12)</w:t>
+      </w:r>
+    </w:p>
+    <w:p>
+      <w:pPr>
+        <w:bidi/>
+        <w:ind w:left="720"/>
+        <w:rPr>
+          <w:rFonts w:cs="B Lotus" w:hint="cs"/>
+          <w:sz w:val="32"/>
+          <w:szCs w:val="32"/>
+          <w:rtl/>
+          <w:lang w:bidi="fa-IR"/>
+        </w:rPr>
+      </w:pPr>
+      <w:r>
+        <w:rPr>
+          <w:rFonts w:cs="B Lotus" w:hint="cs"/>
+          <w:sz w:val="32"/>
+          <w:szCs w:val="32"/>
+          <w:rtl/>
+          <w:lang w:bidi="fa-IR"/>
+        </w:rPr>
+        <w:t xml:space="preserve">در این قسمت نیز از روش های کنترل خطای بکار رفته در قسمت </w:t>
+      </w:r>
+      <w:r>
+        <w:rPr>
+          <w:rFonts w:cs="B Lotus"/>
+          <w:sz w:val="32"/>
+          <w:szCs w:val="32"/>
+          <w:lang w:bidi="fa-IR"/>
+        </w:rPr>
+        <w:t xml:space="preserve">VISA </w:t>
+      </w:r>
+      <w:proofErr w:type="spellStart"/>
+      <w:r>
+        <w:rPr>
+          <w:rFonts w:cs="B Lotus"/>
+          <w:sz w:val="32"/>
+          <w:szCs w:val="32"/>
+          <w:lang w:bidi="fa-IR"/>
+        </w:rPr>
+        <w:t>Config</w:t>
+      </w:r>
+      <w:proofErr w:type="spellEnd"/>
+      <w:r>
+        <w:rPr>
+          <w:rFonts w:cs="B Lotus"/>
+          <w:sz w:val="32"/>
+          <w:szCs w:val="32"/>
+          <w:lang w:bidi="fa-IR"/>
+        </w:rPr>
+        <w:t xml:space="preserve"> </w:t>
+      </w:r>
+      <w:r>
+        <w:rPr>
+          <w:rFonts w:cs="B Lotus" w:hint="cs"/>
+          <w:sz w:val="32"/>
+          <w:szCs w:val="32"/>
+          <w:rtl/>
+          <w:lang w:bidi="fa-IR"/>
+        </w:rPr>
+        <w:t xml:space="preserve"> و </w:t>
+      </w:r>
+      <w:r>
+        <w:rPr>
+          <w:rFonts w:cs="B Lotus"/>
+          <w:sz w:val="32"/>
+          <w:szCs w:val="32"/>
+          <w:lang w:bidi="fa-IR"/>
+        </w:rPr>
+        <w:t>VISA Read</w:t>
+      </w:r>
+      <w:r>
+        <w:rPr>
+          <w:rFonts w:cs="B Lotus" w:hint="cs"/>
+          <w:sz w:val="32"/>
+          <w:szCs w:val="32"/>
+          <w:rtl/>
+          <w:lang w:bidi="fa-IR"/>
+        </w:rPr>
+        <w:t xml:space="preserve"> استفاده شده است.</w:t>
+      </w:r>
+    </w:p>
+    <w:p>
+      <w:pPr>
+        <w:bidi/>
+        <w:ind w:left="720"/>
+        <w:rPr>
+          <w:rFonts w:cs="B Lotus"/>
+          <w:sz w:val="32"/>
+          <w:szCs w:val="32"/>
+          <w:rtl/>
+          <w:lang w:bidi="fa-IR"/>
+        </w:rPr>
+      </w:pPr>
+    </w:p>
+    <w:p>
+      <w:pPr>
+        <w:bidi/>
+        <w:ind w:left="720"/>
+        <w:rPr>
+          <w:rFonts w:cs="B Lotus"/>
+          <w:sz w:val="32"/>
+          <w:szCs w:val="32"/>
+          <w:rtl/>
+          <w:lang w:bidi="fa-IR"/>
+        </w:rPr>
+      </w:pPr>
+    </w:p>
+    <w:p>
+      <w:pPr>
+        <w:bidi/>
+        <w:ind w:left="720"/>
+        <w:jc w:val="center"/>
+        <w:rPr>
+          <w:rFonts w:cs="B Lotus" w:hint="cs"/>
+          <w:sz w:val="32"/>
+          <w:szCs w:val="32"/>
+          <w:rtl/>
+          <w:lang w:bidi="fa-IR"/>
+        </w:rPr>
+      </w:pPr>
+      <w:r>
+        <w:rPr>
+          <w:rFonts w:cs="B Lotus" w:hint="cs"/>
+          <w:noProof/>
+          <w:sz w:val="32"/>
+          <w:szCs w:val="32"/>
+        </w:rPr>
+        <w:drawing>
+          <wp:inline distT="0" distB="0" distL="0" distR="0">
+            <wp:extent cx="2105025" cy="3118556"/>
+            <wp:effectExtent l="0" t="0" r="0" b="5715"/>
+            <wp:docPr id="16" name="Picture 16"/>
+            <wp:cNvGraphicFramePr>
+              <a:graphicFrameLocks xmlns:a="http://schemas.openxmlformats.org/drawingml/2006/main" noChangeAspect="1"/>
+            </wp:cNvGraphicFramePr>
+            <a:graphic xmlns:a="http://schemas.openxmlformats.org/drawingml/2006/main">
+              <a:graphicData uri="http://schemas.openxmlformats.org/drawingml/2006/picture">
+                <pic:pic xmlns:pic="http://schemas.openxmlformats.org/drawingml/2006/picture">
+                  <pic:nvPicPr>
+                    <pic:cNvPr id="0" name="Picture 3"/>
+                    <pic:cNvPicPr>
+                      <a:picLocks noChangeAspect="1" noChangeArrowheads="1"/>
+                    </pic:cNvPicPr>
+                  </pic:nvPicPr>
+                  <pic:blipFill>
+                    <a:blip r:embed="rId20">
+                      <a:extLst>
+                        <a:ext uri="{28A0092B-C50C-407E-A947-70E740481C1C}">
+                          <a14:useLocalDpi xmlns:a14="http://schemas.microsoft.com/office/drawing/2010/main" val="0"/>
+                        </a:ext>
+                      </a:extLst>
+                    </a:blip>
+                    <a:srcRect/>
+                    <a:stretch>
+                      <a:fillRect/>
+                    </a:stretch>
+                  </pic:blipFill>
+                  <pic:spPr bwMode="auto">
+                    <a:xfrm>
+                      <a:off x="0" y="0"/>
+                      <a:ext cx="2105825" cy="3119741"/>
+                    </a:xfrm>
+                    <a:prstGeom prst="rect">
+                      <a:avLst/>
+                    </a:prstGeom>
+                    <a:noFill/>
+                    <a:ln>
+                      <a:noFill/>
+                    </a:ln>
+                  </pic:spPr>
+                </pic:pic>
+              </a:graphicData>
+            </a:graphic>
+          </wp:inline>
+        </w:drawing>
+      </w:r>
+    </w:p>
+    <w:p>
+      <w:pPr>
+        <w:bidi/>
+        <w:ind w:left="720"/>
+        <w:jc w:val="center"/>
+        <w:rPr>
+          <w:rFonts w:cs="B Lotus"/>
+          <w:sz w:val="24"/>
+          <w:szCs w:val="24"/>
+          <w:lang w:bidi="fa-IR"/>
+        </w:rPr>
+      </w:pPr>
+      <w:r>
+        <w:rPr>
+          <w:rFonts w:cs="B Lotus" w:hint="cs"/>
+          <w:sz w:val="24"/>
+          <w:szCs w:val="24"/>
+          <w:rtl/>
+          <w:lang w:bidi="fa-IR"/>
+        </w:rPr>
+        <w:t>شکل</w:t>
+      </w:r>
+      <w:r>
+        <w:rPr>
+          <w:rFonts w:cs="B Lotus" w:hint="cs"/>
+          <w:sz w:val="24"/>
+          <w:szCs w:val="24"/>
+          <w:rtl/>
+          <w:lang w:bidi="fa-IR"/>
+        </w:rPr>
+        <w:t>-12</w:t>
+      </w:r>
+    </w:p>
+    <w:p>
+      <w:pPr>
+        <w:bidi/>
+        <w:rPr>
+          <w:rFonts w:cs="B Lotus" w:hint="cs"/>
+          <w:sz w:val="32"/>
+          <w:szCs w:val="32"/>
+          <w:rtl/>
+          <w:lang w:bidi="fa-IR"/>
+        </w:rPr>
+      </w:pPr>
+      <w:r>
+        <w:rPr>
+          <w:rFonts w:cs="B Lotus" w:hint="cs"/>
+          <w:sz w:val="32"/>
+          <w:szCs w:val="32"/>
+          <w:rtl/>
+          <w:lang w:bidi="fa-IR"/>
+        </w:rPr>
+        <w:t>* سه نشانگر نیز برای نشان دادن وضعیت پورت سریال ، فعال بودن سنسور و در حال پردازش بودن سنسور در نظر گرفته شده است که برای هرکدام از آنها یک متغییر محلی ساخته شده و در طول برنامه تنظیم می شوند.</w:t>
+      </w:r>
+    </w:p>
+    <w:p>
+      <w:pPr>
+        <w:bidi/>
+        <w:rPr>
+          <w:rFonts w:cs="B Lotus" w:hint="cs"/>
+          <w:sz w:val="32"/>
+          <w:szCs w:val="32"/>
+          <w:rtl/>
+          <w:lang w:bidi="fa-IR"/>
+        </w:rPr>
+      </w:pPr>
+      <w:r>
+        <w:rPr>
+          <w:rFonts w:cs="B Lotus" w:hint="cs"/>
+          <w:sz w:val="32"/>
+          <w:szCs w:val="32"/>
+          <w:rtl/>
+          <w:lang w:bidi="fa-IR"/>
+        </w:rPr>
         <w:tab/>
-      </w:r>
-      <w:r>
-        <w:rPr>
-          <w:rFonts w:cs="B Lotus" w:hint="cs"/>
-          <w:sz w:val="32"/>
-          <w:szCs w:val="32"/>
-          <w:rtl/>
-          <w:lang w:bidi="fa-IR"/>
-        </w:rPr>
-        <w:t xml:space="preserve">برای رسم نمودار و نمایش خروجی ها ، </w:t>
+        <w:t xml:space="preserve">- در صورتی که خطایی در </w:t>
+      </w:r>
+      <w:r>
+        <w:rPr>
+          <w:rFonts w:cs="B Lotus"/>
+          <w:sz w:val="32"/>
+          <w:szCs w:val="32"/>
+          <w:lang w:bidi="fa-IR"/>
+        </w:rPr>
+        <w:t xml:space="preserve">VISA Configure </w:t>
+      </w:r>
+      <w:r>
+        <w:rPr>
+          <w:rFonts w:cs="B Lotus"/>
+          <w:sz w:val="32"/>
+          <w:szCs w:val="32"/>
+          <w:lang w:bidi="fa-IR"/>
+        </w:rPr>
+        <w:t xml:space="preserve">Serial Port </w:t>
+      </w:r>
+      <w:r>
+        <w:rPr>
+          <w:rFonts w:cs="B Lotus" w:hint="cs"/>
+          <w:sz w:val="32"/>
+          <w:szCs w:val="32"/>
+          <w:rtl/>
+          <w:lang w:bidi="fa-IR"/>
+        </w:rPr>
+        <w:t xml:space="preserve"> خطایی رخ ندهد در </w:t>
+      </w:r>
+      <w:r>
+        <w:rPr>
+          <w:rFonts w:cs="B Lotus"/>
+          <w:sz w:val="32"/>
+          <w:szCs w:val="32"/>
+          <w:lang w:bidi="fa-IR"/>
+        </w:rPr>
+        <w:t>Case: NO Error</w:t>
+      </w:r>
+      <w:r>
+        <w:rPr>
+          <w:rFonts w:cs="B Lotus" w:hint="cs"/>
+          <w:sz w:val="32"/>
+          <w:szCs w:val="32"/>
+          <w:rtl/>
+          <w:lang w:bidi="fa-IR"/>
+        </w:rPr>
+        <w:t xml:space="preserve"> آن نمایشگر مربوط به ارتباط سریال روشن ( به رنگ قرمز) می شود.</w:t>
+      </w:r>
+    </w:p>
+    <w:p>
+      <w:pPr>
+        <w:bidi/>
+        <w:rPr>
+          <w:rFonts w:cs="B Lotus"/>
+          <w:sz w:val="32"/>
+          <w:szCs w:val="32"/>
+          <w:rtl/>
+          <w:lang w:bidi="fa-IR"/>
+        </w:rPr>
+      </w:pPr>
+      <w:r>
+        <w:rPr>
+          <w:rFonts w:cs="B Lotus"/>
+          <w:sz w:val="32"/>
+          <w:szCs w:val="32"/>
+          <w:rtl/>
+          <w:lang w:bidi="fa-IR"/>
+        </w:rPr>
+        <w:tab/>
+      </w:r>
+      <w:r>
+        <w:rPr>
+          <w:rFonts w:cs="B Lotus" w:hint="cs"/>
+          <w:sz w:val="32"/>
+          <w:szCs w:val="32"/>
+          <w:rtl/>
+          <w:lang w:bidi="fa-IR"/>
+        </w:rPr>
+        <w:t xml:space="preserve">- در صورتی که شرط نمایش داده ها فعال باشد ، نمایشگر فعال بودن سنسور روشن </w:t>
+      </w:r>
+      <w:r>
+        <w:rPr>
+          <w:rFonts w:cs="B Lotus"/>
+          <w:sz w:val="32"/>
+          <w:szCs w:val="32"/>
+          <w:rtl/>
+          <w:lang w:bidi="fa-IR"/>
+        </w:rPr>
+        <w:tab/>
+      </w:r>
+      <w:r>
+        <w:rPr>
+          <w:rFonts w:cs="B Lotus"/>
+          <w:sz w:val="32"/>
+          <w:szCs w:val="32"/>
+          <w:rtl/>
+          <w:lang w:bidi="fa-IR"/>
+        </w:rPr>
+        <w:tab/>
+      </w:r>
+      <w:r>
+        <w:rPr>
+          <w:rFonts w:cs="B Lotus" w:hint="cs"/>
+          <w:sz w:val="32"/>
+          <w:szCs w:val="32"/>
+          <w:rtl/>
+          <w:lang w:bidi="fa-IR"/>
+        </w:rPr>
+        <w:t>( به رنگ سبز) می شود.</w:t>
+      </w:r>
+    </w:p>
+    <w:p>
+      <w:pPr>
+        <w:bidi/>
+        <w:ind w:left="720"/>
+        <w:rPr>
+          <w:rFonts w:cs="B Lotus" w:hint="cs"/>
+          <w:sz w:val="32"/>
+          <w:szCs w:val="32"/>
+          <w:rtl/>
+          <w:lang w:bidi="fa-IR"/>
+        </w:rPr>
+      </w:pPr>
+      <w:r>
+        <w:rPr>
+          <w:rFonts w:cs="B Lotus" w:hint="cs"/>
+          <w:sz w:val="32"/>
+          <w:szCs w:val="32"/>
+          <w:rtl/>
+          <w:lang w:bidi="fa-IR"/>
+        </w:rPr>
+        <w:t xml:space="preserve">- در صورتی که شرط قسمت قبل غیر فعال باشد ، نمایشگر پردازش سنسور روشن ( به رنگ زرد) </w:t>
       </w:r>
       <w:bookmarkStart w:id="0" w:name="_GoBack"/>
       <w:bookmarkEnd w:id="0"/>
@@ -3854,47 +5003,23 @@
           <w:rtl/>
           <w:lang w:bidi="fa-IR"/>
         </w:rPr>
-        <w:t xml:space="preserve">  </w:t>
-      </w:r>
-    </w:p>
-    <w:p>
-      <w:pPr>
-        <w:bidi/>
-        <w:rPr>
-          <w:rFonts w:cs="B Lotus"/>
-          <w:sz w:val="32"/>
-          <w:szCs w:val="32"/>
-          <w:rtl/>
-          <w:lang w:bidi="fa-IR"/>
-        </w:rPr>
-      </w:pPr>
-    </w:p>
-    <w:p>
-      <w:pPr>
-        <w:bidi/>
-        <w:ind w:left="720"/>
-        <w:rPr>
-          <w:rFonts w:cs="B Titr"/>
-          <w:sz w:val="28"/>
-          <w:szCs w:val="28"/>
-          <w:rtl/>
-          <w:lang w:bidi="fa-IR"/>
-        </w:rPr>
-      </w:pPr>
-    </w:p>
-    <w:p>
-      <w:pPr>
-        <w:bidi/>
-        <w:rPr>
-          <w:rFonts w:cs="B Lotus"/>
+        <w:t xml:space="preserve"> و نمایشگر فعال بودن سنسور خاموش می شود</w:t>
+      </w:r>
+    </w:p>
+    <w:p>
+      <w:pPr>
+        <w:bidi/>
+        <w:rPr>
+          <w:rFonts w:cs="B Lotus" w:hint="cs"/>
           <w:sz w:val="24"/>
           <w:szCs w:val="24"/>
+          <w:rtl/>
           <w:lang w:bidi="fa-IR"/>
         </w:rPr>
       </w:pPr>
     </w:p>
     <w:sectPr>
-      <w:headerReference w:type="default" r:id="rId18"/>
+      <w:headerReference w:type="default" r:id="rId21"/>
       <w:pgSz w:w="12240" w:h="15840"/>
       <w:pgMar w:top="1440" w:right="1440" w:bottom="1440" w:left="1440" w:header="720" w:footer="720" w:gutter="0"/>
       <w:cols w:space="720"/>
@@ -4770,7 +5895,7 @@
   <w:style w:type="paragraph" w:default="1" w:styleId="Normal">
     <w:name w:val="Normal"/>
     <w:qFormat/>
-    <w:rsid w:val="00135AA1"/>
+    <w:rsid w:val="00DD7198"/>
   </w:style>
   <w:style w:type="character" w:default="1" w:styleId="DefaultParagraphFont">
     <w:name w:val="Default Paragraph Font"/>
@@ -5134,7 +6259,7 @@
 </file>
 
 <file path=customXml/itemProps1.xml><?xml version="1.0" encoding="utf-8"?>
-<ds:datastoreItem xmlns:ds="http://schemas.openxmlformats.org/officeDocument/2006/customXml" ds:itemID="{B0F07DFB-FAC4-46F2-8110-81FEC1890FA9}">
+<ds:datastoreItem xmlns:ds="http://schemas.openxmlformats.org/officeDocument/2006/customXml" ds:itemID="{53CEF469-2433-439D-814B-6EE7216D7E86}">
   <ds:schemaRefs>
     <ds:schemaRef ds:uri="http://schemas.openxmlformats.org/officeDocument/2006/bibliography"/>
   </ds:schemaRefs>

</xml_diff>